<commit_message>
Removed the old just_text.docx. Planned out the last bits of the results section.
</commit_message>
<xml_diff>
--- a/manuscript/scratch.docx
+++ b/manuscript/scratch.docx
@@ -858,13 +858,23 @@
           <w:szCs w:val="24"/>
         </w:rPr>
       </w:pPr>
-      <w:r>
-        <w:rPr>
-          <w:rFonts w:ascii="Times New Roman" w:hAnsi="Times New Roman" w:cs="Times New Roman"/>
-          <w:sz w:val="24"/>
-          <w:szCs w:val="24"/>
-        </w:rPr>
-        <w:t xml:space="preserve">Generally no strong agreement for important wavebands among methods and genes, </w:t>
+      <w:proofErr w:type="gramStart"/>
+      <w:r>
+        <w:rPr>
+          <w:rFonts w:ascii="Times New Roman" w:hAnsi="Times New Roman" w:cs="Times New Roman"/>
+          <w:sz w:val="24"/>
+          <w:szCs w:val="24"/>
+        </w:rPr>
+        <w:t>Generally</w:t>
+      </w:r>
+      <w:proofErr w:type="gramEnd"/>
+      <w:r>
+        <w:rPr>
+          <w:rFonts w:ascii="Times New Roman" w:hAnsi="Times New Roman" w:cs="Times New Roman"/>
+          <w:sz w:val="24"/>
+          <w:szCs w:val="24"/>
+        </w:rPr>
+        <w:t xml:space="preserve"> no strong agreement for important wavebands among methods and genes, </w:t>
       </w:r>
       <w:r>
         <w:rPr>
@@ -935,7 +945,25 @@
           <w:sz w:val="24"/>
           <w:szCs w:val="24"/>
         </w:rPr>
-        <w:t xml:space="preserve"> and baseline models in particular.</w:t>
+        <w:t xml:space="preserve"> and baseline </w:t>
+      </w:r>
+      <w:proofErr w:type="gramStart"/>
+      <w:r>
+        <w:rPr>
+          <w:rFonts w:ascii="Times New Roman" w:hAnsi="Times New Roman" w:cs="Times New Roman"/>
+          <w:sz w:val="24"/>
+          <w:szCs w:val="24"/>
+        </w:rPr>
+        <w:t>models in particular</w:t>
+      </w:r>
+      <w:proofErr w:type="gramEnd"/>
+      <w:r>
+        <w:rPr>
+          <w:rFonts w:ascii="Times New Roman" w:hAnsi="Times New Roman" w:cs="Times New Roman"/>
+          <w:sz w:val="24"/>
+          <w:szCs w:val="24"/>
+        </w:rPr>
+        <w:t>.</w:t>
       </w:r>
       <w:r>
         <w:rPr>
@@ -1192,6 +1220,68 @@
       <w:pPr>
         <w:pStyle w:val="ListParagraph"/>
         <w:numPr>
+          <w:ilvl w:val="4"/>
+          <w:numId w:val="2"/>
+        </w:numPr>
+        <w:rPr>
+          <w:rFonts w:ascii="Times New Roman" w:hAnsi="Times New Roman" w:cs="Times New Roman"/>
+          <w:sz w:val="24"/>
+          <w:szCs w:val="24"/>
+        </w:rPr>
+      </w:pPr>
+      <w:r>
+        <w:rPr>
+          <w:rFonts w:ascii="Times New Roman" w:hAnsi="Times New Roman" w:cs="Times New Roman"/>
+          <w:sz w:val="24"/>
+          <w:szCs w:val="24"/>
+        </w:rPr>
+        <w:t>T</w:t>
+      </w:r>
+      <w:r>
+        <w:rPr>
+          <w:rFonts w:ascii="Times New Roman" w:hAnsi="Times New Roman" w:cs="Times New Roman"/>
+          <w:sz w:val="24"/>
+          <w:szCs w:val="24"/>
+        </w:rPr>
+        <w:t xml:space="preserve">he </w:t>
+      </w:r>
+      <w:r>
+        <w:rPr>
+          <w:rFonts w:ascii="Times New Roman" w:hAnsi="Times New Roman" w:cs="Times New Roman"/>
+          <w:sz w:val="24"/>
+          <w:szCs w:val="24"/>
+        </w:rPr>
+        <w:t xml:space="preserve">pattern looks basically the same </w:t>
+      </w:r>
+      <w:r>
+        <w:rPr>
+          <w:rFonts w:ascii="Times New Roman" w:hAnsi="Times New Roman" w:cs="Times New Roman"/>
+          <w:sz w:val="24"/>
+          <w:szCs w:val="24"/>
+        </w:rPr>
+        <w:t xml:space="preserve">for both </w:t>
+      </w:r>
+      <w:r>
+        <w:rPr>
+          <w:rFonts w:ascii="Times New Roman" w:hAnsi="Times New Roman" w:cs="Times New Roman"/>
+          <w:sz w:val="24"/>
+          <w:szCs w:val="24"/>
+        </w:rPr>
+        <w:t>consensus and baseline, from the green light onward (ignoring purple/blue)</w:t>
+      </w:r>
+      <w:r>
+        <w:rPr>
+          <w:rFonts w:ascii="Times New Roman" w:hAnsi="Times New Roman" w:cs="Times New Roman"/>
+          <w:sz w:val="24"/>
+          <w:szCs w:val="24"/>
+        </w:rPr>
+        <w:t>. This strengthens results</w:t>
+      </w:r>
+    </w:p>
+    <w:p>
+      <w:pPr>
+        <w:pStyle w:val="ListParagraph"/>
+        <w:numPr>
           <w:ilvl w:val="3"/>
           <w:numId w:val="2"/>
         </w:numPr>
@@ -1313,6 +1403,52 @@
         </w:rPr>
         <w:t>890-1940 (FSWIR; this from 16S) notable clusters</w:t>
       </w:r>
+      <w:r>
+        <w:rPr>
+          <w:rFonts w:ascii="Times New Roman" w:hAnsi="Times New Roman" w:cs="Times New Roman"/>
+          <w:sz w:val="24"/>
+          <w:szCs w:val="24"/>
+        </w:rPr>
+        <w:t xml:space="preserve"> for all.</w:t>
+      </w:r>
+    </w:p>
+    <w:p>
+      <w:pPr>
+        <w:pStyle w:val="ListParagraph"/>
+        <w:numPr>
+          <w:ilvl w:val="2"/>
+          <w:numId w:val="2"/>
+        </w:numPr>
+        <w:rPr>
+          <w:rFonts w:ascii="Times New Roman" w:hAnsi="Times New Roman" w:cs="Times New Roman"/>
+          <w:sz w:val="24"/>
+          <w:szCs w:val="24"/>
+        </w:rPr>
+      </w:pPr>
+      <w:r>
+        <w:rPr>
+          <w:rFonts w:ascii="Times New Roman" w:hAnsi="Times New Roman" w:cs="Times New Roman"/>
+          <w:sz w:val="24"/>
+          <w:szCs w:val="24"/>
+        </w:rPr>
+        <w:t xml:space="preserve">For genes overall: &lt;TODO: </w:t>
+      </w:r>
+      <w:r>
+        <w:rPr>
+          <w:rFonts w:ascii="Times New Roman" w:hAnsi="Times New Roman" w:cs="Times New Roman"/>
+          <w:sz w:val="24"/>
+          <w:szCs w:val="24"/>
+        </w:rPr>
+        <w:t>point out clusters for consensus, vis-only, all genes</w:t>
+      </w:r>
+      <w:r>
+        <w:rPr>
+          <w:rFonts w:ascii="Times New Roman" w:hAnsi="Times New Roman" w:cs="Times New Roman"/>
+          <w:sz w:val="24"/>
+          <w:szCs w:val="24"/>
+        </w:rPr>
+        <w:t>&gt;</w:t>
+      </w:r>
     </w:p>
     <w:p>
       <w:pPr>
@@ -1795,7 +1931,25 @@
           <w:sz w:val="24"/>
           <w:szCs w:val="24"/>
         </w:rPr>
-        <w:t xml:space="preserve"> &lt;Should experimental design be discussed here, since the different treatments were only relevant for this study to the extent they generated variation in the data?&gt;</w:t>
+        <w:t xml:space="preserve"> &lt;Should experimental design be discussed here, since the different treatments were only relevant for this study to the </w:t>
+      </w:r>
+      <w:proofErr w:type="gramStart"/>
+      <w:r>
+        <w:rPr>
+          <w:rFonts w:ascii="Times New Roman" w:hAnsi="Times New Roman" w:cs="Times New Roman"/>
+          <w:sz w:val="24"/>
+          <w:szCs w:val="24"/>
+        </w:rPr>
+        <w:t>extent</w:t>
+      </w:r>
+      <w:proofErr w:type="gramEnd"/>
+      <w:r>
+        <w:rPr>
+          <w:rFonts w:ascii="Times New Roman" w:hAnsi="Times New Roman" w:cs="Times New Roman"/>
+          <w:sz w:val="24"/>
+          <w:szCs w:val="24"/>
+        </w:rPr>
+        <w:t xml:space="preserve"> they generated variation in the data?&gt;</w:t>
       </w:r>
     </w:p>
     <w:p>
@@ -1876,7 +2030,25 @@
           <w:sz w:val="24"/>
           <w:szCs w:val="24"/>
         </w:rPr>
-        <w:t>, but it definitely needs them to check&gt;</w:t>
+        <w:t xml:space="preserve">, but it </w:t>
+      </w:r>
+      <w:proofErr w:type="gramStart"/>
+      <w:r>
+        <w:rPr>
+          <w:rFonts w:ascii="Times New Roman" w:hAnsi="Times New Roman" w:cs="Times New Roman"/>
+          <w:sz w:val="24"/>
+          <w:szCs w:val="24"/>
+        </w:rPr>
+        <w:t>definitely needs</w:t>
+      </w:r>
+      <w:proofErr w:type="gramEnd"/>
+      <w:r>
+        <w:rPr>
+          <w:rFonts w:ascii="Times New Roman" w:hAnsi="Times New Roman" w:cs="Times New Roman"/>
+          <w:sz w:val="24"/>
+          <w:szCs w:val="24"/>
+        </w:rPr>
+        <w:t xml:space="preserve"> them to check&gt;</w:t>
       </w:r>
     </w:p>
     <w:p>
@@ -2123,7 +2295,25 @@
           <w:sz w:val="24"/>
           <w:szCs w:val="24"/>
         </w:rPr>
-        <w:t xml:space="preserve"> was standardized </w:t>
+        <w:t xml:space="preserve"> </w:t>
+      </w:r>
+      <w:proofErr w:type="gramStart"/>
+      <w:r>
+        <w:rPr>
+          <w:rFonts w:ascii="Times New Roman" w:hAnsi="Times New Roman" w:cs="Times New Roman"/>
+          <w:sz w:val="24"/>
+          <w:szCs w:val="24"/>
+        </w:rPr>
+        <w:t>was</w:t>
+      </w:r>
+      <w:proofErr w:type="gramEnd"/>
+      <w:r>
+        <w:rPr>
+          <w:rFonts w:ascii="Times New Roman" w:hAnsi="Times New Roman" w:cs="Times New Roman"/>
+          <w:sz w:val="24"/>
+          <w:szCs w:val="24"/>
+        </w:rPr>
+        <w:t xml:space="preserve"> standardized </w:t>
       </w:r>
       <w:r>
         <w:rPr>
@@ -3297,16 +3487,7 @@
           <w:sz w:val="24"/>
           <w:szCs w:val="24"/>
         </w:rPr>
-        <w:t xml:space="preserve">After the clusters of wavebands </w:t>
-      </w:r>
-      <w:r>
-        <w:rPr>
-          <w:rFonts w:ascii="Times New Roman" w:hAnsi="Times New Roman" w:cs="Times New Roman"/>
-          <w:sz w:val="24"/>
-          <w:szCs w:val="24"/>
-        </w:rPr>
-        <w:lastRenderedPageBreak/>
-        <w:t>were generated, one waveband was randomly chosen from each cluster</w:t>
+        <w:t>After the clusters of wavebands were generated, one waveband was randomly chosen from each cluster</w:t>
       </w:r>
       <w:r>
         <w:rPr>
@@ -3793,23 +3974,7 @@
                           <w:sz w:val="24"/>
                           <w:szCs w:val="24"/>
                         </w:rPr>
-                        <m:t>Xw</m:t>
-                      </m:r>
-                      <m:r>
-                        <w:rPr>
-                          <w:rFonts w:ascii="Cambria Math" w:eastAsiaTheme="minorEastAsia" w:hAnsi="Cambria Math" w:cs="Times New Roman"/>
-                          <w:sz w:val="24"/>
-                          <w:szCs w:val="24"/>
-                        </w:rPr>
-                        <m:t>-</m:t>
-                      </m:r>
-                      <m:r>
-                        <w:rPr>
-                          <w:rFonts w:ascii="Cambria Math" w:eastAsiaTheme="minorEastAsia" w:hAnsi="Cambria Math" w:cs="Times New Roman"/>
-                          <w:sz w:val="24"/>
-                          <w:szCs w:val="24"/>
-                        </w:rPr>
-                        <m:t>y</m:t>
+                        <m:t>Xw-y</m:t>
                       </m:r>
                     </m:e>
                   </m:d>
@@ -3843,15 +4008,7 @@
               <w:sz w:val="24"/>
               <w:szCs w:val="24"/>
             </w:rPr>
-            <m:t>+</m:t>
-          </m:r>
-          <m:r>
-            <w:rPr>
-              <w:rFonts w:ascii="Cambria Math" w:eastAsiaTheme="minorEastAsia" w:hAnsi="Cambria Math" w:cs="Times New Roman"/>
-              <w:sz w:val="24"/>
-              <w:szCs w:val="24"/>
-            </w:rPr>
-            <m:t>αρ</m:t>
+            <m:t>+αρ</m:t>
           </m:r>
           <m:sSub>
             <m:sSubPr>
@@ -3962,15 +4119,7 @@
                       <w:sz w:val="24"/>
                       <w:szCs w:val="24"/>
                     </w:rPr>
-                    <m:t>1-</m:t>
-                  </m:r>
-                  <m:r>
-                    <w:rPr>
-                      <w:rFonts w:ascii="Cambria Math" w:eastAsiaTheme="minorEastAsia" w:hAnsi="Cambria Math" w:cs="Times New Roman"/>
-                      <w:sz w:val="24"/>
-                      <w:szCs w:val="24"/>
-                    </w:rPr>
-                    <m:t>ρ</m:t>
+                    <m:t>1-ρ</m:t>
                   </m:r>
                 </m:e>
               </m:d>
@@ -4668,13 +4817,23 @@
         </w:rPr>
         <w:t xml:space="preserve">cross-validation </w:t>
       </w:r>
-      <w:r>
-        <w:rPr>
-          <w:rFonts w:ascii="Times New Roman" w:hAnsi="Times New Roman" w:cs="Times New Roman"/>
-          <w:sz w:val="24"/>
-          <w:szCs w:val="24"/>
-        </w:rPr>
-        <w:t>RMSE and the number of features selected</w:t>
+      <w:proofErr w:type="gramStart"/>
+      <w:r>
+        <w:rPr>
+          <w:rFonts w:ascii="Times New Roman" w:hAnsi="Times New Roman" w:cs="Times New Roman"/>
+          <w:sz w:val="24"/>
+          <w:szCs w:val="24"/>
+        </w:rPr>
+        <w:t>RMSE</w:t>
+      </w:r>
+      <w:proofErr w:type="gramEnd"/>
+      <w:r>
+        <w:rPr>
+          <w:rFonts w:ascii="Times New Roman" w:hAnsi="Times New Roman" w:cs="Times New Roman"/>
+          <w:sz w:val="24"/>
+          <w:szCs w:val="24"/>
+        </w:rPr>
+        <w:t xml:space="preserve"> and the number of features selected</w:t>
       </w:r>
       <w:r>
         <w:rPr>
@@ -4746,16 +4905,7 @@
           <w:sz w:val="24"/>
           <w:szCs w:val="24"/>
         </w:rPr>
-        <w:t xml:space="preserve"> used an additional </w:t>
-      </w:r>
-      <w:r>
-        <w:rPr>
-          <w:rFonts w:ascii="Times New Roman" w:hAnsi="Times New Roman" w:cs="Times New Roman"/>
-          <w:sz w:val="24"/>
-          <w:szCs w:val="24"/>
-        </w:rPr>
-        <w:lastRenderedPageBreak/>
-        <w:t xml:space="preserve">time to find a consensus of the other waveband selections (see Figure &lt;workflow&gt;), </w:t>
+        <w:t xml:space="preserve"> used an additional time to find a consensus of the other waveband selections (see Figure &lt;workflow&gt;), </w:t>
       </w:r>
       <w:r>
         <w:rPr>
@@ -4926,15 +5076,49 @@
           <w:sz w:val="24"/>
           <w:szCs w:val="24"/>
         </w:rPr>
-        <w:t xml:space="preserve">The key results are the wavebands deemed important for each gene, provided </w:t>
-      </w:r>
-      <w:r>
-        <w:rPr>
-          <w:rFonts w:ascii="Times New Roman" w:hAnsi="Times New Roman" w:cs="Times New Roman"/>
-          <w:sz w:val="24"/>
-          <w:szCs w:val="24"/>
-        </w:rPr>
-        <w:t>that method’s error was reasonably similar to the baseline.</w:t>
+        <w:t xml:space="preserve">The key results are the wavebands deemed important for each gene, </w:t>
+      </w:r>
+      <w:proofErr w:type="gramStart"/>
+      <w:r>
+        <w:rPr>
+          <w:rFonts w:ascii="Times New Roman" w:hAnsi="Times New Roman" w:cs="Times New Roman"/>
+          <w:sz w:val="24"/>
+          <w:szCs w:val="24"/>
+        </w:rPr>
+        <w:t xml:space="preserve">provided </w:t>
+      </w:r>
+      <w:r>
+        <w:rPr>
+          <w:rFonts w:ascii="Times New Roman" w:hAnsi="Times New Roman" w:cs="Times New Roman"/>
+          <w:sz w:val="24"/>
+          <w:szCs w:val="24"/>
+        </w:rPr>
+        <w:t>that</w:t>
+      </w:r>
+      <w:proofErr w:type="gramEnd"/>
+      <w:r>
+        <w:rPr>
+          <w:rFonts w:ascii="Times New Roman" w:hAnsi="Times New Roman" w:cs="Times New Roman"/>
+          <w:sz w:val="24"/>
+          <w:szCs w:val="24"/>
+        </w:rPr>
+        <w:t xml:space="preserve"> method’s error was reasonably similar to the baseline</w:t>
+      </w:r>
+      <w:r>
+        <w:rPr>
+          <w:rFonts w:ascii="Times New Roman" w:hAnsi="Times New Roman" w:cs="Times New Roman"/>
+          <w:sz w:val="24"/>
+          <w:szCs w:val="24"/>
+        </w:rPr>
+        <w:t>, and the validation model metrics should not be taken at face value</w:t>
+      </w:r>
+      <w:r>
+        <w:rPr>
+          <w:rFonts w:ascii="Times New Roman" w:hAnsi="Times New Roman" w:cs="Times New Roman"/>
+          <w:sz w:val="24"/>
+          <w:szCs w:val="24"/>
+        </w:rPr>
+        <w:t>.</w:t>
       </w:r>
       <w:commentRangeEnd w:id="17"/>
       <w:r>
@@ -5065,23 +5249,7 @@
           <w:sz w:val="24"/>
           <w:szCs w:val="24"/>
         </w:rPr>
-        <w:t xml:space="preserve"> N</w:t>
-      </w:r>
-      <w:r>
-        <w:rPr>
-          <w:rFonts w:ascii="Times New Roman" w:hAnsi="Times New Roman" w:cs="Times New Roman"/>
-          <w:sz w:val="24"/>
-          <w:szCs w:val="24"/>
-        </w:rPr>
-        <w:t>o waveband selection method resulted in a definitively superior or inferior RMSE for all five genes</w:t>
-      </w:r>
-      <w:r>
-        <w:rPr>
-          <w:rFonts w:ascii="Times New Roman" w:hAnsi="Times New Roman" w:cs="Times New Roman"/>
-          <w:sz w:val="24"/>
-          <w:szCs w:val="24"/>
-        </w:rPr>
-        <w:t xml:space="preserve"> in this study.</w:t>
+        <w:t xml:space="preserve"> No waveband selection method resulted in a definitively superior or inferior RMSE for all five genes in this study.</w:t>
       </w:r>
       <w:r>
         <w:rPr>
@@ -5656,7 +5824,25 @@
           <w:sz w:val="24"/>
           <w:szCs w:val="24"/>
         </w:rPr>
-        <w:t xml:space="preserve">the difference between RMSE and MAE seems fairly large, it was typical for all genes’ validation models, </w:t>
+        <w:t xml:space="preserve">the difference between RMSE and MAE seems </w:t>
+      </w:r>
+      <w:proofErr w:type="gramStart"/>
+      <w:r>
+        <w:rPr>
+          <w:rFonts w:ascii="Times New Roman" w:hAnsi="Times New Roman" w:cs="Times New Roman"/>
+          <w:sz w:val="24"/>
+          <w:szCs w:val="24"/>
+        </w:rPr>
+        <w:t>fairly large</w:t>
+      </w:r>
+      <w:proofErr w:type="gramEnd"/>
+      <w:r>
+        <w:rPr>
+          <w:rFonts w:ascii="Times New Roman" w:hAnsi="Times New Roman" w:cs="Times New Roman"/>
+          <w:sz w:val="24"/>
+          <w:szCs w:val="24"/>
+        </w:rPr>
+        <w:t xml:space="preserve">, it was typical for all genes’ validation models, </w:t>
       </w:r>
       <w:r>
         <w:rPr>
@@ -6030,7 +6216,7 @@
           <w:sz w:val="24"/>
           <w:szCs w:val="24"/>
         </w:rPr>
-        <w:t xml:space="preserve">Broadly speaking, there was a preference for visible light when building models on all wavebands, and there was a preference for green, yellow, and orange light when building models on visible light wavebands </w:t>
+        <w:t>Broadly speaking, there was a preference for visible light when building models on all wavebands, and there was a preference for green, yellow, and orange light when building models on visible light wavebands only. Figures</w:t>
       </w:r>
       <w:r>
         <w:rPr>
@@ -6039,8 +6225,9 @@
           <w:sz w:val="24"/>
           <w:szCs w:val="24"/>
         </w:rPr>
-        <w:t>only. Figures</w:t>
-      </w:r>
+        <w:t xml:space="preserve"> &lt;</w:t>
+      </w:r>
+      <w:proofErr w:type="spellStart"/>
       <w:r>
         <w:rPr>
           <w:rFonts w:ascii="Times New Roman" w:hAnsi="Times New Roman" w:cs="Times New Roman"/>
@@ -6048,7 +6235,17 @@
           <w:sz w:val="24"/>
           <w:szCs w:val="24"/>
         </w:rPr>
-        <w:t xml:space="preserve"> &lt;</w:t>
+        <w:t>consensus_histogram</w:t>
+      </w:r>
+      <w:proofErr w:type="spellEnd"/>
+      <w:r>
+        <w:rPr>
+          <w:rFonts w:ascii="Times New Roman" w:hAnsi="Times New Roman" w:cs="Times New Roman"/>
+          <w:bCs/>
+          <w:sz w:val="24"/>
+          <w:szCs w:val="24"/>
+        </w:rPr>
+        <w:t>&gt; and &lt;</w:t>
       </w:r>
       <w:proofErr w:type="spellStart"/>
       <w:r>
@@ -6058,7 +6255,7 @@
           <w:sz w:val="24"/>
           <w:szCs w:val="24"/>
         </w:rPr>
-        <w:t>consensus_histogram</w:t>
+        <w:t>consensus_histogram_gene</w:t>
       </w:r>
       <w:proofErr w:type="spellEnd"/>
       <w:r>
@@ -6068,7 +6265,396 @@
           <w:sz w:val="24"/>
           <w:szCs w:val="24"/>
         </w:rPr>
-        <w:t>&gt; and &lt;</w:t>
+        <w:t xml:space="preserve">&gt; </w:t>
+      </w:r>
+      <w:r>
+        <w:rPr>
+          <w:rFonts w:ascii="Times New Roman" w:hAnsi="Times New Roman" w:cs="Times New Roman"/>
+          <w:bCs/>
+          <w:sz w:val="24"/>
+          <w:szCs w:val="24"/>
+        </w:rPr>
+        <w:t xml:space="preserve">show the relatively wide dispersal of </w:t>
+      </w:r>
+      <w:r>
+        <w:rPr>
+          <w:rFonts w:ascii="Times New Roman" w:hAnsi="Times New Roman" w:cs="Times New Roman"/>
+          <w:bCs/>
+          <w:sz w:val="24"/>
+          <w:szCs w:val="24"/>
+        </w:rPr>
+        <w:t>wavebands selected by consensus methods</w:t>
+      </w:r>
+      <w:r>
+        <w:rPr>
+          <w:rFonts w:ascii="Times New Roman" w:hAnsi="Times New Roman" w:cs="Times New Roman"/>
+          <w:bCs/>
+          <w:sz w:val="24"/>
+          <w:szCs w:val="24"/>
+        </w:rPr>
+        <w:t xml:space="preserve"> over each region. </w:t>
+      </w:r>
+    </w:p>
+    <w:p>
+      <w:pPr>
+        <w:ind w:firstLine="720"/>
+        <w:rPr>
+          <w:rFonts w:ascii="Times New Roman" w:hAnsi="Times New Roman" w:cs="Times New Roman"/>
+          <w:bCs/>
+          <w:sz w:val="24"/>
+          <w:szCs w:val="24"/>
+        </w:rPr>
+      </w:pPr>
+      <w:r>
+        <w:rPr>
+          <w:rFonts w:ascii="Times New Roman" w:hAnsi="Times New Roman" w:cs="Times New Roman"/>
+          <w:bCs/>
+          <w:sz w:val="24"/>
+          <w:szCs w:val="24"/>
+        </w:rPr>
+        <w:t>When allowing models to select from all wavebands,</w:t>
+      </w:r>
+      <w:r>
+        <w:rPr>
+          <w:rFonts w:ascii="Times New Roman" w:hAnsi="Times New Roman" w:cs="Times New Roman"/>
+          <w:bCs/>
+          <w:sz w:val="24"/>
+          <w:szCs w:val="24"/>
+        </w:rPr>
+        <w:t xml:space="preserve"> </w:t>
+      </w:r>
+      <w:r>
+        <w:rPr>
+          <w:rFonts w:ascii="Times New Roman" w:hAnsi="Times New Roman" w:cs="Times New Roman"/>
+          <w:bCs/>
+          <w:sz w:val="24"/>
+          <w:szCs w:val="24"/>
+        </w:rPr>
+        <w:t xml:space="preserve">small </w:t>
+      </w:r>
+      <w:r>
+        <w:rPr>
+          <w:rFonts w:ascii="Times New Roman" w:hAnsi="Times New Roman" w:cs="Times New Roman"/>
+          <w:bCs/>
+          <w:sz w:val="24"/>
+          <w:szCs w:val="24"/>
+        </w:rPr>
+        <w:t>clusters at</w:t>
+      </w:r>
+      <w:r>
+        <w:rPr>
+          <w:rFonts w:ascii="Times New Roman" w:hAnsi="Times New Roman" w:cs="Times New Roman"/>
+          <w:bCs/>
+          <w:sz w:val="24"/>
+          <w:szCs w:val="24"/>
+        </w:rPr>
+        <w:t xml:space="preserve"> 510-560 (green), 700-720 (</w:t>
+      </w:r>
+      <w:commentRangeStart w:id="23"/>
+      <w:r>
+        <w:rPr>
+          <w:rFonts w:ascii="Times New Roman" w:hAnsi="Times New Roman" w:cs="Times New Roman"/>
+          <w:bCs/>
+          <w:sz w:val="24"/>
+          <w:szCs w:val="24"/>
+        </w:rPr>
+        <w:t>RE</w:t>
+      </w:r>
+      <w:commentRangeEnd w:id="23"/>
+      <w:r>
+        <w:rPr>
+          <w:rStyle w:val="CommentReference"/>
+        </w:rPr>
+        <w:commentReference w:id="23"/>
+      </w:r>
+      <w:r>
+        <w:rPr>
+          <w:rFonts w:ascii="Times New Roman" w:hAnsi="Times New Roman" w:cs="Times New Roman"/>
+          <w:bCs/>
+          <w:sz w:val="24"/>
+          <w:szCs w:val="24"/>
+        </w:rPr>
+        <w:t>), and 970-980 (</w:t>
+      </w:r>
+      <w:commentRangeStart w:id="24"/>
+      <w:r>
+        <w:rPr>
+          <w:rFonts w:ascii="Times New Roman" w:hAnsi="Times New Roman" w:cs="Times New Roman"/>
+          <w:bCs/>
+          <w:sz w:val="24"/>
+          <w:szCs w:val="24"/>
+        </w:rPr>
+        <w:t>NIR</w:t>
+      </w:r>
+      <w:commentRangeEnd w:id="24"/>
+      <w:r>
+        <w:rPr>
+          <w:rStyle w:val="CommentReference"/>
+        </w:rPr>
+        <w:commentReference w:id="24"/>
+      </w:r>
+      <w:r>
+        <w:rPr>
+          <w:rFonts w:ascii="Times New Roman" w:hAnsi="Times New Roman" w:cs="Times New Roman"/>
+          <w:bCs/>
+          <w:sz w:val="24"/>
+          <w:szCs w:val="24"/>
+        </w:rPr>
+        <w:t xml:space="preserve">) </w:t>
+      </w:r>
+      <w:r>
+        <w:rPr>
+          <w:rFonts w:ascii="Times New Roman" w:hAnsi="Times New Roman" w:cs="Times New Roman"/>
+          <w:bCs/>
+          <w:sz w:val="24"/>
+          <w:szCs w:val="24"/>
+        </w:rPr>
+        <w:t xml:space="preserve">were each </w:t>
+      </w:r>
+      <w:r>
+        <w:rPr>
+          <w:rFonts w:ascii="Times New Roman" w:hAnsi="Times New Roman" w:cs="Times New Roman"/>
+          <w:bCs/>
+          <w:sz w:val="24"/>
+          <w:szCs w:val="24"/>
+        </w:rPr>
+        <w:t>chosen by multiple genes’ consensus models</w:t>
+      </w:r>
+      <w:r>
+        <w:rPr>
+          <w:rFonts w:ascii="Times New Roman" w:hAnsi="Times New Roman" w:cs="Times New Roman"/>
+          <w:bCs/>
+          <w:sz w:val="24"/>
+          <w:szCs w:val="24"/>
+        </w:rPr>
+        <w:t>.</w:t>
+      </w:r>
+      <w:r>
+        <w:rPr>
+          <w:rFonts w:ascii="Times New Roman" w:hAnsi="Times New Roman" w:cs="Times New Roman"/>
+          <w:bCs/>
+          <w:sz w:val="24"/>
+          <w:szCs w:val="24"/>
+        </w:rPr>
+        <w:t xml:space="preserve"> </w:t>
+      </w:r>
+      <w:r>
+        <w:rPr>
+          <w:rFonts w:ascii="Times New Roman" w:hAnsi="Times New Roman" w:cs="Times New Roman"/>
+          <w:bCs/>
+          <w:sz w:val="24"/>
+          <w:szCs w:val="24"/>
+        </w:rPr>
+        <w:t>The cluster from 1890-1940</w:t>
+      </w:r>
+      <w:r>
+        <w:rPr>
+          <w:rFonts w:ascii="Times New Roman" w:hAnsi="Times New Roman" w:cs="Times New Roman"/>
+          <w:bCs/>
+          <w:sz w:val="24"/>
+          <w:szCs w:val="24"/>
+        </w:rPr>
+        <w:t xml:space="preserve"> (</w:t>
+      </w:r>
+      <w:commentRangeStart w:id="25"/>
+      <w:r>
+        <w:rPr>
+          <w:rFonts w:ascii="Times New Roman" w:hAnsi="Times New Roman" w:cs="Times New Roman"/>
+          <w:bCs/>
+          <w:sz w:val="24"/>
+          <w:szCs w:val="24"/>
+        </w:rPr>
+        <w:t>FSWIR</w:t>
+      </w:r>
+      <w:commentRangeEnd w:id="25"/>
+      <w:r>
+        <w:rPr>
+          <w:rStyle w:val="CommentReference"/>
+        </w:rPr>
+        <w:commentReference w:id="25"/>
+      </w:r>
+      <w:r>
+        <w:rPr>
+          <w:rFonts w:ascii="Times New Roman" w:hAnsi="Times New Roman" w:cs="Times New Roman"/>
+          <w:bCs/>
+          <w:sz w:val="24"/>
+          <w:szCs w:val="24"/>
+        </w:rPr>
+        <w:t>)</w:t>
+      </w:r>
+      <w:r>
+        <w:rPr>
+          <w:rFonts w:ascii="Times New Roman" w:hAnsi="Times New Roman" w:cs="Times New Roman"/>
+          <w:bCs/>
+          <w:sz w:val="24"/>
+          <w:szCs w:val="24"/>
+        </w:rPr>
+        <w:t xml:space="preserve"> was almost entirely </w:t>
+      </w:r>
+      <w:r>
+        <w:rPr>
+          <w:rFonts w:ascii="Times New Roman" w:hAnsi="Times New Roman" w:cs="Times New Roman"/>
+          <w:bCs/>
+          <w:sz w:val="24"/>
+          <w:szCs w:val="24"/>
+        </w:rPr>
+        <w:t>chosen by</w:t>
+      </w:r>
+      <w:r>
+        <w:rPr>
+          <w:rFonts w:ascii="Times New Roman" w:hAnsi="Times New Roman" w:cs="Times New Roman"/>
+          <w:bCs/>
+          <w:sz w:val="24"/>
+          <w:szCs w:val="24"/>
+        </w:rPr>
+        <w:t xml:space="preserve"> the 16S rRNA consensus model, </w:t>
+      </w:r>
+      <w:r>
+        <w:rPr>
+          <w:rFonts w:ascii="Times New Roman" w:hAnsi="Times New Roman" w:cs="Times New Roman"/>
+          <w:bCs/>
+          <w:sz w:val="24"/>
+          <w:szCs w:val="24"/>
+        </w:rPr>
+        <w:t xml:space="preserve">whose </w:t>
+      </w:r>
+      <w:r>
+        <w:rPr>
+          <w:rFonts w:ascii="Times New Roman" w:hAnsi="Times New Roman" w:cs="Times New Roman"/>
+          <w:bCs/>
+          <w:sz w:val="24"/>
+          <w:szCs w:val="24"/>
+        </w:rPr>
+        <w:t xml:space="preserve">validation </w:t>
+      </w:r>
+      <w:r>
+        <w:rPr>
+          <w:rFonts w:ascii="Times New Roman" w:hAnsi="Times New Roman" w:cs="Times New Roman"/>
+          <w:bCs/>
+          <w:sz w:val="24"/>
+          <w:szCs w:val="24"/>
+        </w:rPr>
+        <w:t xml:space="preserve">predictions had among the best metrics out of all </w:t>
+      </w:r>
+      <w:r>
+        <w:rPr>
+          <w:rFonts w:ascii="Times New Roman" w:hAnsi="Times New Roman" w:cs="Times New Roman"/>
+          <w:bCs/>
+          <w:sz w:val="24"/>
+          <w:szCs w:val="24"/>
+        </w:rPr>
+        <w:t>tested models.</w:t>
+      </w:r>
+    </w:p>
+    <w:p>
+      <w:pPr>
+        <w:ind w:firstLine="720"/>
+        <w:rPr>
+          <w:rFonts w:ascii="Times New Roman" w:hAnsi="Times New Roman" w:cs="Times New Roman"/>
+          <w:bCs/>
+          <w:sz w:val="24"/>
+          <w:szCs w:val="24"/>
+        </w:rPr>
+      </w:pPr>
+      <w:r>
+        <w:rPr>
+          <w:rFonts w:ascii="Times New Roman" w:hAnsi="Times New Roman" w:cs="Times New Roman"/>
+          <w:bCs/>
+          <w:sz w:val="24"/>
+          <w:szCs w:val="24"/>
+        </w:rPr>
+        <w:t>&lt;A paragraph on the consensus, vis-only selections&gt;</w:t>
+      </w:r>
+    </w:p>
+    <w:p>
+      <w:pPr>
+        <w:rPr>
+          <w:rFonts w:ascii="Times New Roman" w:hAnsi="Times New Roman" w:cs="Times New Roman"/>
+          <w:bCs/>
+          <w:sz w:val="24"/>
+          <w:szCs w:val="24"/>
+        </w:rPr>
+      </w:pPr>
+      <w:r>
+        <w:rPr>
+          <w:rFonts w:ascii="Times New Roman" w:hAnsi="Times New Roman" w:cs="Times New Roman"/>
+          <w:bCs/>
+          <w:sz w:val="24"/>
+          <w:szCs w:val="24"/>
+        </w:rPr>
+        <w:tab/>
+      </w:r>
+      <w:r>
+        <w:rPr>
+          <w:rFonts w:ascii="Times New Roman" w:hAnsi="Times New Roman" w:cs="Times New Roman"/>
+          <w:bCs/>
+          <w:sz w:val="24"/>
+          <w:szCs w:val="24"/>
+        </w:rPr>
+        <w:t>&lt;</w:t>
+      </w:r>
+      <w:r>
+        <w:rPr>
+          <w:rFonts w:ascii="Times New Roman" w:hAnsi="Times New Roman" w:cs="Times New Roman"/>
+          <w:bCs/>
+          <w:sz w:val="24"/>
+          <w:szCs w:val="24"/>
+        </w:rPr>
+        <w:t xml:space="preserve">A paragraph or two with </w:t>
+      </w:r>
+      <w:r>
+        <w:rPr>
+          <w:rFonts w:ascii="Times New Roman" w:hAnsi="Times New Roman" w:cs="Times New Roman"/>
+          <w:bCs/>
+          <w:sz w:val="24"/>
+          <w:szCs w:val="24"/>
+        </w:rPr>
+        <w:t xml:space="preserve">the </w:t>
+      </w:r>
+      <w:r>
+        <w:rPr>
+          <w:rFonts w:ascii="Times New Roman" w:hAnsi="Times New Roman" w:cs="Times New Roman"/>
+          <w:bCs/>
+          <w:sz w:val="24"/>
+          <w:szCs w:val="24"/>
+        </w:rPr>
+        <w:t>16S specific model coefficients</w:t>
+      </w:r>
+      <w:r>
+        <w:rPr>
+          <w:rFonts w:ascii="Times New Roman" w:hAnsi="Times New Roman" w:cs="Times New Roman"/>
+          <w:bCs/>
+          <w:sz w:val="24"/>
+          <w:szCs w:val="24"/>
+        </w:rPr>
+        <w:t>&gt;</w:t>
+      </w:r>
+      <w:r>
+        <w:rPr>
+          <w:rFonts w:ascii="Times New Roman" w:hAnsi="Times New Roman" w:cs="Times New Roman"/>
+          <w:bCs/>
+          <w:sz w:val="24"/>
+          <w:szCs w:val="24"/>
+        </w:rPr>
+        <w:t xml:space="preserve"> </w:t>
+      </w:r>
+      <w:r>
+        <w:rPr>
+          <w:rFonts w:ascii="Times New Roman" w:hAnsi="Times New Roman" w:cs="Times New Roman"/>
+          <w:bCs/>
+          <w:sz w:val="24"/>
+          <w:szCs w:val="24"/>
+        </w:rPr>
+        <w:t xml:space="preserve">In particular, </w:t>
+      </w:r>
+      <w:r>
+        <w:rPr>
+          <w:rFonts w:ascii="Times New Roman" w:hAnsi="Times New Roman" w:cs="Times New Roman"/>
+          <w:bCs/>
+          <w:sz w:val="24"/>
+          <w:szCs w:val="24"/>
+        </w:rPr>
+        <w:t>Figure &lt;</w:t>
       </w:r>
       <w:proofErr w:type="spellStart"/>
       <w:r>
@@ -6078,7 +6664,7 @@
           <w:sz w:val="24"/>
           <w:szCs w:val="24"/>
         </w:rPr>
-        <w:t>consensus_histogram_gene</w:t>
+        <w:t>bact_baseline_vis_coeffs_bw</w:t>
       </w:r>
       <w:proofErr w:type="spellEnd"/>
       <w:r>
@@ -6088,7 +6674,7 @@
           <w:sz w:val="24"/>
           <w:szCs w:val="24"/>
         </w:rPr>
-        <w:t xml:space="preserve">&gt; </w:t>
+        <w:t>&gt;</w:t>
       </w:r>
       <w:r>
         <w:rPr>
@@ -6097,7 +6683,7 @@
           <w:sz w:val="24"/>
           <w:szCs w:val="24"/>
         </w:rPr>
-        <w:t xml:space="preserve">show the relatively wide dispersal of </w:t>
+        <w:t xml:space="preserve"> shows</w:t>
       </w:r>
       <w:r>
         <w:rPr>
@@ -6106,7 +6692,7 @@
           <w:sz w:val="24"/>
           <w:szCs w:val="24"/>
         </w:rPr>
-        <w:t>wavebands selected by consensus methods</w:t>
+        <w:t xml:space="preserve"> </w:t>
       </w:r>
       <w:r>
         <w:rPr>
@@ -6115,7 +6701,7 @@
           <w:sz w:val="24"/>
           <w:szCs w:val="24"/>
         </w:rPr>
-        <w:t xml:space="preserve"> over each region. </w:t>
+        <w:t>the coefficients of the 16S rRNA visible-only baseline model, which had the best metrics overall</w:t>
       </w:r>
       <w:r>
         <w:rPr>
@@ -6124,7 +6710,7 @@
           <w:sz w:val="24"/>
           <w:szCs w:val="24"/>
         </w:rPr>
-        <w:t>When allowing models to select from all wavebands,</w:t>
+        <w:t xml:space="preserve">. Consistent with the consensus model patterns, </w:t>
       </w:r>
       <w:r>
         <w:rPr>
@@ -6133,17 +6719,18 @@
           <w:sz w:val="24"/>
           <w:szCs w:val="24"/>
         </w:rPr>
-        <w:t xml:space="preserve"> </w:t>
-      </w:r>
-      <w:r>
+        <w:t xml:space="preserve">agreement with the consensus model tendency to value </w:t>
+      </w:r>
+    </w:p>
+    <w:p>
+      <w:pPr>
         <w:rPr>
           <w:rFonts w:ascii="Times New Roman" w:hAnsi="Times New Roman" w:cs="Times New Roman"/>
           <w:bCs/>
           <w:sz w:val="24"/>
           <w:szCs w:val="24"/>
         </w:rPr>
-        <w:t xml:space="preserve">small </w:t>
-      </w:r>
+      </w:pPr>
       <w:r>
         <w:rPr>
           <w:rFonts w:ascii="Times New Roman" w:hAnsi="Times New Roman" w:cs="Times New Roman"/>
@@ -6151,275 +6738,8 @@
           <w:sz w:val="24"/>
           <w:szCs w:val="24"/>
         </w:rPr>
-        <w:t>clusters at</w:t>
-      </w:r>
-      <w:r>
-        <w:rPr>
-          <w:rFonts w:ascii="Times New Roman" w:hAnsi="Times New Roman" w:cs="Times New Roman"/>
-          <w:bCs/>
-          <w:sz w:val="24"/>
-          <w:szCs w:val="24"/>
-        </w:rPr>
-        <w:t xml:space="preserve"> 510-560 (green), 700-720 (</w:t>
-      </w:r>
-      <w:commentRangeStart w:id="23"/>
-      <w:r>
-        <w:rPr>
-          <w:rFonts w:ascii="Times New Roman" w:hAnsi="Times New Roman" w:cs="Times New Roman"/>
-          <w:bCs/>
-          <w:sz w:val="24"/>
-          <w:szCs w:val="24"/>
-        </w:rPr>
-        <w:t>RE</w:t>
-      </w:r>
-      <w:commentRangeEnd w:id="23"/>
-      <w:r>
-        <w:rPr>
-          <w:rStyle w:val="CommentReference"/>
-        </w:rPr>
-        <w:commentReference w:id="23"/>
-      </w:r>
-      <w:r>
-        <w:rPr>
-          <w:rFonts w:ascii="Times New Roman" w:hAnsi="Times New Roman" w:cs="Times New Roman"/>
-          <w:bCs/>
-          <w:sz w:val="24"/>
-          <w:szCs w:val="24"/>
-        </w:rPr>
-        <w:t>), and 970-980 (</w:t>
-      </w:r>
-      <w:commentRangeStart w:id="24"/>
-      <w:r>
-        <w:rPr>
-          <w:rFonts w:ascii="Times New Roman" w:hAnsi="Times New Roman" w:cs="Times New Roman"/>
-          <w:bCs/>
-          <w:sz w:val="24"/>
-          <w:szCs w:val="24"/>
-        </w:rPr>
-        <w:t>NIR</w:t>
-      </w:r>
-      <w:commentRangeEnd w:id="24"/>
-      <w:r>
-        <w:rPr>
-          <w:rStyle w:val="CommentReference"/>
-        </w:rPr>
-        <w:commentReference w:id="24"/>
-      </w:r>
-      <w:r>
-        <w:rPr>
-          <w:rFonts w:ascii="Times New Roman" w:hAnsi="Times New Roman" w:cs="Times New Roman"/>
-          <w:bCs/>
-          <w:sz w:val="24"/>
-          <w:szCs w:val="24"/>
-        </w:rPr>
-        <w:t xml:space="preserve">) </w:t>
-      </w:r>
-      <w:r>
-        <w:rPr>
-          <w:rFonts w:ascii="Times New Roman" w:hAnsi="Times New Roman" w:cs="Times New Roman"/>
-          <w:bCs/>
-          <w:sz w:val="24"/>
-          <w:szCs w:val="24"/>
-        </w:rPr>
-        <w:t xml:space="preserve">were each </w:t>
-      </w:r>
-      <w:r>
-        <w:rPr>
-          <w:rFonts w:ascii="Times New Roman" w:hAnsi="Times New Roman" w:cs="Times New Roman"/>
-          <w:bCs/>
-          <w:sz w:val="24"/>
-          <w:szCs w:val="24"/>
-        </w:rPr>
-        <w:t>chosen by multiple genes’ consensus models</w:t>
-      </w:r>
-      <w:r>
-        <w:rPr>
-          <w:rFonts w:ascii="Times New Roman" w:hAnsi="Times New Roman" w:cs="Times New Roman"/>
-          <w:bCs/>
-          <w:sz w:val="24"/>
-          <w:szCs w:val="24"/>
-        </w:rPr>
-        <w:t>.</w:t>
-      </w:r>
-      <w:r>
-        <w:rPr>
-          <w:rFonts w:ascii="Times New Roman" w:hAnsi="Times New Roman" w:cs="Times New Roman"/>
-          <w:bCs/>
-          <w:sz w:val="24"/>
-          <w:szCs w:val="24"/>
-        </w:rPr>
-        <w:t xml:space="preserve"> </w:t>
-      </w:r>
-      <w:r>
-        <w:rPr>
-          <w:rFonts w:ascii="Times New Roman" w:hAnsi="Times New Roman" w:cs="Times New Roman"/>
-          <w:bCs/>
-          <w:sz w:val="24"/>
-          <w:szCs w:val="24"/>
-        </w:rPr>
-        <w:t>The cluster from 1890-1940</w:t>
-      </w:r>
-      <w:r>
-        <w:rPr>
-          <w:rFonts w:ascii="Times New Roman" w:hAnsi="Times New Roman" w:cs="Times New Roman"/>
-          <w:bCs/>
-          <w:sz w:val="24"/>
-          <w:szCs w:val="24"/>
-        </w:rPr>
-        <w:t xml:space="preserve"> (</w:t>
-      </w:r>
-      <w:commentRangeStart w:id="25"/>
-      <w:r>
-        <w:rPr>
-          <w:rFonts w:ascii="Times New Roman" w:hAnsi="Times New Roman" w:cs="Times New Roman"/>
-          <w:bCs/>
-          <w:sz w:val="24"/>
-          <w:szCs w:val="24"/>
-        </w:rPr>
-        <w:t>FSWIR</w:t>
-      </w:r>
-      <w:commentRangeEnd w:id="25"/>
-      <w:r>
-        <w:rPr>
-          <w:rStyle w:val="CommentReference"/>
-        </w:rPr>
-        <w:commentReference w:id="25"/>
-      </w:r>
-      <w:r>
-        <w:rPr>
-          <w:rFonts w:ascii="Times New Roman" w:hAnsi="Times New Roman" w:cs="Times New Roman"/>
-          <w:bCs/>
-          <w:sz w:val="24"/>
-          <w:szCs w:val="24"/>
-        </w:rPr>
-        <w:t>)</w:t>
-      </w:r>
-      <w:r>
-        <w:rPr>
-          <w:rFonts w:ascii="Times New Roman" w:hAnsi="Times New Roman" w:cs="Times New Roman"/>
-          <w:bCs/>
-          <w:sz w:val="24"/>
-          <w:szCs w:val="24"/>
-        </w:rPr>
-        <w:t xml:space="preserve"> was almost entirely </w:t>
-      </w:r>
-      <w:r>
-        <w:rPr>
-          <w:rFonts w:ascii="Times New Roman" w:hAnsi="Times New Roman" w:cs="Times New Roman"/>
-          <w:bCs/>
-          <w:sz w:val="24"/>
-          <w:szCs w:val="24"/>
-        </w:rPr>
-        <w:t>chosen by</w:t>
-      </w:r>
-      <w:r>
-        <w:rPr>
-          <w:rFonts w:ascii="Times New Roman" w:hAnsi="Times New Roman" w:cs="Times New Roman"/>
-          <w:bCs/>
-          <w:sz w:val="24"/>
-          <w:szCs w:val="24"/>
-        </w:rPr>
-        <w:t xml:space="preserve"> the 16S rRNA consensus model, </w:t>
-      </w:r>
-      <w:r>
-        <w:rPr>
-          <w:rFonts w:ascii="Times New Roman" w:hAnsi="Times New Roman" w:cs="Times New Roman"/>
-          <w:bCs/>
-          <w:sz w:val="24"/>
-          <w:szCs w:val="24"/>
-        </w:rPr>
-        <w:t xml:space="preserve">whose </w:t>
-      </w:r>
-      <w:r>
-        <w:rPr>
-          <w:rFonts w:ascii="Times New Roman" w:hAnsi="Times New Roman" w:cs="Times New Roman"/>
-          <w:bCs/>
-          <w:sz w:val="24"/>
-          <w:szCs w:val="24"/>
-        </w:rPr>
-        <w:t xml:space="preserve">validation </w:t>
-      </w:r>
-      <w:r>
-        <w:rPr>
-          <w:rFonts w:ascii="Times New Roman" w:hAnsi="Times New Roman" w:cs="Times New Roman"/>
-          <w:bCs/>
-          <w:sz w:val="24"/>
-          <w:szCs w:val="24"/>
-        </w:rPr>
-        <w:t xml:space="preserve">predictions had among the best metrics out of all </w:t>
-      </w:r>
-      <w:r>
-        <w:rPr>
-          <w:rFonts w:ascii="Times New Roman" w:hAnsi="Times New Roman" w:cs="Times New Roman"/>
-          <w:bCs/>
-          <w:sz w:val="24"/>
-          <w:szCs w:val="24"/>
-        </w:rPr>
-        <w:t>tested models.</w:t>
-      </w:r>
-    </w:p>
-    <w:p>
-      <w:pPr>
-        <w:rPr>
-          <w:rFonts w:ascii="Times New Roman" w:hAnsi="Times New Roman" w:cs="Times New Roman"/>
-          <w:bCs/>
-          <w:sz w:val="24"/>
-          <w:szCs w:val="24"/>
-        </w:rPr>
-      </w:pPr>
-      <w:r>
-        <w:rPr>
-          <w:rFonts w:ascii="Times New Roman" w:hAnsi="Times New Roman" w:cs="Times New Roman"/>
-          <w:bCs/>
-          <w:sz w:val="24"/>
-          <w:szCs w:val="24"/>
-        </w:rPr>
         <w:tab/>
-      </w:r>
-      <w:r>
-        <w:rPr>
-          <w:rFonts w:ascii="Times New Roman" w:hAnsi="Times New Roman" w:cs="Times New Roman"/>
-          <w:bCs/>
-          <w:sz w:val="24"/>
-          <w:szCs w:val="24"/>
-        </w:rPr>
-        <w:t>&lt;</w:t>
-      </w:r>
-      <w:r>
-        <w:rPr>
-          <w:rFonts w:ascii="Times New Roman" w:hAnsi="Times New Roman" w:cs="Times New Roman"/>
-          <w:bCs/>
-          <w:sz w:val="24"/>
-          <w:szCs w:val="24"/>
-        </w:rPr>
-        <w:t xml:space="preserve">A paragraph or two with </w:t>
-      </w:r>
-      <w:r>
-        <w:rPr>
-          <w:rFonts w:ascii="Times New Roman" w:hAnsi="Times New Roman" w:cs="Times New Roman"/>
-          <w:bCs/>
-          <w:sz w:val="24"/>
-          <w:szCs w:val="24"/>
-        </w:rPr>
-        <w:t xml:space="preserve">the </w:t>
-      </w:r>
-      <w:r>
-        <w:rPr>
-          <w:rFonts w:ascii="Times New Roman" w:hAnsi="Times New Roman" w:cs="Times New Roman"/>
-          <w:bCs/>
-          <w:sz w:val="24"/>
-          <w:szCs w:val="24"/>
-        </w:rPr>
-        <w:t>16S specific model coefficients</w:t>
-      </w:r>
-      <w:r>
-        <w:rPr>
-          <w:rFonts w:ascii="Times New Roman" w:hAnsi="Times New Roman" w:cs="Times New Roman"/>
-          <w:bCs/>
-          <w:sz w:val="24"/>
-          <w:szCs w:val="24"/>
-        </w:rPr>
-        <w:t>&gt;</w:t>
+        <w:t>530-540</w:t>
       </w:r>
     </w:p>
     <w:p>
@@ -6488,6 +6808,7 @@
           <w:szCs w:val="24"/>
         </w:rPr>
       </w:pPr>
+      <w:proofErr w:type="gramStart"/>
       <w:r>
         <w:rPr>
           <w:rFonts w:ascii="Times New Roman" w:hAnsi="Times New Roman" w:cs="Times New Roman"/>
@@ -6495,7 +6816,17 @@
           <w:sz w:val="24"/>
           <w:szCs w:val="24"/>
         </w:rPr>
-        <w:t>Also can tune number of features selected by each method as additional hyperparameter in future. Current numbers somewhat arbitrary.</w:t>
+        <w:t>Also</w:t>
+      </w:r>
+      <w:proofErr w:type="gramEnd"/>
+      <w:r>
+        <w:rPr>
+          <w:rFonts w:ascii="Times New Roman" w:hAnsi="Times New Roman" w:cs="Times New Roman"/>
+          <w:bCs/>
+          <w:sz w:val="24"/>
+          <w:szCs w:val="24"/>
+        </w:rPr>
+        <w:t xml:space="preserve"> can tune number of features selected by each method as additional hyperparameter in future. Current numbers somewhat arbitrary.</w:t>
       </w:r>
     </w:p>
     <w:p>

</xml_diff>

<commit_message>
Finished the bulk of waveband selection results, and most of future work.
</commit_message>
<xml_diff>
--- a/manuscript/scratch.docx
+++ b/manuscript/scratch.docx
@@ -174,25 +174,7 @@
           <w:sz w:val="24"/>
           <w:szCs w:val="24"/>
         </w:rPr>
-        <w:t xml:space="preserve">Elastic net based on </w:t>
-      </w:r>
-      <w:proofErr w:type="spellStart"/>
-      <w:r>
-        <w:rPr>
-          <w:rFonts w:ascii="Times New Roman" w:hAnsi="Times New Roman" w:cs="Times New Roman"/>
-          <w:sz w:val="24"/>
-          <w:szCs w:val="24"/>
-        </w:rPr>
-        <w:t>prev</w:t>
-      </w:r>
-      <w:proofErr w:type="spellEnd"/>
-      <w:r>
-        <w:rPr>
-          <w:rFonts w:ascii="Times New Roman" w:hAnsi="Times New Roman" w:cs="Times New Roman"/>
-          <w:sz w:val="24"/>
-          <w:szCs w:val="24"/>
-        </w:rPr>
-        <w:t xml:space="preserve"> paper results</w:t>
+        <w:t>Elastic net based on prev paper results</w:t>
       </w:r>
     </w:p>
     <w:p>
@@ -474,25 +456,7 @@
           <w:sz w:val="24"/>
           <w:szCs w:val="24"/>
         </w:rPr>
-        <w:t xml:space="preserve"> (and </w:t>
-      </w:r>
-      <w:proofErr w:type="spellStart"/>
-      <w:r>
-        <w:rPr>
-          <w:rFonts w:ascii="Times New Roman" w:hAnsi="Times New Roman" w:cs="Times New Roman"/>
-          <w:sz w:val="24"/>
-          <w:szCs w:val="24"/>
-        </w:rPr>
-        <w:t>ureC</w:t>
-      </w:r>
-      <w:proofErr w:type="spellEnd"/>
-      <w:r>
-        <w:rPr>
-          <w:rFonts w:ascii="Times New Roman" w:hAnsi="Times New Roman" w:cs="Times New Roman"/>
-          <w:sz w:val="24"/>
-          <w:szCs w:val="24"/>
-        </w:rPr>
-        <w:t>)</w:t>
+        <w:t xml:space="preserve"> (and ureC)</w:t>
       </w:r>
       <w:r>
         <w:rPr>
@@ -664,25 +628,7 @@
           <w:sz w:val="24"/>
           <w:szCs w:val="24"/>
         </w:rPr>
-        <w:t xml:space="preserve"> &lt;cross reference to </w:t>
-      </w:r>
-      <w:proofErr w:type="spellStart"/>
-      <w:r>
-        <w:rPr>
-          <w:rFonts w:ascii="Times New Roman" w:hAnsi="Times New Roman" w:cs="Times New Roman"/>
-          <w:sz w:val="24"/>
-          <w:szCs w:val="24"/>
-        </w:rPr>
-        <w:t>corr</w:t>
-      </w:r>
-      <w:proofErr w:type="spellEnd"/>
-      <w:r>
-        <w:rPr>
-          <w:rFonts w:ascii="Times New Roman" w:hAnsi="Times New Roman" w:cs="Times New Roman"/>
-          <w:sz w:val="24"/>
-          <w:szCs w:val="24"/>
-        </w:rPr>
-        <w:t xml:space="preserve"> figure&gt;</w:t>
+        <w:t xml:space="preserve"> &lt;cross reference to corr figure&gt;</w:t>
       </w:r>
       <w:r>
         <w:rPr>
@@ -810,25 +756,7 @@
           <w:sz w:val="24"/>
           <w:szCs w:val="24"/>
         </w:rPr>
-        <w:t xml:space="preserve">in &lt;cross reference to </w:t>
-      </w:r>
-      <w:proofErr w:type="spellStart"/>
-      <w:r>
-        <w:rPr>
-          <w:rFonts w:ascii="Times New Roman" w:hAnsi="Times New Roman" w:cs="Times New Roman"/>
-          <w:sz w:val="24"/>
-          <w:szCs w:val="24"/>
-        </w:rPr>
-        <w:t>corr</w:t>
-      </w:r>
-      <w:proofErr w:type="spellEnd"/>
-      <w:r>
-        <w:rPr>
-          <w:rFonts w:ascii="Times New Roman" w:hAnsi="Times New Roman" w:cs="Times New Roman"/>
-          <w:sz w:val="24"/>
-          <w:szCs w:val="24"/>
-        </w:rPr>
-        <w:t>&gt; with higher correlations tended to be regions with high reflectance, and vice versa.</w:t>
+        <w:t>in &lt;cross reference to corr&gt; with higher correlations tended to be regions with high reflectance, and vice versa.</w:t>
       </w:r>
       <w:commentRangeEnd w:id="1"/>
       <w:r>
@@ -1297,25 +1225,7 @@
           <w:sz w:val="24"/>
           <w:szCs w:val="24"/>
         </w:rPr>
-        <w:t xml:space="preserve">All </w:t>
-      </w:r>
-      <w:proofErr w:type="spellStart"/>
-      <w:r>
-        <w:rPr>
-          <w:rFonts w:ascii="Times New Roman" w:hAnsi="Times New Roman" w:cs="Times New Roman"/>
-          <w:sz w:val="24"/>
-          <w:szCs w:val="24"/>
-        </w:rPr>
-        <w:t>wvs</w:t>
-      </w:r>
-      <w:proofErr w:type="spellEnd"/>
-      <w:r>
-        <w:rPr>
-          <w:rFonts w:ascii="Times New Roman" w:hAnsi="Times New Roman" w:cs="Times New Roman"/>
-          <w:sz w:val="24"/>
-          <w:szCs w:val="24"/>
-        </w:rPr>
-        <w:t xml:space="preserve">: </w:t>
+        <w:t xml:space="preserve">All wvs: </w:t>
       </w:r>
       <w:r>
         <w:rPr>
@@ -1915,6 +1825,7 @@
           <w:sz w:val="24"/>
           <w:szCs w:val="24"/>
         </w:rPr>
+        <w:lastRenderedPageBreak/>
         <w:t>400 c</w:t>
       </w:r>
       <w:r>
@@ -1978,6 +1889,36 @@
       <w:pPr>
         <w:pStyle w:val="ListParagraph"/>
         <w:numPr>
+          <w:ilvl w:val="2"/>
+          <w:numId w:val="2"/>
+        </w:numPr>
+        <w:rPr>
+          <w:rFonts w:ascii="Times New Roman" w:hAnsi="Times New Roman" w:cs="Times New Roman"/>
+          <w:sz w:val="24"/>
+          <w:szCs w:val="24"/>
+        </w:rPr>
+      </w:pPr>
+      <w:r>
+        <w:rPr>
+          <w:rFonts w:ascii="Times New Roman" w:hAnsi="Times New Roman" w:cs="Times New Roman"/>
+          <w:sz w:val="24"/>
+          <w:szCs w:val="24"/>
+        </w:rPr>
+        <w:t>Paragraph talking about correlation</w:t>
+      </w:r>
+      <w:r>
+        <w:rPr>
+          <w:rFonts w:ascii="Times New Roman" w:hAnsi="Times New Roman" w:cs="Times New Roman"/>
+          <w:sz w:val="24"/>
+          <w:szCs w:val="24"/>
+        </w:rPr>
+        <w:t>. Put corr figure here.</w:t>
+      </w:r>
+    </w:p>
+    <w:p>
+      <w:pPr>
+        <w:pStyle w:val="ListParagraph"/>
+        <w:numPr>
           <w:ilvl w:val="1"/>
           <w:numId w:val="2"/>
         </w:numPr>
@@ -1993,44 +1934,7 @@
           <w:sz w:val="24"/>
           <w:szCs w:val="24"/>
         </w:rPr>
-        <w:lastRenderedPageBreak/>
-        <w:t xml:space="preserve">qPCR data &lt;I’ll write this based on </w:t>
-      </w:r>
-      <w:proofErr w:type="spellStart"/>
-      <w:r>
-        <w:rPr>
-          <w:rFonts w:ascii="Times New Roman" w:hAnsi="Times New Roman" w:cs="Times New Roman"/>
-          <w:sz w:val="24"/>
-          <w:szCs w:val="24"/>
-        </w:rPr>
-        <w:t>prev</w:t>
-      </w:r>
-      <w:proofErr w:type="spellEnd"/>
-      <w:r>
-        <w:rPr>
-          <w:rFonts w:ascii="Times New Roman" w:hAnsi="Times New Roman" w:cs="Times New Roman"/>
-          <w:sz w:val="24"/>
-          <w:szCs w:val="24"/>
-        </w:rPr>
-        <w:t xml:space="preserve"> </w:t>
-      </w:r>
-      <w:proofErr w:type="spellStart"/>
-      <w:r>
-        <w:rPr>
-          <w:rFonts w:ascii="Times New Roman" w:hAnsi="Times New Roman" w:cs="Times New Roman"/>
-          <w:sz w:val="24"/>
-          <w:szCs w:val="24"/>
-        </w:rPr>
-        <w:t>manu</w:t>
-      </w:r>
-      <w:proofErr w:type="spellEnd"/>
-      <w:r>
-        <w:rPr>
-          <w:rFonts w:ascii="Times New Roman" w:hAnsi="Times New Roman" w:cs="Times New Roman"/>
-          <w:sz w:val="24"/>
-          <w:szCs w:val="24"/>
-        </w:rPr>
-        <w:t xml:space="preserve">, but it </w:t>
+        <w:t xml:space="preserve">qPCR data &lt;I’ll write this based on prev manu, but it </w:t>
       </w:r>
       <w:proofErr w:type="gramStart"/>
       <w:r>
@@ -2049,6 +1953,14 @@
           <w:szCs w:val="24"/>
         </w:rPr>
         <w:t xml:space="preserve"> them to check&gt;</w:t>
+      </w:r>
+      <w:r>
+        <w:rPr>
+          <w:rFonts w:ascii="Times New Roman" w:hAnsi="Times New Roman" w:cs="Times New Roman"/>
+          <w:sz w:val="24"/>
+          <w:szCs w:val="24"/>
+        </w:rPr>
+        <w:t>. Make sure to mention that these targets were previously log-transformed.</w:t>
       </w:r>
     </w:p>
     <w:p>
@@ -2971,7 +2883,16 @@
           <w:sz w:val="24"/>
           <w:szCs w:val="24"/>
         </w:rPr>
-        <w:t>would be guaranteed a RMSE and MAE of approximately</w:t>
+        <w:t xml:space="preserve">would be guaranteed a RMSE and MAE of </w:t>
+      </w:r>
+      <w:r>
+        <w:rPr>
+          <w:rFonts w:ascii="Times New Roman" w:hAnsi="Times New Roman" w:cs="Times New Roman"/>
+          <w:sz w:val="24"/>
+          <w:szCs w:val="24"/>
+        </w:rPr>
+        <w:lastRenderedPageBreak/>
+        <w:t>approximately</w:t>
       </w:r>
       <w:r>
         <w:rPr>
@@ -3138,7 +3059,6 @@
         </w:rPr>
         <w:t xml:space="preserve"> 1.5.2 &lt;cite scikit-learn&gt; and </w:t>
       </w:r>
-      <w:proofErr w:type="spellStart"/>
       <w:r>
         <w:rPr>
           <w:rFonts w:ascii="Times New Roman" w:hAnsi="Times New Roman" w:cs="Times New Roman"/>
@@ -3147,18 +3067,7 @@
           <w:sz w:val="24"/>
           <w:szCs w:val="24"/>
         </w:rPr>
-        <w:t>sklearn</w:t>
-      </w:r>
-      <w:proofErr w:type="spellEnd"/>
-      <w:r>
-        <w:rPr>
-          <w:rFonts w:ascii="Times New Roman" w:hAnsi="Times New Roman" w:cs="Times New Roman"/>
-          <w:i/>
-          <w:iCs/>
-          <w:sz w:val="24"/>
-          <w:szCs w:val="24"/>
-        </w:rPr>
-        <w:t>-genetic-opt</w:t>
+        <w:t>sklearn-genetic-opt</w:t>
       </w:r>
       <w:r>
         <w:rPr>
@@ -4485,6 +4394,7 @@
           <w:sz w:val="24"/>
           <w:szCs w:val="24"/>
         </w:rPr>
+        <w:lastRenderedPageBreak/>
         <w:t>Subsection: Wrapper methods</w:t>
       </w:r>
     </w:p>
@@ -4699,7 +4609,6 @@
         </w:rPr>
         <w:t xml:space="preserve">implemented in the </w:t>
       </w:r>
-      <w:proofErr w:type="spellStart"/>
       <w:r>
         <w:rPr>
           <w:rFonts w:ascii="Times New Roman" w:hAnsi="Times New Roman" w:cs="Times New Roman"/>
@@ -4708,18 +4617,7 @@
           <w:sz w:val="24"/>
           <w:szCs w:val="24"/>
         </w:rPr>
-        <w:t>sklearn</w:t>
-      </w:r>
-      <w:proofErr w:type="spellEnd"/>
-      <w:r>
-        <w:rPr>
-          <w:rFonts w:ascii="Times New Roman" w:hAnsi="Times New Roman" w:cs="Times New Roman"/>
-          <w:i/>
-          <w:iCs/>
-          <w:sz w:val="24"/>
-          <w:szCs w:val="24"/>
-        </w:rPr>
-        <w:t>-genetic-opt</w:t>
+        <w:t>sklearn-genetic-opt</w:t>
       </w:r>
       <w:r>
         <w:rPr>
@@ -5143,25 +5041,7 @@
           <w:sz w:val="24"/>
           <w:szCs w:val="24"/>
         </w:rPr>
-        <w:t xml:space="preserve">As &lt;cross reference </w:t>
-      </w:r>
-      <w:proofErr w:type="spellStart"/>
-      <w:r>
-        <w:rPr>
-          <w:rFonts w:ascii="Times New Roman" w:hAnsi="Times New Roman" w:cs="Times New Roman"/>
-          <w:sz w:val="24"/>
-          <w:szCs w:val="24"/>
-        </w:rPr>
-        <w:t>method_gene_rmse</w:t>
-      </w:r>
-      <w:proofErr w:type="spellEnd"/>
-      <w:r>
-        <w:rPr>
-          <w:rFonts w:ascii="Times New Roman" w:hAnsi="Times New Roman" w:cs="Times New Roman"/>
-          <w:sz w:val="24"/>
-          <w:szCs w:val="24"/>
-        </w:rPr>
-        <w:t xml:space="preserve">&gt; </w:t>
+        <w:t xml:space="preserve">As &lt;cross reference method_gene_rmse&gt; </w:t>
       </w:r>
       <w:r>
         <w:rPr>
@@ -5573,7 +5453,16 @@
           <w:sz w:val="24"/>
           <w:szCs w:val="24"/>
         </w:rPr>
-        <w:t>using more accessible sensors</w:t>
+        <w:t xml:space="preserve">using more </w:t>
+      </w:r>
+      <w:r>
+        <w:rPr>
+          <w:rFonts w:ascii="Times New Roman" w:hAnsi="Times New Roman" w:cs="Times New Roman"/>
+          <w:sz w:val="24"/>
+          <w:szCs w:val="24"/>
+        </w:rPr>
+        <w:lastRenderedPageBreak/>
+        <w:t>accessible sensors</w:t>
       </w:r>
       <w:r>
         <w:rPr>
@@ -5908,216 +5797,1116 @@
           <w:sz w:val="24"/>
           <w:szCs w:val="24"/>
         </w:rPr>
-        <w:t xml:space="preserve">odels predicting </w:t>
-      </w:r>
-      <w:proofErr w:type="spellStart"/>
-      <w:r>
-        <w:rPr>
-          <w:rFonts w:ascii="Times New Roman" w:hAnsi="Times New Roman" w:cs="Times New Roman"/>
-          <w:sz w:val="24"/>
-          <w:szCs w:val="24"/>
-        </w:rPr>
-        <w:t>cbbLR</w:t>
-      </w:r>
-      <w:proofErr w:type="spellEnd"/>
-      <w:r>
-        <w:rPr>
-          <w:rFonts w:ascii="Times New Roman" w:hAnsi="Times New Roman" w:cs="Times New Roman"/>
+        <w:t>odels predicting cbbLR, phoA, and ureC</w:t>
+      </w:r>
+      <w:r>
+        <w:rPr>
+          <w:rFonts w:ascii="Times New Roman" w:hAnsi="Times New Roman" w:cs="Times New Roman"/>
+          <w:sz w:val="24"/>
+          <w:szCs w:val="24"/>
+        </w:rPr>
+        <w:t xml:space="preserve"> generally gave </w:t>
+      </w:r>
+      <w:commentRangeStart w:id="21"/>
+      <w:r>
+        <w:rPr>
+          <w:rFonts w:ascii="Times New Roman" w:hAnsi="Times New Roman" w:cs="Times New Roman"/>
+          <w:sz w:val="24"/>
+          <w:szCs w:val="24"/>
+        </w:rPr>
+        <w:t>RMSE</w:t>
+      </w:r>
+      <w:commentRangeEnd w:id="21"/>
+      <w:r>
+        <w:rPr>
+          <w:rStyle w:val="CommentReference"/>
+        </w:rPr>
+        <w:commentReference w:id="21"/>
+      </w:r>
+      <w:r>
+        <w:rPr>
+          <w:rFonts w:ascii="Times New Roman" w:hAnsi="Times New Roman" w:cs="Times New Roman"/>
+          <w:sz w:val="24"/>
+          <w:szCs w:val="24"/>
+        </w:rPr>
+        <w:t xml:space="preserve"> only slightly </w:t>
+      </w:r>
+      <w:r>
+        <w:rPr>
+          <w:rFonts w:ascii="Times New Roman" w:hAnsi="Times New Roman" w:cs="Times New Roman"/>
+          <w:sz w:val="24"/>
+          <w:szCs w:val="24"/>
+        </w:rPr>
+        <w:t>less</w:t>
+      </w:r>
+      <w:r>
+        <w:rPr>
+          <w:rFonts w:ascii="Times New Roman" w:hAnsi="Times New Roman" w:cs="Times New Roman"/>
+          <w:sz w:val="24"/>
+          <w:szCs w:val="24"/>
+        </w:rPr>
+        <w:t xml:space="preserve"> than </w:t>
+      </w:r>
+      <w:r>
+        <w:rPr>
+          <w:rFonts w:ascii="Times New Roman" w:hAnsi="Times New Roman" w:cs="Times New Roman"/>
+          <w:sz w:val="24"/>
+          <w:szCs w:val="24"/>
+        </w:rPr>
+        <w:t xml:space="preserve">1. </w:t>
+      </w:r>
+      <w:r>
+        <w:rPr>
+          <w:rFonts w:ascii="Times New Roman" w:hAnsi="Times New Roman" w:cs="Times New Roman"/>
+          <w:sz w:val="24"/>
+          <w:szCs w:val="24"/>
+        </w:rPr>
+        <w:t xml:space="preserve">This result is not as conclusive as </w:t>
+      </w:r>
+      <w:r>
+        <w:rPr>
+          <w:rFonts w:ascii="Times New Roman" w:hAnsi="Times New Roman" w:cs="Times New Roman"/>
+          <w:sz w:val="24"/>
+          <w:szCs w:val="24"/>
+        </w:rPr>
+        <w:t>the results of the other two genes</w:t>
+      </w:r>
+      <w:r>
+        <w:rPr>
+          <w:rFonts w:ascii="Times New Roman" w:hAnsi="Times New Roman" w:cs="Times New Roman"/>
+          <w:sz w:val="24"/>
+          <w:szCs w:val="24"/>
+        </w:rPr>
+        <w:t xml:space="preserve">, as this small improvement in prediction accuracy over a “blind” model </w:t>
+      </w:r>
+      <w:r>
+        <w:rPr>
+          <w:rFonts w:ascii="Times New Roman" w:hAnsi="Times New Roman" w:cs="Times New Roman"/>
+          <w:sz w:val="24"/>
+          <w:szCs w:val="24"/>
+        </w:rPr>
+        <w:t>does not suggest the presence of either a strong or weak signal in the hyperspectral data.</w:t>
+      </w:r>
+      <w:r>
+        <w:rPr>
+          <w:rFonts w:ascii="Times New Roman" w:hAnsi="Times New Roman" w:cs="Times New Roman"/>
+          <w:sz w:val="24"/>
+          <w:szCs w:val="24"/>
+        </w:rPr>
+        <w:t xml:space="preserve"> </w:t>
+      </w:r>
+    </w:p>
+    <w:p>
+      <w:pPr>
+        <w:rPr>
+          <w:rFonts w:ascii="Times New Roman" w:hAnsi="Times New Roman" w:cs="Times New Roman"/>
+          <w:bCs/>
+          <w:sz w:val="24"/>
+          <w:szCs w:val="24"/>
+        </w:rPr>
+      </w:pPr>
+      <w:r>
+        <w:rPr>
+          <w:rFonts w:ascii="Times New Roman" w:hAnsi="Times New Roman" w:cs="Times New Roman"/>
+          <w:b/>
+          <w:sz w:val="24"/>
+          <w:szCs w:val="24"/>
+        </w:rPr>
+        <w:t>Subsection: Waveband selections</w:t>
+      </w:r>
+    </w:p>
+    <w:p>
+      <w:pPr>
+        <w:ind w:firstLine="720"/>
+        <w:rPr>
+          <w:rFonts w:ascii="Times New Roman" w:hAnsi="Times New Roman" w:cs="Times New Roman"/>
+          <w:sz w:val="24"/>
+          <w:szCs w:val="24"/>
+        </w:rPr>
+      </w:pPr>
+      <w:r>
+        <w:rPr>
+          <w:rFonts w:ascii="Times New Roman" w:hAnsi="Times New Roman" w:cs="Times New Roman"/>
+          <w:sz w:val="24"/>
+          <w:szCs w:val="24"/>
+        </w:rPr>
+        <w:t xml:space="preserve">Even though the hyperspectral data had a spectral resolution of 1 nm, waveband selection at this level of precision has questionable generalizability. Wavebands tended to have very large Pearson correlations with neighboring wavebands for very large regions of the spectrum, particularly in the near infrared </w:t>
+      </w:r>
+      <w:commentRangeStart w:id="22"/>
+      <w:r>
+        <w:rPr>
+          <w:rFonts w:ascii="Times New Roman" w:hAnsi="Times New Roman" w:cs="Times New Roman"/>
+          <w:sz w:val="24"/>
+          <w:szCs w:val="24"/>
+        </w:rPr>
+        <w:t>(NIR)</w:t>
+      </w:r>
+      <w:commentRangeEnd w:id="22"/>
+      <w:r>
+        <w:rPr>
+          <w:rStyle w:val="CommentReference"/>
+        </w:rPr>
+        <w:commentReference w:id="22"/>
+      </w:r>
+      <w:r>
+        <w:rPr>
+          <w:rFonts w:ascii="Times New Roman" w:hAnsi="Times New Roman" w:cs="Times New Roman"/>
+          <w:sz w:val="24"/>
+          <w:szCs w:val="24"/>
+        </w:rPr>
+        <w:t xml:space="preserve"> region &lt;cross reference to corr figure&gt;. With correlation greater than 0.999 for adjacent wavebands across the spectrum, such wavebands become practically interchangeable. </w:t>
+      </w:r>
+      <w:r>
+        <w:rPr>
+          <w:rFonts w:ascii="Times New Roman" w:hAnsi="Times New Roman" w:cs="Times New Roman"/>
+          <w:sz w:val="24"/>
+          <w:szCs w:val="24"/>
+        </w:rPr>
+        <w:t>At this level, any variation in waveband selections might be due more to noise or stochastic algorithm choices than a true signal in the data</w:t>
+      </w:r>
+      <w:commentRangeStart w:id="23"/>
+      <w:r>
+        <w:rPr>
+          <w:rFonts w:ascii="Times New Roman" w:hAnsi="Times New Roman" w:cs="Times New Roman"/>
+          <w:sz w:val="24"/>
+          <w:szCs w:val="24"/>
+        </w:rPr>
+        <w:t>.</w:t>
+      </w:r>
+      <w:r>
+        <w:rPr>
+          <w:rFonts w:ascii="Times New Roman" w:hAnsi="Times New Roman" w:cs="Times New Roman"/>
+          <w:sz w:val="24"/>
+          <w:szCs w:val="24"/>
+        </w:rPr>
+        <w:t xml:space="preserve"> </w:t>
+      </w:r>
+      <w:r>
+        <w:rPr>
+          <w:rFonts w:ascii="Times New Roman" w:hAnsi="Times New Roman" w:cs="Times New Roman"/>
+          <w:sz w:val="24"/>
+          <w:szCs w:val="24"/>
+        </w:rPr>
+        <w:t>For this reason, we report waveband selection results at a coarser resolution, rounding to the nearest 10 nm</w:t>
+      </w:r>
+      <w:commentRangeEnd w:id="23"/>
+      <w:r>
+        <w:rPr>
+          <w:rStyle w:val="CommentReference"/>
+        </w:rPr>
+        <w:commentReference w:id="23"/>
+      </w:r>
+      <w:r>
+        <w:rPr>
+          <w:rFonts w:ascii="Times New Roman" w:hAnsi="Times New Roman" w:cs="Times New Roman"/>
+          <w:sz w:val="24"/>
+          <w:szCs w:val="24"/>
+        </w:rPr>
+        <w:t>.</w:t>
+      </w:r>
+    </w:p>
+    <w:p>
+      <w:pPr>
+        <w:rPr>
+          <w:rFonts w:ascii="Times New Roman" w:hAnsi="Times New Roman" w:cs="Times New Roman"/>
+          <w:bCs/>
+          <w:sz w:val="24"/>
+          <w:szCs w:val="24"/>
+        </w:rPr>
+      </w:pPr>
+      <w:r>
+        <w:rPr>
+          <w:rFonts w:ascii="Times New Roman" w:hAnsi="Times New Roman" w:cs="Times New Roman"/>
+          <w:bCs/>
+          <w:sz w:val="24"/>
+          <w:szCs w:val="24"/>
+        </w:rPr>
+        <w:tab/>
+      </w:r>
+      <w:commentRangeStart w:id="24"/>
+      <w:r>
+        <w:rPr>
+          <w:rFonts w:ascii="Times New Roman" w:hAnsi="Times New Roman" w:cs="Times New Roman"/>
+          <w:bCs/>
+          <w:sz w:val="24"/>
+          <w:szCs w:val="24"/>
+        </w:rPr>
+        <w:t>Generally, there was not s</w:t>
+      </w:r>
+      <w:r>
+        <w:rPr>
+          <w:rFonts w:ascii="Times New Roman" w:hAnsi="Times New Roman" w:cs="Times New Roman"/>
+          <w:sz w:val="24"/>
+          <w:szCs w:val="24"/>
+        </w:rPr>
+        <w:t xml:space="preserve">trong agreement for important wavebands among </w:t>
+      </w:r>
+      <w:r>
+        <w:rPr>
+          <w:rFonts w:ascii="Times New Roman" w:hAnsi="Times New Roman" w:cs="Times New Roman"/>
+          <w:sz w:val="24"/>
+          <w:szCs w:val="24"/>
+        </w:rPr>
+        <w:t>regions</w:t>
+      </w:r>
+      <w:r>
+        <w:rPr>
+          <w:rFonts w:ascii="Times New Roman" w:hAnsi="Times New Roman" w:cs="Times New Roman"/>
+          <w:sz w:val="24"/>
+          <w:szCs w:val="24"/>
+        </w:rPr>
+        <w:t xml:space="preserve"> and genes, but a few patterns emerged</w:t>
+      </w:r>
+      <w:r>
+        <w:rPr>
+          <w:rFonts w:ascii="Times New Roman" w:hAnsi="Times New Roman" w:cs="Times New Roman"/>
+          <w:bCs/>
+          <w:sz w:val="24"/>
+          <w:szCs w:val="24"/>
+        </w:rPr>
+        <w:t>.</w:t>
+      </w:r>
+      <w:r>
+        <w:rPr>
+          <w:rFonts w:ascii="Times New Roman" w:hAnsi="Times New Roman" w:cs="Times New Roman"/>
+          <w:bCs/>
+          <w:sz w:val="24"/>
+          <w:szCs w:val="24"/>
+        </w:rPr>
+        <w:t xml:space="preserve"> </w:t>
+      </w:r>
+      <w:commentRangeEnd w:id="24"/>
+      <w:r>
+        <w:rPr>
+          <w:rStyle w:val="CommentReference"/>
+        </w:rPr>
+        <w:commentReference w:id="24"/>
+      </w:r>
+      <w:r>
+        <w:rPr>
+          <w:rFonts w:ascii="Times New Roman" w:hAnsi="Times New Roman" w:cs="Times New Roman"/>
+          <w:bCs/>
+          <w:sz w:val="24"/>
+          <w:szCs w:val="24"/>
+        </w:rPr>
+        <w:t>Broadly speaking, there was a preference for visible light when building models on all wavebands, and there was a preference for green, yellow, and orange light when building models on visible light wavebands only. Figures</w:t>
+      </w:r>
+      <w:r>
+        <w:rPr>
+          <w:rFonts w:ascii="Times New Roman" w:hAnsi="Times New Roman" w:cs="Times New Roman"/>
+          <w:bCs/>
+          <w:sz w:val="24"/>
+          <w:szCs w:val="24"/>
+        </w:rPr>
+        <w:t xml:space="preserve"> &lt;</w:t>
+      </w:r>
+      <w:r>
+        <w:rPr>
+          <w:rFonts w:ascii="Times New Roman" w:hAnsi="Times New Roman" w:cs="Times New Roman"/>
+          <w:bCs/>
+          <w:sz w:val="24"/>
+          <w:szCs w:val="24"/>
+        </w:rPr>
+        <w:t xml:space="preserve">consensus_histogram&gt; and &lt;consensus_histogram_gene&gt; </w:t>
+      </w:r>
+      <w:r>
+        <w:rPr>
+          <w:rFonts w:ascii="Times New Roman" w:hAnsi="Times New Roman" w:cs="Times New Roman"/>
+          <w:bCs/>
+          <w:sz w:val="24"/>
+          <w:szCs w:val="24"/>
+        </w:rPr>
+        <w:t xml:space="preserve">show the relatively wide dispersal of </w:t>
+      </w:r>
+      <w:r>
+        <w:rPr>
+          <w:rFonts w:ascii="Times New Roman" w:hAnsi="Times New Roman" w:cs="Times New Roman"/>
+          <w:bCs/>
+          <w:sz w:val="24"/>
+          <w:szCs w:val="24"/>
+        </w:rPr>
+        <w:t>wavebands selected by consensus methods</w:t>
+      </w:r>
+      <w:r>
+        <w:rPr>
+          <w:rFonts w:ascii="Times New Roman" w:hAnsi="Times New Roman" w:cs="Times New Roman"/>
+          <w:bCs/>
+          <w:sz w:val="24"/>
+          <w:szCs w:val="24"/>
+        </w:rPr>
+        <w:t xml:space="preserve"> over each region. </w:t>
+      </w:r>
+    </w:p>
+    <w:p>
+      <w:pPr>
+        <w:ind w:firstLine="720"/>
+        <w:rPr>
+          <w:rFonts w:ascii="Times New Roman" w:hAnsi="Times New Roman" w:cs="Times New Roman"/>
+          <w:bCs/>
+          <w:sz w:val="24"/>
+          <w:szCs w:val="24"/>
+        </w:rPr>
+      </w:pPr>
+      <w:r>
+        <w:rPr>
+          <w:rFonts w:ascii="Times New Roman" w:hAnsi="Times New Roman" w:cs="Times New Roman"/>
+          <w:bCs/>
+          <w:sz w:val="24"/>
+          <w:szCs w:val="24"/>
+        </w:rPr>
+        <w:t>When allowing models to select from all wavebands,</w:t>
+      </w:r>
+      <w:r>
+        <w:rPr>
+          <w:rFonts w:ascii="Times New Roman" w:hAnsi="Times New Roman" w:cs="Times New Roman"/>
+          <w:bCs/>
+          <w:sz w:val="24"/>
+          <w:szCs w:val="24"/>
+        </w:rPr>
+        <w:t xml:space="preserve"> </w:t>
+      </w:r>
+      <w:r>
+        <w:rPr>
+          <w:rFonts w:ascii="Times New Roman" w:hAnsi="Times New Roman" w:cs="Times New Roman"/>
+          <w:bCs/>
+          <w:sz w:val="24"/>
+          <w:szCs w:val="24"/>
+        </w:rPr>
+        <w:t xml:space="preserve">small </w:t>
+      </w:r>
+      <w:r>
+        <w:rPr>
+          <w:rFonts w:ascii="Times New Roman" w:hAnsi="Times New Roman" w:cs="Times New Roman"/>
+          <w:bCs/>
+          <w:sz w:val="24"/>
+          <w:szCs w:val="24"/>
+        </w:rPr>
+        <w:t>clusters at</w:t>
+      </w:r>
+      <w:r>
+        <w:rPr>
+          <w:rFonts w:ascii="Times New Roman" w:hAnsi="Times New Roman" w:cs="Times New Roman"/>
+          <w:bCs/>
+          <w:sz w:val="24"/>
+          <w:szCs w:val="24"/>
+        </w:rPr>
+        <w:t xml:space="preserve"> 510-560 (green), 700-720 (</w:t>
+      </w:r>
+      <w:commentRangeStart w:id="25"/>
+      <w:r>
+        <w:rPr>
+          <w:rFonts w:ascii="Times New Roman" w:hAnsi="Times New Roman" w:cs="Times New Roman"/>
+          <w:bCs/>
+          <w:sz w:val="24"/>
+          <w:szCs w:val="24"/>
+        </w:rPr>
+        <w:t>RE</w:t>
+      </w:r>
+      <w:commentRangeEnd w:id="25"/>
+      <w:r>
+        <w:rPr>
+          <w:rStyle w:val="CommentReference"/>
+        </w:rPr>
+        <w:commentReference w:id="25"/>
+      </w:r>
+      <w:r>
+        <w:rPr>
+          <w:rFonts w:ascii="Times New Roman" w:hAnsi="Times New Roman" w:cs="Times New Roman"/>
+          <w:bCs/>
+          <w:sz w:val="24"/>
+          <w:szCs w:val="24"/>
+        </w:rPr>
+        <w:t>), and 970-980 (</w:t>
+      </w:r>
+      <w:commentRangeStart w:id="26"/>
+      <w:r>
+        <w:rPr>
+          <w:rFonts w:ascii="Times New Roman" w:hAnsi="Times New Roman" w:cs="Times New Roman"/>
+          <w:bCs/>
+          <w:sz w:val="24"/>
+          <w:szCs w:val="24"/>
+        </w:rPr>
+        <w:t>NIR</w:t>
+      </w:r>
+      <w:commentRangeEnd w:id="26"/>
+      <w:r>
+        <w:rPr>
+          <w:rStyle w:val="CommentReference"/>
+        </w:rPr>
+        <w:commentReference w:id="26"/>
+      </w:r>
+      <w:r>
+        <w:rPr>
+          <w:rFonts w:ascii="Times New Roman" w:hAnsi="Times New Roman" w:cs="Times New Roman"/>
+          <w:bCs/>
+          <w:sz w:val="24"/>
+          <w:szCs w:val="24"/>
+        </w:rPr>
+        <w:t xml:space="preserve">) </w:t>
+      </w:r>
+      <w:r>
+        <w:rPr>
+          <w:rFonts w:ascii="Times New Roman" w:hAnsi="Times New Roman" w:cs="Times New Roman"/>
+          <w:bCs/>
+          <w:sz w:val="24"/>
+          <w:szCs w:val="24"/>
+        </w:rPr>
+        <w:t xml:space="preserve">were each </w:t>
+      </w:r>
+      <w:r>
+        <w:rPr>
+          <w:rFonts w:ascii="Times New Roman" w:hAnsi="Times New Roman" w:cs="Times New Roman"/>
+          <w:bCs/>
+          <w:sz w:val="24"/>
+          <w:szCs w:val="24"/>
+        </w:rPr>
+        <w:t>chosen by multiple genes’ consensus models</w:t>
+      </w:r>
+      <w:r>
+        <w:rPr>
+          <w:rFonts w:ascii="Times New Roman" w:hAnsi="Times New Roman" w:cs="Times New Roman"/>
+          <w:bCs/>
+          <w:sz w:val="24"/>
+          <w:szCs w:val="24"/>
+        </w:rPr>
+        <w:t>.</w:t>
+      </w:r>
+      <w:r>
+        <w:rPr>
+          <w:rFonts w:ascii="Times New Roman" w:hAnsi="Times New Roman" w:cs="Times New Roman"/>
+          <w:bCs/>
+          <w:sz w:val="24"/>
+          <w:szCs w:val="24"/>
+        </w:rPr>
+        <w:t xml:space="preserve"> </w:t>
+      </w:r>
+      <w:r>
+        <w:rPr>
+          <w:rFonts w:ascii="Times New Roman" w:hAnsi="Times New Roman" w:cs="Times New Roman"/>
+          <w:bCs/>
+          <w:sz w:val="24"/>
+          <w:szCs w:val="24"/>
+        </w:rPr>
+        <w:t>The cluster from 1890-1940</w:t>
+      </w:r>
+      <w:r>
+        <w:rPr>
+          <w:rFonts w:ascii="Times New Roman" w:hAnsi="Times New Roman" w:cs="Times New Roman"/>
+          <w:bCs/>
+          <w:sz w:val="24"/>
+          <w:szCs w:val="24"/>
+        </w:rPr>
+        <w:t xml:space="preserve"> (</w:t>
+      </w:r>
+      <w:commentRangeStart w:id="27"/>
+      <w:r>
+        <w:rPr>
+          <w:rFonts w:ascii="Times New Roman" w:hAnsi="Times New Roman" w:cs="Times New Roman"/>
+          <w:bCs/>
+          <w:sz w:val="24"/>
+          <w:szCs w:val="24"/>
+        </w:rPr>
+        <w:t>FSWIR</w:t>
+      </w:r>
+      <w:commentRangeEnd w:id="27"/>
+      <w:r>
+        <w:rPr>
+          <w:rStyle w:val="CommentReference"/>
+        </w:rPr>
+        <w:commentReference w:id="27"/>
+      </w:r>
+      <w:r>
+        <w:rPr>
+          <w:rFonts w:ascii="Times New Roman" w:hAnsi="Times New Roman" w:cs="Times New Roman"/>
+          <w:bCs/>
+          <w:sz w:val="24"/>
+          <w:szCs w:val="24"/>
+        </w:rPr>
+        <w:t>)</w:t>
+      </w:r>
+      <w:r>
+        <w:rPr>
+          <w:rFonts w:ascii="Times New Roman" w:hAnsi="Times New Roman" w:cs="Times New Roman"/>
+          <w:bCs/>
+          <w:sz w:val="24"/>
+          <w:szCs w:val="24"/>
+        </w:rPr>
+        <w:t xml:space="preserve"> was almost entirely </w:t>
+      </w:r>
+      <w:r>
+        <w:rPr>
+          <w:rFonts w:ascii="Times New Roman" w:hAnsi="Times New Roman" w:cs="Times New Roman"/>
+          <w:bCs/>
+          <w:sz w:val="24"/>
+          <w:szCs w:val="24"/>
+        </w:rPr>
+        <w:t>chosen by</w:t>
+      </w:r>
+      <w:r>
+        <w:rPr>
+          <w:rFonts w:ascii="Times New Roman" w:hAnsi="Times New Roman" w:cs="Times New Roman"/>
+          <w:bCs/>
+          <w:sz w:val="24"/>
+          <w:szCs w:val="24"/>
+        </w:rPr>
+        <w:t xml:space="preserve"> the 16S rRNA consensus model, </w:t>
+      </w:r>
+      <w:r>
+        <w:rPr>
+          <w:rFonts w:ascii="Times New Roman" w:hAnsi="Times New Roman" w:cs="Times New Roman"/>
+          <w:bCs/>
+          <w:sz w:val="24"/>
+          <w:szCs w:val="24"/>
+        </w:rPr>
+        <w:t xml:space="preserve">whose </w:t>
+      </w:r>
+      <w:r>
+        <w:rPr>
+          <w:rFonts w:ascii="Times New Roman" w:hAnsi="Times New Roman" w:cs="Times New Roman"/>
+          <w:bCs/>
+          <w:sz w:val="24"/>
+          <w:szCs w:val="24"/>
+        </w:rPr>
+        <w:t xml:space="preserve">validation </w:t>
+      </w:r>
+      <w:r>
+        <w:rPr>
+          <w:rFonts w:ascii="Times New Roman" w:hAnsi="Times New Roman" w:cs="Times New Roman"/>
+          <w:bCs/>
+          <w:sz w:val="24"/>
+          <w:szCs w:val="24"/>
+        </w:rPr>
+        <w:t xml:space="preserve">predictions had among the best metrics out of all </w:t>
+      </w:r>
+      <w:r>
+        <w:rPr>
+          <w:rFonts w:ascii="Times New Roman" w:hAnsi="Times New Roman" w:cs="Times New Roman"/>
+          <w:bCs/>
+          <w:sz w:val="24"/>
+          <w:szCs w:val="24"/>
+        </w:rPr>
+        <w:t>tested models.</w:t>
+      </w:r>
+    </w:p>
+    <w:p>
+      <w:pPr>
+        <w:ind w:firstLine="720"/>
+        <w:rPr>
+          <w:rFonts w:ascii="Times New Roman" w:hAnsi="Times New Roman" w:cs="Times New Roman"/>
+          <w:bCs/>
+          <w:sz w:val="24"/>
+          <w:szCs w:val="24"/>
+        </w:rPr>
+      </w:pPr>
+      <w:r>
+        <w:rPr>
+          <w:rFonts w:ascii="Times New Roman" w:hAnsi="Times New Roman" w:cs="Times New Roman"/>
+          <w:bCs/>
+          <w:sz w:val="24"/>
+          <w:szCs w:val="24"/>
+        </w:rPr>
+        <w:t>The</w:t>
+      </w:r>
+      <w:r>
+        <w:rPr>
+          <w:rFonts w:ascii="Times New Roman" w:hAnsi="Times New Roman" w:cs="Times New Roman"/>
+          <w:bCs/>
+          <w:sz w:val="24"/>
+          <w:szCs w:val="24"/>
+        </w:rPr>
+        <w:t xml:space="preserve"> visible-only consensus models</w:t>
+      </w:r>
+      <w:r>
+        <w:rPr>
+          <w:rFonts w:ascii="Times New Roman" w:hAnsi="Times New Roman" w:cs="Times New Roman"/>
+          <w:bCs/>
+          <w:sz w:val="24"/>
+          <w:szCs w:val="24"/>
+        </w:rPr>
+        <w:t xml:space="preserve"> </w:t>
+      </w:r>
+      <w:r>
+        <w:rPr>
+          <w:rFonts w:ascii="Times New Roman" w:hAnsi="Times New Roman" w:cs="Times New Roman"/>
+          <w:bCs/>
+          <w:sz w:val="24"/>
+          <w:szCs w:val="24"/>
+        </w:rPr>
+        <w:t xml:space="preserve">tended to favor </w:t>
+      </w:r>
+      <w:r>
+        <w:rPr>
+          <w:rFonts w:ascii="Times New Roman" w:hAnsi="Times New Roman" w:cs="Times New Roman"/>
+          <w:bCs/>
+          <w:sz w:val="24"/>
+          <w:szCs w:val="24"/>
+        </w:rPr>
+        <w:t>orange and red light</w:t>
+      </w:r>
+      <w:r>
+        <w:rPr>
+          <w:rFonts w:ascii="Times New Roman" w:hAnsi="Times New Roman" w:cs="Times New Roman"/>
+          <w:bCs/>
+          <w:sz w:val="24"/>
+          <w:szCs w:val="24"/>
+        </w:rPr>
+        <w:t>;</w:t>
+      </w:r>
+      <w:r>
+        <w:rPr>
+          <w:rFonts w:ascii="Times New Roman" w:hAnsi="Times New Roman" w:cs="Times New Roman"/>
+          <w:bCs/>
+          <w:sz w:val="24"/>
+          <w:szCs w:val="24"/>
+        </w:rPr>
+        <w:t xml:space="preserve"> the largest cluster had twin peaks at </w:t>
+      </w:r>
+      <w:r>
+        <w:rPr>
+          <w:rFonts w:ascii="Times New Roman" w:hAnsi="Times New Roman" w:cs="Times New Roman"/>
+          <w:bCs/>
+          <w:sz w:val="24"/>
+          <w:szCs w:val="24"/>
+        </w:rPr>
+        <w:t>620 (</w:t>
+      </w:r>
+      <w:r>
+        <w:rPr>
+          <w:rFonts w:ascii="Times New Roman" w:hAnsi="Times New Roman" w:cs="Times New Roman"/>
+          <w:bCs/>
+          <w:sz w:val="24"/>
+          <w:szCs w:val="24"/>
+        </w:rPr>
+        <w:t>orange</w:t>
+      </w:r>
+      <w:r>
+        <w:rPr>
+          <w:rFonts w:ascii="Times New Roman" w:hAnsi="Times New Roman" w:cs="Times New Roman"/>
+          <w:bCs/>
+          <w:sz w:val="24"/>
+          <w:szCs w:val="24"/>
+        </w:rPr>
+        <w:t>) and 630</w:t>
+      </w:r>
+      <w:r>
+        <w:rPr>
+          <w:rFonts w:ascii="Times New Roman" w:hAnsi="Times New Roman" w:cs="Times New Roman"/>
+          <w:bCs/>
+          <w:sz w:val="24"/>
+          <w:szCs w:val="24"/>
+        </w:rPr>
+        <w:t xml:space="preserve"> </w:t>
+      </w:r>
+      <w:r>
+        <w:rPr>
+          <w:rFonts w:ascii="Times New Roman" w:hAnsi="Times New Roman" w:cs="Times New Roman"/>
+          <w:bCs/>
+          <w:sz w:val="24"/>
+          <w:szCs w:val="24"/>
+        </w:rPr>
+        <w:t>(red)</w:t>
+      </w:r>
+      <w:r>
+        <w:rPr>
+          <w:rFonts w:ascii="Times New Roman" w:hAnsi="Times New Roman" w:cs="Times New Roman"/>
+          <w:bCs/>
+          <w:sz w:val="24"/>
+          <w:szCs w:val="24"/>
+        </w:rPr>
+        <w:t xml:space="preserve">. </w:t>
+      </w:r>
+      <w:r>
+        <w:rPr>
+          <w:rFonts w:ascii="Times New Roman" w:hAnsi="Times New Roman" w:cs="Times New Roman"/>
+          <w:bCs/>
+          <w:sz w:val="24"/>
+          <w:szCs w:val="24"/>
+        </w:rPr>
+        <w:t>Several consensus methods also converged on 670 (red) and 700 (RE)</w:t>
+      </w:r>
+      <w:r>
+        <w:rPr>
+          <w:rFonts w:ascii="Times New Roman" w:hAnsi="Times New Roman" w:cs="Times New Roman"/>
+          <w:bCs/>
+          <w:sz w:val="24"/>
+          <w:szCs w:val="24"/>
+        </w:rPr>
+        <w:t xml:space="preserve">. To a lesser extent, </w:t>
+      </w:r>
+      <w:r>
+        <w:rPr>
+          <w:rFonts w:ascii="Times New Roman" w:hAnsi="Times New Roman" w:cs="Times New Roman"/>
+          <w:bCs/>
+          <w:sz w:val="24"/>
+          <w:szCs w:val="24"/>
+        </w:rPr>
+        <w:t xml:space="preserve">green and yellow light wavebands were selected: </w:t>
+      </w:r>
+      <w:r>
+        <w:rPr>
+          <w:rFonts w:ascii="Times New Roman" w:hAnsi="Times New Roman" w:cs="Times New Roman"/>
+          <w:bCs/>
+          <w:sz w:val="24"/>
+          <w:szCs w:val="24"/>
+        </w:rPr>
+        <w:t>510 (green), 540 (green), and 580 (yellow) formed a second tier of peaks</w:t>
+      </w:r>
+      <w:r>
+        <w:rPr>
+          <w:rFonts w:ascii="Times New Roman" w:hAnsi="Times New Roman" w:cs="Times New Roman"/>
+          <w:bCs/>
+          <w:sz w:val="24"/>
+          <w:szCs w:val="24"/>
+        </w:rPr>
+        <w:t xml:space="preserve">. While some </w:t>
+      </w:r>
+      <w:r>
+        <w:rPr>
+          <w:rFonts w:ascii="Times New Roman" w:hAnsi="Times New Roman" w:cs="Times New Roman"/>
+          <w:bCs/>
+          <w:sz w:val="24"/>
+          <w:szCs w:val="24"/>
+        </w:rPr>
+        <w:t xml:space="preserve">genes’ consensus models selected wavebands from </w:t>
+      </w:r>
+      <w:r>
+        <w:rPr>
+          <w:rFonts w:ascii="Times New Roman" w:hAnsi="Times New Roman" w:cs="Times New Roman"/>
+          <w:bCs/>
+          <w:sz w:val="24"/>
+          <w:szCs w:val="24"/>
+        </w:rPr>
+        <w:t xml:space="preserve">the region of </w:t>
+      </w:r>
+      <w:r>
+        <w:rPr>
+          <w:rFonts w:ascii="Times New Roman" w:hAnsi="Times New Roman" w:cs="Times New Roman"/>
+          <w:bCs/>
+          <w:sz w:val="24"/>
+          <w:szCs w:val="24"/>
+        </w:rPr>
+        <w:t xml:space="preserve">purple </w:t>
+      </w:r>
+      <w:r>
+        <w:rPr>
+          <w:rFonts w:ascii="Times New Roman" w:hAnsi="Times New Roman" w:cs="Times New Roman"/>
+          <w:bCs/>
+          <w:sz w:val="24"/>
+          <w:szCs w:val="24"/>
+        </w:rPr>
+        <w:t>light</w:t>
+      </w:r>
+      <w:r>
+        <w:rPr>
+          <w:rFonts w:ascii="Times New Roman" w:hAnsi="Times New Roman" w:cs="Times New Roman"/>
+          <w:bCs/>
+          <w:sz w:val="24"/>
+          <w:szCs w:val="24"/>
+        </w:rPr>
+        <w:t>, th</w:t>
+      </w:r>
+      <w:r>
+        <w:rPr>
+          <w:rFonts w:ascii="Times New Roman" w:hAnsi="Times New Roman" w:cs="Times New Roman"/>
+          <w:bCs/>
+          <w:sz w:val="24"/>
+          <w:szCs w:val="24"/>
+        </w:rPr>
+        <w:t xml:space="preserve">is </w:t>
+      </w:r>
+      <w:r>
+        <w:rPr>
+          <w:rFonts w:ascii="Times New Roman" w:hAnsi="Times New Roman" w:cs="Times New Roman"/>
+          <w:bCs/>
+          <w:sz w:val="24"/>
+          <w:szCs w:val="24"/>
+        </w:rPr>
+        <w:t>was less common.</w:t>
+      </w:r>
+    </w:p>
+    <w:p>
+      <w:pPr>
+        <w:rPr>
+          <w:rFonts w:ascii="Times New Roman" w:hAnsi="Times New Roman" w:cs="Times New Roman"/>
+          <w:bCs/>
+          <w:sz w:val="24"/>
+          <w:szCs w:val="24"/>
+        </w:rPr>
+      </w:pPr>
+      <w:r>
+        <w:rPr>
+          <w:rFonts w:ascii="Times New Roman" w:hAnsi="Times New Roman" w:cs="Times New Roman"/>
+          <w:bCs/>
+          <w:sz w:val="24"/>
+          <w:szCs w:val="24"/>
+        </w:rPr>
+        <w:tab/>
+      </w:r>
+      <w:commentRangeStart w:id="28"/>
+      <w:r>
+        <w:rPr>
+          <w:rFonts w:ascii="Times New Roman" w:hAnsi="Times New Roman" w:cs="Times New Roman"/>
+          <w:bCs/>
+          <w:sz w:val="24"/>
+          <w:szCs w:val="24"/>
+        </w:rPr>
+        <w:t>In particular</w:t>
+      </w:r>
+      <w:commentRangeEnd w:id="28"/>
+      <w:r>
+        <w:rPr>
+          <w:rStyle w:val="CommentReference"/>
+        </w:rPr>
+        <w:commentReference w:id="28"/>
+      </w:r>
+      <w:r>
+        <w:rPr>
+          <w:rFonts w:ascii="Times New Roman" w:hAnsi="Times New Roman" w:cs="Times New Roman"/>
+          <w:bCs/>
           <w:sz w:val="24"/>
           <w:szCs w:val="24"/>
         </w:rPr>
         <w:t xml:space="preserve">, </w:t>
       </w:r>
-      <w:proofErr w:type="spellStart"/>
-      <w:r>
-        <w:rPr>
-          <w:rFonts w:ascii="Times New Roman" w:hAnsi="Times New Roman" w:cs="Times New Roman"/>
-          <w:sz w:val="24"/>
-          <w:szCs w:val="24"/>
-        </w:rPr>
-        <w:t>phoA</w:t>
-      </w:r>
-      <w:proofErr w:type="spellEnd"/>
-      <w:r>
-        <w:rPr>
-          <w:rFonts w:ascii="Times New Roman" w:hAnsi="Times New Roman" w:cs="Times New Roman"/>
-          <w:sz w:val="24"/>
-          <w:szCs w:val="24"/>
-        </w:rPr>
-        <w:t xml:space="preserve">, and </w:t>
-      </w:r>
-      <w:proofErr w:type="spellStart"/>
-      <w:r>
-        <w:rPr>
-          <w:rFonts w:ascii="Times New Roman" w:hAnsi="Times New Roman" w:cs="Times New Roman"/>
-          <w:sz w:val="24"/>
-          <w:szCs w:val="24"/>
-        </w:rPr>
-        <w:t>ureC</w:t>
-      </w:r>
-      <w:proofErr w:type="spellEnd"/>
-      <w:r>
-        <w:rPr>
-          <w:rFonts w:ascii="Times New Roman" w:hAnsi="Times New Roman" w:cs="Times New Roman"/>
-          <w:sz w:val="24"/>
-          <w:szCs w:val="24"/>
-        </w:rPr>
-        <w:t xml:space="preserve"> generally gave RMSE only slightly </w:t>
-      </w:r>
-      <w:r>
-        <w:rPr>
-          <w:rFonts w:ascii="Times New Roman" w:hAnsi="Times New Roman" w:cs="Times New Roman"/>
-          <w:sz w:val="24"/>
-          <w:szCs w:val="24"/>
-        </w:rPr>
-        <w:t>less</w:t>
-      </w:r>
-      <w:r>
-        <w:rPr>
-          <w:rFonts w:ascii="Times New Roman" w:hAnsi="Times New Roman" w:cs="Times New Roman"/>
-          <w:sz w:val="24"/>
-          <w:szCs w:val="24"/>
-        </w:rPr>
-        <w:t xml:space="preserve"> than </w:t>
-      </w:r>
-      <w:r>
-        <w:rPr>
-          <w:rFonts w:ascii="Times New Roman" w:hAnsi="Times New Roman" w:cs="Times New Roman"/>
-          <w:sz w:val="24"/>
-          <w:szCs w:val="24"/>
-        </w:rPr>
-        <w:t xml:space="preserve">1. </w:t>
-      </w:r>
-      <w:r>
-        <w:rPr>
-          <w:rFonts w:ascii="Times New Roman" w:hAnsi="Times New Roman" w:cs="Times New Roman"/>
-          <w:sz w:val="24"/>
-          <w:szCs w:val="24"/>
-        </w:rPr>
-        <w:t xml:space="preserve">This result is not as conclusive as </w:t>
-      </w:r>
-      <w:r>
-        <w:rPr>
-          <w:rFonts w:ascii="Times New Roman" w:hAnsi="Times New Roman" w:cs="Times New Roman"/>
-          <w:sz w:val="24"/>
-          <w:szCs w:val="24"/>
-        </w:rPr>
-        <w:t>the results of the other two genes</w:t>
-      </w:r>
-      <w:r>
-        <w:rPr>
-          <w:rFonts w:ascii="Times New Roman" w:hAnsi="Times New Roman" w:cs="Times New Roman"/>
-          <w:sz w:val="24"/>
-          <w:szCs w:val="24"/>
-        </w:rPr>
-        <w:t xml:space="preserve">, as this small improvement in prediction accuracy over a “blind” model </w:t>
-      </w:r>
-      <w:r>
-        <w:rPr>
-          <w:rFonts w:ascii="Times New Roman" w:hAnsi="Times New Roman" w:cs="Times New Roman"/>
-          <w:sz w:val="24"/>
-          <w:szCs w:val="24"/>
-        </w:rPr>
-        <w:t>does not suggest the presence of either a strong or weak signal in the hyperspectral data.</w:t>
-      </w:r>
-      <w:r>
-        <w:rPr>
-          <w:rFonts w:ascii="Times New Roman" w:hAnsi="Times New Roman" w:cs="Times New Roman"/>
+      <w:r>
+        <w:rPr>
+          <w:rFonts w:ascii="Times New Roman" w:hAnsi="Times New Roman" w:cs="Times New Roman"/>
+          <w:bCs/>
+          <w:sz w:val="24"/>
+          <w:szCs w:val="24"/>
+        </w:rPr>
+        <w:t>Figure &lt;bact_baseline_vis_coeffs_bw&gt;</w:t>
+      </w:r>
+      <w:r>
+        <w:rPr>
+          <w:rFonts w:ascii="Times New Roman" w:hAnsi="Times New Roman" w:cs="Times New Roman"/>
+          <w:bCs/>
+          <w:sz w:val="24"/>
+          <w:szCs w:val="24"/>
+        </w:rPr>
+        <w:t xml:space="preserve"> shows</w:t>
+      </w:r>
+      <w:r>
+        <w:rPr>
+          <w:rFonts w:ascii="Times New Roman" w:hAnsi="Times New Roman" w:cs="Times New Roman"/>
+          <w:bCs/>
           <w:sz w:val="24"/>
           <w:szCs w:val="24"/>
         </w:rPr>
         <w:t xml:space="preserve"> </w:t>
       </w:r>
-    </w:p>
-    <w:p>
-      <w:pPr>
-        <w:rPr>
-          <w:rFonts w:ascii="Times New Roman" w:hAnsi="Times New Roman" w:cs="Times New Roman"/>
-          <w:bCs/>
-          <w:sz w:val="24"/>
-          <w:szCs w:val="24"/>
-        </w:rPr>
-      </w:pPr>
-      <w:r>
-        <w:rPr>
-          <w:rFonts w:ascii="Times New Roman" w:hAnsi="Times New Roman" w:cs="Times New Roman"/>
-          <w:b/>
-          <w:sz w:val="24"/>
-          <w:szCs w:val="24"/>
-        </w:rPr>
-        <w:t>Subsection: Waveband selections</w:t>
-      </w:r>
-    </w:p>
-    <w:p>
-      <w:pPr>
-        <w:ind w:firstLine="720"/>
-        <w:rPr>
-          <w:rFonts w:ascii="Times New Roman" w:hAnsi="Times New Roman" w:cs="Times New Roman"/>
-          <w:sz w:val="24"/>
-          <w:szCs w:val="24"/>
-        </w:rPr>
-      </w:pPr>
-      <w:r>
-        <w:rPr>
-          <w:rFonts w:ascii="Times New Roman" w:hAnsi="Times New Roman" w:cs="Times New Roman"/>
-          <w:sz w:val="24"/>
-          <w:szCs w:val="24"/>
-        </w:rPr>
-        <w:t xml:space="preserve">Even though the hyperspectral data had a spectral resolution of 1 nm, waveband selection at this level of precision has questionable generalizability. Wavebands tended to have very large Pearson correlations with neighboring wavebands for very large regions of the spectrum, particularly in the near infrared </w:t>
-      </w:r>
-      <w:commentRangeStart w:id="21"/>
-      <w:r>
-        <w:rPr>
-          <w:rFonts w:ascii="Times New Roman" w:hAnsi="Times New Roman" w:cs="Times New Roman"/>
-          <w:sz w:val="24"/>
-          <w:szCs w:val="24"/>
-        </w:rPr>
-        <w:t>(NIR)</w:t>
-      </w:r>
-      <w:commentRangeEnd w:id="21"/>
+      <w:r>
+        <w:rPr>
+          <w:rFonts w:ascii="Times New Roman" w:hAnsi="Times New Roman" w:cs="Times New Roman"/>
+          <w:bCs/>
+          <w:sz w:val="24"/>
+          <w:szCs w:val="24"/>
+        </w:rPr>
+        <w:t>the coefficients of the 16S rRNA visible-only baseline model, which had the best metrics overall</w:t>
+      </w:r>
+      <w:r>
+        <w:rPr>
+          <w:rFonts w:ascii="Times New Roman" w:hAnsi="Times New Roman" w:cs="Times New Roman"/>
+          <w:bCs/>
+          <w:sz w:val="24"/>
+          <w:szCs w:val="24"/>
+        </w:rPr>
+        <w:t xml:space="preserve">. Consistent with the consensus model </w:t>
+      </w:r>
+      <w:r>
+        <w:rPr>
+          <w:rFonts w:ascii="Times New Roman" w:hAnsi="Times New Roman" w:cs="Times New Roman"/>
+          <w:bCs/>
+          <w:sz w:val="24"/>
+          <w:szCs w:val="24"/>
+        </w:rPr>
+        <w:t xml:space="preserve">selections, features </w:t>
+      </w:r>
+      <w:r>
+        <w:rPr>
+          <w:rFonts w:ascii="Times New Roman" w:hAnsi="Times New Roman" w:cs="Times New Roman"/>
+          <w:bCs/>
+          <w:sz w:val="24"/>
+          <w:szCs w:val="24"/>
+        </w:rPr>
+        <w:t xml:space="preserve">around </w:t>
+      </w:r>
+      <w:r>
+        <w:rPr>
+          <w:rFonts w:ascii="Times New Roman" w:hAnsi="Times New Roman" w:cs="Times New Roman"/>
+          <w:bCs/>
+          <w:sz w:val="24"/>
+          <w:szCs w:val="24"/>
+        </w:rPr>
+        <w:t>540</w:t>
+      </w:r>
+      <w:r>
+        <w:rPr>
+          <w:rFonts w:ascii="Times New Roman" w:hAnsi="Times New Roman" w:cs="Times New Roman"/>
+          <w:bCs/>
+          <w:sz w:val="24"/>
+          <w:szCs w:val="24"/>
+        </w:rPr>
+        <w:t xml:space="preserve"> (green) </w:t>
+      </w:r>
+      <w:r>
+        <w:rPr>
+          <w:rFonts w:ascii="Times New Roman" w:hAnsi="Times New Roman" w:cs="Times New Roman"/>
+          <w:bCs/>
+          <w:sz w:val="24"/>
+          <w:szCs w:val="24"/>
+        </w:rPr>
+        <w:t>and 590-600 (</w:t>
+      </w:r>
+      <w:proofErr w:type="gramStart"/>
+      <w:r>
+        <w:rPr>
+          <w:rFonts w:ascii="Times New Roman" w:hAnsi="Times New Roman" w:cs="Times New Roman"/>
+          <w:bCs/>
+          <w:sz w:val="24"/>
+          <w:szCs w:val="24"/>
+        </w:rPr>
+        <w:t>yellow-</w:t>
+      </w:r>
+      <w:r>
+        <w:rPr>
+          <w:rFonts w:ascii="Times New Roman" w:hAnsi="Times New Roman" w:cs="Times New Roman"/>
+          <w:bCs/>
+          <w:sz w:val="24"/>
+          <w:szCs w:val="24"/>
+        </w:rPr>
+        <w:t>orange</w:t>
+      </w:r>
+      <w:proofErr w:type="gramEnd"/>
+      <w:r>
+        <w:rPr>
+          <w:rFonts w:ascii="Times New Roman" w:hAnsi="Times New Roman" w:cs="Times New Roman"/>
+          <w:bCs/>
+          <w:sz w:val="24"/>
+          <w:szCs w:val="24"/>
+        </w:rPr>
+        <w:t xml:space="preserve">) </w:t>
+      </w:r>
+      <w:r>
+        <w:rPr>
+          <w:rFonts w:ascii="Times New Roman" w:hAnsi="Times New Roman" w:cs="Times New Roman"/>
+          <w:bCs/>
+          <w:sz w:val="24"/>
+          <w:szCs w:val="24"/>
+        </w:rPr>
+        <w:t>were assigned high coefficients by the baseline model</w:t>
+      </w:r>
+      <w:r>
+        <w:rPr>
+          <w:rFonts w:ascii="Times New Roman" w:hAnsi="Times New Roman" w:cs="Times New Roman"/>
+          <w:bCs/>
+          <w:sz w:val="24"/>
+          <w:szCs w:val="24"/>
+        </w:rPr>
+        <w:t>. In contrast</w:t>
+      </w:r>
+      <w:r>
+        <w:rPr>
+          <w:rFonts w:ascii="Times New Roman" w:hAnsi="Times New Roman" w:cs="Times New Roman"/>
+          <w:bCs/>
+          <w:sz w:val="24"/>
+          <w:szCs w:val="24"/>
+        </w:rPr>
+        <w:t xml:space="preserve"> with the consensus models for all genes, though, </w:t>
+      </w:r>
+      <w:r>
+        <w:rPr>
+          <w:rFonts w:ascii="Times New Roman" w:hAnsi="Times New Roman" w:cs="Times New Roman"/>
+          <w:bCs/>
+          <w:sz w:val="24"/>
+          <w:szCs w:val="24"/>
+        </w:rPr>
+        <w:t xml:space="preserve">the 16S rRNA visible-only baseline model </w:t>
+      </w:r>
+      <w:r>
+        <w:rPr>
+          <w:rFonts w:ascii="Times New Roman" w:hAnsi="Times New Roman" w:cs="Times New Roman"/>
+          <w:bCs/>
+          <w:sz w:val="24"/>
+          <w:szCs w:val="24"/>
+        </w:rPr>
+        <w:t>placed high importance on wavebands near 440 (purple)</w:t>
+      </w:r>
+      <w:r>
+        <w:rPr>
+          <w:rFonts w:ascii="Times New Roman" w:hAnsi="Times New Roman" w:cs="Times New Roman"/>
+          <w:bCs/>
+          <w:sz w:val="24"/>
+          <w:szCs w:val="24"/>
+        </w:rPr>
+        <w:t xml:space="preserve">. This region of the spectrum is not </w:t>
+      </w:r>
+      <w:r>
+        <w:rPr>
+          <w:rFonts w:ascii="Times New Roman" w:hAnsi="Times New Roman" w:cs="Times New Roman"/>
+          <w:bCs/>
+          <w:sz w:val="24"/>
+          <w:szCs w:val="24"/>
+        </w:rPr>
+        <w:t>often found to be important in remote sensing applications with plants</w:t>
+      </w:r>
+      <w:r>
+        <w:rPr>
+          <w:rFonts w:ascii="Times New Roman" w:hAnsi="Times New Roman" w:cs="Times New Roman"/>
+          <w:bCs/>
+          <w:sz w:val="24"/>
+          <w:szCs w:val="24"/>
+        </w:rPr>
+        <w:t xml:space="preserve"> &lt;TODO: cite here, probably Hennessy but check others&gt;</w:t>
+      </w:r>
+      <w:r>
+        <w:rPr>
+          <w:rFonts w:ascii="Times New Roman" w:hAnsi="Times New Roman" w:cs="Times New Roman"/>
+          <w:bCs/>
+          <w:sz w:val="24"/>
+          <w:szCs w:val="24"/>
+        </w:rPr>
+        <w:t xml:space="preserve">, </w:t>
+      </w:r>
+      <w:commentRangeStart w:id="29"/>
+      <w:r>
+        <w:rPr>
+          <w:rFonts w:ascii="Times New Roman" w:hAnsi="Times New Roman" w:cs="Times New Roman"/>
+          <w:bCs/>
+          <w:sz w:val="24"/>
+          <w:szCs w:val="24"/>
+        </w:rPr>
+        <w:t xml:space="preserve">so this </w:t>
+      </w:r>
+      <w:r>
+        <w:rPr>
+          <w:rFonts w:ascii="Times New Roman" w:hAnsi="Times New Roman" w:cs="Times New Roman"/>
+          <w:bCs/>
+          <w:sz w:val="24"/>
+          <w:szCs w:val="24"/>
+        </w:rPr>
+        <w:t>bears further investigation</w:t>
+      </w:r>
+      <w:commentRangeEnd w:id="29"/>
       <w:r>
         <w:rPr>
           <w:rStyle w:val="CommentReference"/>
         </w:rPr>
-        <w:commentReference w:id="21"/>
-      </w:r>
-      <w:r>
-        <w:rPr>
-          <w:rFonts w:ascii="Times New Roman" w:hAnsi="Times New Roman" w:cs="Times New Roman"/>
-          <w:sz w:val="24"/>
-          <w:szCs w:val="24"/>
-        </w:rPr>
-        <w:t xml:space="preserve"> region &lt;cross reference to </w:t>
-      </w:r>
-      <w:proofErr w:type="spellStart"/>
-      <w:r>
-        <w:rPr>
-          <w:rFonts w:ascii="Times New Roman" w:hAnsi="Times New Roman" w:cs="Times New Roman"/>
-          <w:sz w:val="24"/>
-          <w:szCs w:val="24"/>
-        </w:rPr>
-        <w:t>corr</w:t>
-      </w:r>
-      <w:proofErr w:type="spellEnd"/>
-      <w:r>
-        <w:rPr>
-          <w:rFonts w:ascii="Times New Roman" w:hAnsi="Times New Roman" w:cs="Times New Roman"/>
-          <w:sz w:val="24"/>
-          <w:szCs w:val="24"/>
-        </w:rPr>
-        <w:t xml:space="preserve"> figure&gt;. With correlation greater than 0.999 for adjacent wavebands across the spectrum, such wavebands become practically interchangeable. </w:t>
-      </w:r>
-      <w:r>
-        <w:rPr>
-          <w:rFonts w:ascii="Times New Roman" w:hAnsi="Times New Roman" w:cs="Times New Roman"/>
-          <w:sz w:val="24"/>
-          <w:szCs w:val="24"/>
-        </w:rPr>
-        <w:t>At this level, any variation in waveband selections might be due more to noise or stochastic algorithm choices than a true signal in the data.</w:t>
-      </w:r>
-      <w:r>
-        <w:rPr>
-          <w:rFonts w:ascii="Times New Roman" w:hAnsi="Times New Roman" w:cs="Times New Roman"/>
+        <w:commentReference w:id="29"/>
+      </w:r>
+      <w:r>
+        <w:rPr>
+          <w:rFonts w:ascii="Times New Roman" w:hAnsi="Times New Roman" w:cs="Times New Roman"/>
+          <w:bCs/>
+          <w:sz w:val="24"/>
+          <w:szCs w:val="24"/>
+        </w:rPr>
+        <w:t>.</w:t>
+      </w:r>
+      <w:r>
+        <w:rPr>
+          <w:rFonts w:ascii="Times New Roman" w:hAnsi="Times New Roman" w:cs="Times New Roman"/>
+          <w:bCs/>
           <w:sz w:val="24"/>
           <w:szCs w:val="24"/>
         </w:rPr>
@@ -6126,72 +6915,11 @@
       <w:r>
         <w:rPr>
           <w:rFonts w:ascii="Times New Roman" w:hAnsi="Times New Roman" w:cs="Times New Roman"/>
-          <w:sz w:val="24"/>
-          <w:szCs w:val="24"/>
-        </w:rPr>
-        <w:t>For this reason, we report waveband selection results at a coarser resolution, rounding to the nearest 10 nm.</w:t>
-      </w:r>
-    </w:p>
-    <w:p>
-      <w:pPr>
-        <w:rPr>
-          <w:rFonts w:ascii="Times New Roman" w:hAnsi="Times New Roman" w:cs="Times New Roman"/>
-          <w:bCs/>
-          <w:sz w:val="24"/>
-          <w:szCs w:val="24"/>
-        </w:rPr>
-      </w:pPr>
-      <w:r>
-        <w:rPr>
-          <w:rFonts w:ascii="Times New Roman" w:hAnsi="Times New Roman" w:cs="Times New Roman"/>
-          <w:bCs/>
-          <w:sz w:val="24"/>
-          <w:szCs w:val="24"/>
-        </w:rPr>
-        <w:tab/>
-      </w:r>
-      <w:commentRangeStart w:id="22"/>
-      <w:r>
-        <w:rPr>
-          <w:rFonts w:ascii="Times New Roman" w:hAnsi="Times New Roman" w:cs="Times New Roman"/>
-          <w:bCs/>
-          <w:sz w:val="24"/>
-          <w:szCs w:val="24"/>
-        </w:rPr>
-        <w:t>Generally, there was not s</w:t>
-      </w:r>
-      <w:r>
-        <w:rPr>
-          <w:rFonts w:ascii="Times New Roman" w:hAnsi="Times New Roman" w:cs="Times New Roman"/>
-          <w:sz w:val="24"/>
-          <w:szCs w:val="24"/>
-        </w:rPr>
-        <w:t xml:space="preserve">trong agreement for important wavebands among </w:t>
-      </w:r>
-      <w:r>
-        <w:rPr>
-          <w:rFonts w:ascii="Times New Roman" w:hAnsi="Times New Roman" w:cs="Times New Roman"/>
-          <w:sz w:val="24"/>
-          <w:szCs w:val="24"/>
-        </w:rPr>
-        <w:t>regions</w:t>
-      </w:r>
-      <w:r>
-        <w:rPr>
-          <w:rFonts w:ascii="Times New Roman" w:hAnsi="Times New Roman" w:cs="Times New Roman"/>
-          <w:sz w:val="24"/>
-          <w:szCs w:val="24"/>
-        </w:rPr>
-        <w:t xml:space="preserve"> and genes, but a few patterns emerged</w:t>
-      </w:r>
-      <w:r>
-        <w:rPr>
-          <w:rFonts w:ascii="Times New Roman" w:hAnsi="Times New Roman" w:cs="Times New Roman"/>
-          <w:bCs/>
-          <w:sz w:val="24"/>
-          <w:szCs w:val="24"/>
-        </w:rPr>
-        <w:t>.</w:t>
+          <w:bCs/>
+          <w:sz w:val="24"/>
+          <w:szCs w:val="24"/>
+        </w:rPr>
+        <w:t>Similarly, the</w:t>
       </w:r>
       <w:r>
         <w:rPr>
@@ -6202,544 +6930,86 @@
         </w:rPr>
         <w:t xml:space="preserve"> </w:t>
       </w:r>
-      <w:commentRangeEnd w:id="22"/>
-      <w:r>
-        <w:rPr>
-          <w:rStyle w:val="CommentReference"/>
-        </w:rPr>
-        <w:commentReference w:id="22"/>
-      </w:r>
-      <w:r>
-        <w:rPr>
-          <w:rFonts w:ascii="Times New Roman" w:hAnsi="Times New Roman" w:cs="Times New Roman"/>
-          <w:bCs/>
-          <w:sz w:val="24"/>
-          <w:szCs w:val="24"/>
-        </w:rPr>
-        <w:t>Broadly speaking, there was a preference for visible light when building models on all wavebands, and there was a preference for green, yellow, and orange light when building models on visible light wavebands only. Figures</w:t>
-      </w:r>
-      <w:r>
-        <w:rPr>
-          <w:rFonts w:ascii="Times New Roman" w:hAnsi="Times New Roman" w:cs="Times New Roman"/>
-          <w:bCs/>
-          <w:sz w:val="24"/>
-          <w:szCs w:val="24"/>
-        </w:rPr>
-        <w:t xml:space="preserve"> &lt;</w:t>
-      </w:r>
-      <w:proofErr w:type="spellStart"/>
-      <w:r>
-        <w:rPr>
-          <w:rFonts w:ascii="Times New Roman" w:hAnsi="Times New Roman" w:cs="Times New Roman"/>
-          <w:bCs/>
-          <w:sz w:val="24"/>
-          <w:szCs w:val="24"/>
-        </w:rPr>
-        <w:t>consensus_histogram</w:t>
-      </w:r>
-      <w:proofErr w:type="spellEnd"/>
-      <w:r>
-        <w:rPr>
-          <w:rFonts w:ascii="Times New Roman" w:hAnsi="Times New Roman" w:cs="Times New Roman"/>
-          <w:bCs/>
-          <w:sz w:val="24"/>
-          <w:szCs w:val="24"/>
-        </w:rPr>
-        <w:t>&gt; and &lt;</w:t>
-      </w:r>
-      <w:proofErr w:type="spellStart"/>
-      <w:r>
-        <w:rPr>
-          <w:rFonts w:ascii="Times New Roman" w:hAnsi="Times New Roman" w:cs="Times New Roman"/>
-          <w:bCs/>
-          <w:sz w:val="24"/>
-          <w:szCs w:val="24"/>
-        </w:rPr>
-        <w:t>consensus_histogram_gene</w:t>
-      </w:r>
-      <w:proofErr w:type="spellEnd"/>
-      <w:r>
-        <w:rPr>
-          <w:rFonts w:ascii="Times New Roman" w:hAnsi="Times New Roman" w:cs="Times New Roman"/>
-          <w:bCs/>
-          <w:sz w:val="24"/>
-          <w:szCs w:val="24"/>
-        </w:rPr>
-        <w:t xml:space="preserve">&gt; </w:t>
-      </w:r>
-      <w:r>
-        <w:rPr>
-          <w:rFonts w:ascii="Times New Roman" w:hAnsi="Times New Roman" w:cs="Times New Roman"/>
-          <w:bCs/>
-          <w:sz w:val="24"/>
-          <w:szCs w:val="24"/>
-        </w:rPr>
-        <w:t xml:space="preserve">show the relatively wide dispersal of </w:t>
-      </w:r>
-      <w:r>
-        <w:rPr>
-          <w:rFonts w:ascii="Times New Roman" w:hAnsi="Times New Roman" w:cs="Times New Roman"/>
-          <w:bCs/>
-          <w:sz w:val="24"/>
-          <w:szCs w:val="24"/>
-        </w:rPr>
-        <w:t>wavebands selected by consensus methods</w:t>
-      </w:r>
-      <w:r>
-        <w:rPr>
-          <w:rFonts w:ascii="Times New Roman" w:hAnsi="Times New Roman" w:cs="Times New Roman"/>
-          <w:bCs/>
-          <w:sz w:val="24"/>
-          <w:szCs w:val="24"/>
-        </w:rPr>
-        <w:t xml:space="preserve"> over each region. </w:t>
-      </w:r>
-    </w:p>
-    <w:p>
-      <w:pPr>
-        <w:ind w:firstLine="720"/>
-        <w:rPr>
-          <w:rFonts w:ascii="Times New Roman" w:hAnsi="Times New Roman" w:cs="Times New Roman"/>
-          <w:bCs/>
-          <w:sz w:val="24"/>
-          <w:szCs w:val="24"/>
-        </w:rPr>
-      </w:pPr>
-      <w:r>
-        <w:rPr>
-          <w:rFonts w:ascii="Times New Roman" w:hAnsi="Times New Roman" w:cs="Times New Roman"/>
-          <w:bCs/>
-          <w:sz w:val="24"/>
-          <w:szCs w:val="24"/>
-        </w:rPr>
-        <w:t>When allowing models to select from all wavebands,</w:t>
-      </w:r>
-      <w:r>
-        <w:rPr>
-          <w:rFonts w:ascii="Times New Roman" w:hAnsi="Times New Roman" w:cs="Times New Roman"/>
-          <w:bCs/>
-          <w:sz w:val="24"/>
-          <w:szCs w:val="24"/>
-        </w:rPr>
-        <w:t xml:space="preserve"> </w:t>
-      </w:r>
-      <w:r>
-        <w:rPr>
-          <w:rFonts w:ascii="Times New Roman" w:hAnsi="Times New Roman" w:cs="Times New Roman"/>
-          <w:bCs/>
-          <w:sz w:val="24"/>
-          <w:szCs w:val="24"/>
-        </w:rPr>
-        <w:t xml:space="preserve">small </w:t>
-      </w:r>
-      <w:r>
-        <w:rPr>
-          <w:rFonts w:ascii="Times New Roman" w:hAnsi="Times New Roman" w:cs="Times New Roman"/>
-          <w:bCs/>
-          <w:sz w:val="24"/>
-          <w:szCs w:val="24"/>
-        </w:rPr>
-        <w:t>clusters at</w:t>
-      </w:r>
-      <w:r>
-        <w:rPr>
-          <w:rFonts w:ascii="Times New Roman" w:hAnsi="Times New Roman" w:cs="Times New Roman"/>
-          <w:bCs/>
-          <w:sz w:val="24"/>
-          <w:szCs w:val="24"/>
-        </w:rPr>
-        <w:t xml:space="preserve"> 510-560 (green), 700-720 (</w:t>
-      </w:r>
-      <w:commentRangeStart w:id="23"/>
-      <w:r>
-        <w:rPr>
-          <w:rFonts w:ascii="Times New Roman" w:hAnsi="Times New Roman" w:cs="Times New Roman"/>
-          <w:bCs/>
-          <w:sz w:val="24"/>
-          <w:szCs w:val="24"/>
-        </w:rPr>
-        <w:t>RE</w:t>
-      </w:r>
-      <w:commentRangeEnd w:id="23"/>
-      <w:r>
-        <w:rPr>
-          <w:rStyle w:val="CommentReference"/>
-        </w:rPr>
-        <w:commentReference w:id="23"/>
-      </w:r>
-      <w:r>
-        <w:rPr>
-          <w:rFonts w:ascii="Times New Roman" w:hAnsi="Times New Roman" w:cs="Times New Roman"/>
-          <w:bCs/>
-          <w:sz w:val="24"/>
-          <w:szCs w:val="24"/>
-        </w:rPr>
-        <w:t>), and 970-980 (</w:t>
-      </w:r>
-      <w:commentRangeStart w:id="24"/>
-      <w:r>
-        <w:rPr>
-          <w:rFonts w:ascii="Times New Roman" w:hAnsi="Times New Roman" w:cs="Times New Roman"/>
-          <w:bCs/>
-          <w:sz w:val="24"/>
-          <w:szCs w:val="24"/>
-        </w:rPr>
-        <w:t>NIR</w:t>
-      </w:r>
-      <w:commentRangeEnd w:id="24"/>
-      <w:r>
-        <w:rPr>
-          <w:rStyle w:val="CommentReference"/>
-        </w:rPr>
-        <w:commentReference w:id="24"/>
-      </w:r>
-      <w:r>
-        <w:rPr>
-          <w:rFonts w:ascii="Times New Roman" w:hAnsi="Times New Roman" w:cs="Times New Roman"/>
-          <w:bCs/>
-          <w:sz w:val="24"/>
-          <w:szCs w:val="24"/>
-        </w:rPr>
-        <w:t xml:space="preserve">) </w:t>
-      </w:r>
-      <w:r>
-        <w:rPr>
-          <w:rFonts w:ascii="Times New Roman" w:hAnsi="Times New Roman" w:cs="Times New Roman"/>
-          <w:bCs/>
-          <w:sz w:val="24"/>
-          <w:szCs w:val="24"/>
-        </w:rPr>
-        <w:t xml:space="preserve">were each </w:t>
-      </w:r>
-      <w:r>
-        <w:rPr>
-          <w:rFonts w:ascii="Times New Roman" w:hAnsi="Times New Roman" w:cs="Times New Roman"/>
-          <w:bCs/>
-          <w:sz w:val="24"/>
-          <w:szCs w:val="24"/>
-        </w:rPr>
-        <w:t>chosen by multiple genes’ consensus models</w:t>
-      </w:r>
-      <w:r>
-        <w:rPr>
-          <w:rFonts w:ascii="Times New Roman" w:hAnsi="Times New Roman" w:cs="Times New Roman"/>
-          <w:bCs/>
-          <w:sz w:val="24"/>
-          <w:szCs w:val="24"/>
-        </w:rPr>
-        <w:t>.</w:t>
-      </w:r>
-      <w:r>
-        <w:rPr>
-          <w:rFonts w:ascii="Times New Roman" w:hAnsi="Times New Roman" w:cs="Times New Roman"/>
-          <w:bCs/>
-          <w:sz w:val="24"/>
-          <w:szCs w:val="24"/>
-        </w:rPr>
-        <w:t xml:space="preserve"> </w:t>
-      </w:r>
-      <w:r>
-        <w:rPr>
-          <w:rFonts w:ascii="Times New Roman" w:hAnsi="Times New Roman" w:cs="Times New Roman"/>
-          <w:bCs/>
-          <w:sz w:val="24"/>
-          <w:szCs w:val="24"/>
-        </w:rPr>
-        <w:t>The cluster from 1890-1940</w:t>
-      </w:r>
-      <w:r>
-        <w:rPr>
-          <w:rFonts w:ascii="Times New Roman" w:hAnsi="Times New Roman" w:cs="Times New Roman"/>
-          <w:bCs/>
-          <w:sz w:val="24"/>
-          <w:szCs w:val="24"/>
-        </w:rPr>
-        <w:t xml:space="preserve"> (</w:t>
-      </w:r>
-      <w:commentRangeStart w:id="25"/>
-      <w:r>
-        <w:rPr>
-          <w:rFonts w:ascii="Times New Roman" w:hAnsi="Times New Roman" w:cs="Times New Roman"/>
-          <w:bCs/>
-          <w:sz w:val="24"/>
-          <w:szCs w:val="24"/>
-        </w:rPr>
-        <w:t>FSWIR</w:t>
-      </w:r>
-      <w:commentRangeEnd w:id="25"/>
-      <w:r>
-        <w:rPr>
-          <w:rStyle w:val="CommentReference"/>
-        </w:rPr>
-        <w:commentReference w:id="25"/>
-      </w:r>
-      <w:r>
-        <w:rPr>
-          <w:rFonts w:ascii="Times New Roman" w:hAnsi="Times New Roman" w:cs="Times New Roman"/>
-          <w:bCs/>
-          <w:sz w:val="24"/>
-          <w:szCs w:val="24"/>
-        </w:rPr>
-        <w:t>)</w:t>
-      </w:r>
-      <w:r>
-        <w:rPr>
-          <w:rFonts w:ascii="Times New Roman" w:hAnsi="Times New Roman" w:cs="Times New Roman"/>
-          <w:bCs/>
-          <w:sz w:val="24"/>
-          <w:szCs w:val="24"/>
-        </w:rPr>
-        <w:t xml:space="preserve"> was almost entirely </w:t>
-      </w:r>
-      <w:r>
-        <w:rPr>
-          <w:rFonts w:ascii="Times New Roman" w:hAnsi="Times New Roman" w:cs="Times New Roman"/>
-          <w:bCs/>
-          <w:sz w:val="24"/>
-          <w:szCs w:val="24"/>
-        </w:rPr>
-        <w:t>chosen by</w:t>
-      </w:r>
-      <w:r>
-        <w:rPr>
-          <w:rFonts w:ascii="Times New Roman" w:hAnsi="Times New Roman" w:cs="Times New Roman"/>
-          <w:bCs/>
-          <w:sz w:val="24"/>
-          <w:szCs w:val="24"/>
-        </w:rPr>
-        <w:t xml:space="preserve"> the 16S rRNA consensus model, </w:t>
-      </w:r>
-      <w:r>
-        <w:rPr>
-          <w:rFonts w:ascii="Times New Roman" w:hAnsi="Times New Roman" w:cs="Times New Roman"/>
-          <w:bCs/>
-          <w:sz w:val="24"/>
-          <w:szCs w:val="24"/>
-        </w:rPr>
-        <w:t xml:space="preserve">whose </w:t>
-      </w:r>
-      <w:r>
-        <w:rPr>
-          <w:rFonts w:ascii="Times New Roman" w:hAnsi="Times New Roman" w:cs="Times New Roman"/>
-          <w:bCs/>
-          <w:sz w:val="24"/>
-          <w:szCs w:val="24"/>
-        </w:rPr>
-        <w:t xml:space="preserve">validation </w:t>
-      </w:r>
-      <w:r>
-        <w:rPr>
-          <w:rFonts w:ascii="Times New Roman" w:hAnsi="Times New Roman" w:cs="Times New Roman"/>
-          <w:bCs/>
-          <w:sz w:val="24"/>
-          <w:szCs w:val="24"/>
-        </w:rPr>
-        <w:t xml:space="preserve">predictions had among the best metrics out of all </w:t>
-      </w:r>
-      <w:r>
-        <w:rPr>
-          <w:rFonts w:ascii="Times New Roman" w:hAnsi="Times New Roman" w:cs="Times New Roman"/>
-          <w:bCs/>
-          <w:sz w:val="24"/>
-          <w:szCs w:val="24"/>
-        </w:rPr>
-        <w:t>tested models.</w:t>
-      </w:r>
-    </w:p>
-    <w:p>
-      <w:pPr>
-        <w:ind w:firstLine="720"/>
-        <w:rPr>
-          <w:rFonts w:ascii="Times New Roman" w:hAnsi="Times New Roman" w:cs="Times New Roman"/>
-          <w:bCs/>
-          <w:sz w:val="24"/>
-          <w:szCs w:val="24"/>
-        </w:rPr>
-      </w:pPr>
-      <w:r>
-        <w:rPr>
-          <w:rFonts w:ascii="Times New Roman" w:hAnsi="Times New Roman" w:cs="Times New Roman"/>
-          <w:bCs/>
-          <w:sz w:val="24"/>
-          <w:szCs w:val="24"/>
-        </w:rPr>
-        <w:t>&lt;A paragraph on the consensus, vis-only selections&gt;</w:t>
-      </w:r>
-    </w:p>
-    <w:p>
-      <w:pPr>
-        <w:rPr>
-          <w:rFonts w:ascii="Times New Roman" w:hAnsi="Times New Roman" w:cs="Times New Roman"/>
-          <w:bCs/>
-          <w:sz w:val="24"/>
-          <w:szCs w:val="24"/>
-        </w:rPr>
-      </w:pPr>
-      <w:r>
-        <w:rPr>
-          <w:rFonts w:ascii="Times New Roman" w:hAnsi="Times New Roman" w:cs="Times New Roman"/>
-          <w:bCs/>
-          <w:sz w:val="24"/>
-          <w:szCs w:val="24"/>
-        </w:rPr>
-        <w:tab/>
-      </w:r>
-      <w:r>
-        <w:rPr>
-          <w:rFonts w:ascii="Times New Roman" w:hAnsi="Times New Roman" w:cs="Times New Roman"/>
-          <w:bCs/>
-          <w:sz w:val="24"/>
-          <w:szCs w:val="24"/>
-        </w:rPr>
-        <w:t>&lt;</w:t>
-      </w:r>
-      <w:r>
-        <w:rPr>
-          <w:rFonts w:ascii="Times New Roman" w:hAnsi="Times New Roman" w:cs="Times New Roman"/>
-          <w:bCs/>
-          <w:sz w:val="24"/>
-          <w:szCs w:val="24"/>
-        </w:rPr>
-        <w:t xml:space="preserve">A paragraph or two with </w:t>
-      </w:r>
-      <w:r>
-        <w:rPr>
-          <w:rFonts w:ascii="Times New Roman" w:hAnsi="Times New Roman" w:cs="Times New Roman"/>
-          <w:bCs/>
-          <w:sz w:val="24"/>
-          <w:szCs w:val="24"/>
-        </w:rPr>
-        <w:t xml:space="preserve">the </w:t>
-      </w:r>
-      <w:r>
-        <w:rPr>
-          <w:rFonts w:ascii="Times New Roman" w:hAnsi="Times New Roman" w:cs="Times New Roman"/>
-          <w:bCs/>
-          <w:sz w:val="24"/>
-          <w:szCs w:val="24"/>
-        </w:rPr>
-        <w:t>16S specific model coefficients</w:t>
-      </w:r>
-      <w:r>
-        <w:rPr>
-          <w:rFonts w:ascii="Times New Roman" w:hAnsi="Times New Roman" w:cs="Times New Roman"/>
-          <w:bCs/>
-          <w:sz w:val="24"/>
-          <w:szCs w:val="24"/>
-        </w:rPr>
-        <w:t>&gt;</w:t>
-      </w:r>
-      <w:r>
-        <w:rPr>
-          <w:rFonts w:ascii="Times New Roman" w:hAnsi="Times New Roman" w:cs="Times New Roman"/>
-          <w:bCs/>
-          <w:sz w:val="24"/>
-          <w:szCs w:val="24"/>
-        </w:rPr>
-        <w:t xml:space="preserve"> </w:t>
-      </w:r>
-      <w:r>
-        <w:rPr>
-          <w:rFonts w:ascii="Times New Roman" w:hAnsi="Times New Roman" w:cs="Times New Roman"/>
-          <w:bCs/>
-          <w:sz w:val="24"/>
-          <w:szCs w:val="24"/>
-        </w:rPr>
-        <w:t xml:space="preserve">In particular, </w:t>
-      </w:r>
-      <w:r>
-        <w:rPr>
-          <w:rFonts w:ascii="Times New Roman" w:hAnsi="Times New Roman" w:cs="Times New Roman"/>
-          <w:bCs/>
-          <w:sz w:val="24"/>
-          <w:szCs w:val="24"/>
-        </w:rPr>
-        <w:t>Figure &lt;</w:t>
-      </w:r>
-      <w:proofErr w:type="spellStart"/>
-      <w:r>
-        <w:rPr>
-          <w:rFonts w:ascii="Times New Roman" w:hAnsi="Times New Roman" w:cs="Times New Roman"/>
-          <w:bCs/>
-          <w:sz w:val="24"/>
-          <w:szCs w:val="24"/>
-        </w:rPr>
-        <w:t>bact_baseline_vis_coeffs_bw</w:t>
-      </w:r>
-      <w:proofErr w:type="spellEnd"/>
-      <w:r>
-        <w:rPr>
-          <w:rFonts w:ascii="Times New Roman" w:hAnsi="Times New Roman" w:cs="Times New Roman"/>
-          <w:bCs/>
-          <w:sz w:val="24"/>
-          <w:szCs w:val="24"/>
-        </w:rPr>
-        <w:t>&gt;</w:t>
-      </w:r>
-      <w:r>
-        <w:rPr>
-          <w:rFonts w:ascii="Times New Roman" w:hAnsi="Times New Roman" w:cs="Times New Roman"/>
-          <w:bCs/>
-          <w:sz w:val="24"/>
-          <w:szCs w:val="24"/>
-        </w:rPr>
-        <w:t xml:space="preserve"> shows</w:t>
-      </w:r>
-      <w:r>
-        <w:rPr>
-          <w:rFonts w:ascii="Times New Roman" w:hAnsi="Times New Roman" w:cs="Times New Roman"/>
-          <w:bCs/>
-          <w:sz w:val="24"/>
-          <w:szCs w:val="24"/>
-        </w:rPr>
-        <w:t xml:space="preserve"> </w:t>
-      </w:r>
-      <w:r>
-        <w:rPr>
-          <w:rFonts w:ascii="Times New Roman" w:hAnsi="Times New Roman" w:cs="Times New Roman"/>
-          <w:bCs/>
-          <w:sz w:val="24"/>
-          <w:szCs w:val="24"/>
-        </w:rPr>
-        <w:t>the coefficients of the 16S rRNA visible-only baseline model, which had the best metrics overall</w:t>
-      </w:r>
-      <w:r>
-        <w:rPr>
-          <w:rFonts w:ascii="Times New Roman" w:hAnsi="Times New Roman" w:cs="Times New Roman"/>
-          <w:bCs/>
-          <w:sz w:val="24"/>
-          <w:szCs w:val="24"/>
-        </w:rPr>
-        <w:t xml:space="preserve">. Consistent with the consensus model patterns, </w:t>
-      </w:r>
-      <w:r>
-        <w:rPr>
-          <w:rFonts w:ascii="Times New Roman" w:hAnsi="Times New Roman" w:cs="Times New Roman"/>
-          <w:bCs/>
-          <w:sz w:val="24"/>
-          <w:szCs w:val="24"/>
-        </w:rPr>
-        <w:t xml:space="preserve">agreement with the consensus model tendency to value </w:t>
-      </w:r>
-    </w:p>
-    <w:p>
-      <w:pPr>
-        <w:rPr>
-          <w:rFonts w:ascii="Times New Roman" w:hAnsi="Times New Roman" w:cs="Times New Roman"/>
-          <w:bCs/>
-          <w:sz w:val="24"/>
-          <w:szCs w:val="24"/>
-        </w:rPr>
-      </w:pPr>
-      <w:r>
-        <w:rPr>
-          <w:rFonts w:ascii="Times New Roman" w:hAnsi="Times New Roman" w:cs="Times New Roman"/>
-          <w:bCs/>
-          <w:sz w:val="24"/>
-          <w:szCs w:val="24"/>
-        </w:rPr>
-        <w:tab/>
-        <w:t>530-540</w:t>
+      <w:r>
+        <w:rPr>
+          <w:rFonts w:ascii="Times New Roman" w:hAnsi="Times New Roman" w:cs="Times New Roman"/>
+          <w:bCs/>
+          <w:sz w:val="24"/>
+          <w:szCs w:val="24"/>
+        </w:rPr>
+        <w:t>coefficients of the 16S rRNA</w:t>
+      </w:r>
+      <w:r>
+        <w:rPr>
+          <w:rFonts w:ascii="Times New Roman" w:hAnsi="Times New Roman" w:cs="Times New Roman"/>
+          <w:bCs/>
+          <w:sz w:val="24"/>
+          <w:szCs w:val="24"/>
+        </w:rPr>
+        <w:t xml:space="preserve"> visible-only consensus model &lt;bact_</w:t>
+      </w:r>
+      <w:r>
+        <w:rPr>
+          <w:rFonts w:ascii="Times New Roman" w:hAnsi="Times New Roman" w:cs="Times New Roman"/>
+          <w:bCs/>
+          <w:sz w:val="24"/>
+          <w:szCs w:val="24"/>
+        </w:rPr>
+        <w:t>consensus</w:t>
+      </w:r>
+      <w:r>
+        <w:rPr>
+          <w:rFonts w:ascii="Times New Roman" w:hAnsi="Times New Roman" w:cs="Times New Roman"/>
+          <w:bCs/>
+          <w:sz w:val="24"/>
+          <w:szCs w:val="24"/>
+        </w:rPr>
+        <w:t>_vis_coeffs_bw&gt; indicate a very similar contour to the coefficient</w:t>
+      </w:r>
+      <w:r>
+        <w:rPr>
+          <w:rFonts w:ascii="Times New Roman" w:hAnsi="Times New Roman" w:cs="Times New Roman"/>
+          <w:bCs/>
+          <w:sz w:val="24"/>
+          <w:szCs w:val="24"/>
+        </w:rPr>
+        <w:t>s in &lt;</w:t>
+      </w:r>
+      <w:r>
+        <w:rPr>
+          <w:rFonts w:ascii="Times New Roman" w:hAnsi="Times New Roman" w:cs="Times New Roman"/>
+          <w:bCs/>
+          <w:sz w:val="24"/>
+          <w:szCs w:val="24"/>
+        </w:rPr>
+        <w:t xml:space="preserve">bact_baseline_vis_coeffs_bw&gt;, even though the consensus model </w:t>
+      </w:r>
+      <w:r>
+        <w:rPr>
+          <w:rFonts w:ascii="Times New Roman" w:hAnsi="Times New Roman" w:cs="Times New Roman"/>
+          <w:bCs/>
+          <w:sz w:val="24"/>
+          <w:szCs w:val="24"/>
+        </w:rPr>
+        <w:t xml:space="preserve">had two layers of feature selection applied. This agreement </w:t>
+      </w:r>
+      <w:r>
+        <w:rPr>
+          <w:rFonts w:ascii="Times New Roman" w:hAnsi="Times New Roman" w:cs="Times New Roman"/>
+          <w:bCs/>
+          <w:sz w:val="24"/>
+          <w:szCs w:val="24"/>
+        </w:rPr>
+        <w:t>strengthens the results of both</w:t>
+      </w:r>
+      <w:r>
+        <w:rPr>
+          <w:rFonts w:ascii="Times New Roman" w:hAnsi="Times New Roman" w:cs="Times New Roman"/>
+          <w:bCs/>
+          <w:sz w:val="24"/>
+          <w:szCs w:val="24"/>
+        </w:rPr>
+        <w:t>, especially considering both models’ superior metrics.</w:t>
       </w:r>
     </w:p>
     <w:p>
@@ -6831,6 +7101,675 @@
     </w:p>
     <w:p>
       <w:pPr>
+        <w:pStyle w:val="ListParagraph"/>
+        <w:numPr>
+          <w:ilvl w:val="1"/>
+          <w:numId w:val="2"/>
+        </w:numPr>
+        <w:rPr>
+          <w:rFonts w:ascii="Times New Roman" w:hAnsi="Times New Roman" w:cs="Times New Roman"/>
+          <w:sz w:val="24"/>
+          <w:szCs w:val="24"/>
+        </w:rPr>
+      </w:pPr>
+      <w:r>
+        <w:rPr>
+          <w:rFonts w:ascii="Times New Roman" w:hAnsi="Times New Roman" w:cs="Times New Roman"/>
+          <w:bCs/>
+          <w:sz w:val="24"/>
+          <w:szCs w:val="24"/>
+        </w:rPr>
+        <w:t>Biggest next step</w:t>
+      </w:r>
+      <w:r>
+        <w:rPr>
+          <w:rFonts w:ascii="Times New Roman" w:hAnsi="Times New Roman" w:cs="Times New Roman"/>
+          <w:bCs/>
+          <w:sz w:val="24"/>
+          <w:szCs w:val="24"/>
+        </w:rPr>
+        <w:t>: simulate multispectral/RGB</w:t>
+      </w:r>
+      <w:r>
+        <w:rPr>
+          <w:rFonts w:ascii="Times New Roman" w:hAnsi="Times New Roman" w:cs="Times New Roman"/>
+          <w:bCs/>
+          <w:sz w:val="24"/>
+          <w:szCs w:val="24"/>
+        </w:rPr>
+        <w:t xml:space="preserve">. Targeted channels not </w:t>
+      </w:r>
+      <w:proofErr w:type="gramStart"/>
+      <w:r>
+        <w:rPr>
+          <w:rFonts w:ascii="Times New Roman" w:hAnsi="Times New Roman" w:cs="Times New Roman"/>
+          <w:bCs/>
+          <w:sz w:val="24"/>
+          <w:szCs w:val="24"/>
+        </w:rPr>
+        <w:t>really necessary</w:t>
+      </w:r>
+      <w:proofErr w:type="gramEnd"/>
+      <w:r>
+        <w:rPr>
+          <w:rFonts w:ascii="Times New Roman" w:hAnsi="Times New Roman" w:cs="Times New Roman"/>
+          <w:bCs/>
+          <w:sz w:val="24"/>
+          <w:szCs w:val="24"/>
+        </w:rPr>
+        <w:t xml:space="preserve"> because the validation models here already basically do that.</w:t>
+      </w:r>
+      <w:r>
+        <w:rPr>
+          <w:rFonts w:ascii="Times New Roman" w:hAnsi="Times New Roman" w:cs="Times New Roman"/>
+          <w:bCs/>
+          <w:sz w:val="24"/>
+          <w:szCs w:val="24"/>
+        </w:rPr>
+        <w:t xml:space="preserve"> </w:t>
+      </w:r>
+      <w:r>
+        <w:rPr>
+          <w:rFonts w:ascii="Times New Roman" w:hAnsi="Times New Roman" w:cs="Times New Roman"/>
+          <w:sz w:val="24"/>
+          <w:szCs w:val="24"/>
+        </w:rPr>
+        <w:t>Generalize models to coarser spectral resolution for compatibility with more affordable equipment. This could possibly be extended to broadband (is this the right term?) multispectral or visible light cameras for more practical applications</w:t>
+      </w:r>
+    </w:p>
+    <w:p>
+      <w:pPr>
+        <w:pStyle w:val="ListParagraph"/>
+        <w:numPr>
+          <w:ilvl w:val="0"/>
+          <w:numId w:val="2"/>
+        </w:numPr>
+        <w:rPr>
+          <w:rFonts w:ascii="Times New Roman" w:hAnsi="Times New Roman" w:cs="Times New Roman"/>
+          <w:bCs/>
+          <w:sz w:val="24"/>
+          <w:szCs w:val="24"/>
+        </w:rPr>
+      </w:pPr>
+      <w:r>
+        <w:rPr>
+          <w:rFonts w:ascii="Times New Roman" w:hAnsi="Times New Roman" w:cs="Times New Roman"/>
+          <w:bCs/>
+          <w:sz w:val="24"/>
+          <w:szCs w:val="24"/>
+        </w:rPr>
+        <w:t>Generalize to different data:</w:t>
+      </w:r>
+    </w:p>
+    <w:p>
+      <w:pPr>
+        <w:pStyle w:val="ListParagraph"/>
+        <w:numPr>
+          <w:ilvl w:val="1"/>
+          <w:numId w:val="2"/>
+        </w:numPr>
+        <w:rPr>
+          <w:rFonts w:ascii="Times New Roman" w:hAnsi="Times New Roman" w:cs="Times New Roman"/>
+          <w:bCs/>
+          <w:sz w:val="24"/>
+          <w:szCs w:val="24"/>
+        </w:rPr>
+      </w:pPr>
+      <w:r>
+        <w:rPr>
+          <w:rFonts w:ascii="Times New Roman" w:hAnsi="Times New Roman" w:cs="Times New Roman"/>
+          <w:bCs/>
+          <w:sz w:val="24"/>
+          <w:szCs w:val="24"/>
+        </w:rPr>
+        <w:t>Field study instead of greenhouse</w:t>
+      </w:r>
+      <w:r>
+        <w:rPr>
+          <w:rFonts w:ascii="Times New Roman" w:hAnsi="Times New Roman" w:cs="Times New Roman"/>
+          <w:bCs/>
+          <w:sz w:val="24"/>
+          <w:szCs w:val="24"/>
+        </w:rPr>
+        <w:t xml:space="preserve"> under controlled conditions</w:t>
+      </w:r>
+    </w:p>
+    <w:p>
+      <w:pPr>
+        <w:pStyle w:val="ListParagraph"/>
+        <w:numPr>
+          <w:ilvl w:val="1"/>
+          <w:numId w:val="2"/>
+        </w:numPr>
+        <w:rPr>
+          <w:rFonts w:ascii="Times New Roman" w:hAnsi="Times New Roman" w:cs="Times New Roman"/>
+          <w:bCs/>
+          <w:sz w:val="24"/>
+          <w:szCs w:val="24"/>
+        </w:rPr>
+      </w:pPr>
+      <w:r>
+        <w:rPr>
+          <w:rFonts w:ascii="Times New Roman" w:hAnsi="Times New Roman" w:cs="Times New Roman"/>
+          <w:bCs/>
+          <w:sz w:val="24"/>
+          <w:szCs w:val="24"/>
+        </w:rPr>
+        <w:t>Does this work with other plants than cotton?</w:t>
+      </w:r>
+    </w:p>
+    <w:p>
+      <w:pPr>
+        <w:pStyle w:val="ListParagraph"/>
+        <w:numPr>
+          <w:ilvl w:val="1"/>
+          <w:numId w:val="2"/>
+        </w:numPr>
+        <w:rPr>
+          <w:rFonts w:ascii="Times New Roman" w:hAnsi="Times New Roman" w:cs="Times New Roman"/>
+          <w:bCs/>
+          <w:sz w:val="24"/>
+          <w:szCs w:val="24"/>
+        </w:rPr>
+      </w:pPr>
+      <w:r>
+        <w:rPr>
+          <w:rFonts w:ascii="Times New Roman" w:hAnsi="Times New Roman" w:cs="Times New Roman"/>
+          <w:bCs/>
+          <w:sz w:val="24"/>
+          <w:szCs w:val="24"/>
+        </w:rPr>
+        <w:t>Does this work for any other genes?</w:t>
+      </w:r>
+    </w:p>
+    <w:p>
+      <w:pPr>
+        <w:ind w:firstLine="720"/>
+        <w:rPr>
+          <w:rFonts w:ascii="Times New Roman" w:hAnsi="Times New Roman" w:cs="Times New Roman"/>
+          <w:bCs/>
+          <w:sz w:val="24"/>
+          <w:szCs w:val="24"/>
+        </w:rPr>
+      </w:pPr>
+      <w:r>
+        <w:rPr>
+          <w:rFonts w:ascii="Times New Roman" w:hAnsi="Times New Roman" w:cs="Times New Roman"/>
+          <w:bCs/>
+          <w:sz w:val="24"/>
+          <w:szCs w:val="24"/>
+        </w:rPr>
+        <w:t xml:space="preserve">The largest limitation </w:t>
+      </w:r>
+      <w:r>
+        <w:rPr>
+          <w:rFonts w:ascii="Times New Roman" w:hAnsi="Times New Roman" w:cs="Times New Roman"/>
+          <w:bCs/>
+          <w:sz w:val="24"/>
+          <w:szCs w:val="24"/>
+        </w:rPr>
+        <w:t>of</w:t>
+      </w:r>
+      <w:r>
+        <w:rPr>
+          <w:rFonts w:ascii="Times New Roman" w:hAnsi="Times New Roman" w:cs="Times New Roman"/>
+          <w:bCs/>
+          <w:sz w:val="24"/>
+          <w:szCs w:val="24"/>
+        </w:rPr>
+        <w:t xml:space="preserve"> this study is the small size of the dataset</w:t>
+      </w:r>
+      <w:r>
+        <w:rPr>
+          <w:rFonts w:ascii="Times New Roman" w:hAnsi="Times New Roman" w:cs="Times New Roman"/>
+          <w:bCs/>
+          <w:sz w:val="24"/>
+          <w:szCs w:val="24"/>
+        </w:rPr>
+        <w:t xml:space="preserve">; </w:t>
+      </w:r>
+      <w:commentRangeStart w:id="30"/>
+      <w:r>
+        <w:rPr>
+          <w:rFonts w:ascii="Times New Roman" w:hAnsi="Times New Roman" w:cs="Times New Roman"/>
+          <w:bCs/>
+          <w:sz w:val="24"/>
+          <w:szCs w:val="24"/>
+        </w:rPr>
+        <w:t xml:space="preserve">after </w:t>
+      </w:r>
+      <w:proofErr w:type="gramStart"/>
+      <w:r>
+        <w:rPr>
+          <w:rFonts w:ascii="Times New Roman" w:hAnsi="Times New Roman" w:cs="Times New Roman"/>
+          <w:bCs/>
+          <w:sz w:val="24"/>
+          <w:szCs w:val="24"/>
+        </w:rPr>
+        <w:t>all</w:t>
+      </w:r>
+      <w:commentRangeEnd w:id="30"/>
+      <w:proofErr w:type="gramEnd"/>
+      <w:r>
+        <w:rPr>
+          <w:rStyle w:val="CommentReference"/>
+        </w:rPr>
+        <w:commentReference w:id="30"/>
+      </w:r>
+      <w:r>
+        <w:rPr>
+          <w:rFonts w:ascii="Times New Roman" w:hAnsi="Times New Roman" w:cs="Times New Roman"/>
+          <w:bCs/>
+          <w:sz w:val="24"/>
+          <w:szCs w:val="24"/>
+        </w:rPr>
+        <w:t xml:space="preserve">, </w:t>
+      </w:r>
+      <w:r>
+        <w:rPr>
+          <w:rFonts w:ascii="Times New Roman" w:hAnsi="Times New Roman" w:cs="Times New Roman"/>
+          <w:bCs/>
+          <w:sz w:val="24"/>
+          <w:szCs w:val="24"/>
+        </w:rPr>
+        <w:t>costliness of data collection in this domain is the central motivation of this study</w:t>
+      </w:r>
+      <w:r>
+        <w:rPr>
+          <w:rFonts w:ascii="Times New Roman" w:hAnsi="Times New Roman" w:cs="Times New Roman"/>
+          <w:bCs/>
+          <w:sz w:val="24"/>
+          <w:szCs w:val="24"/>
+        </w:rPr>
+        <w:t>.</w:t>
+      </w:r>
+      <w:r>
+        <w:rPr>
+          <w:rFonts w:ascii="Times New Roman" w:hAnsi="Times New Roman" w:cs="Times New Roman"/>
+          <w:bCs/>
+          <w:sz w:val="24"/>
+          <w:szCs w:val="24"/>
+        </w:rPr>
+        <w:t xml:space="preserve"> While the methods </w:t>
+      </w:r>
+      <w:r>
+        <w:rPr>
+          <w:rFonts w:ascii="Times New Roman" w:hAnsi="Times New Roman" w:cs="Times New Roman"/>
+          <w:bCs/>
+          <w:sz w:val="24"/>
+          <w:szCs w:val="24"/>
+        </w:rPr>
+        <w:t xml:space="preserve">employed in this study were chosen to accommodate </w:t>
+      </w:r>
+      <w:r>
+        <w:rPr>
+          <w:rFonts w:ascii="Times New Roman" w:hAnsi="Times New Roman" w:cs="Times New Roman"/>
+          <w:bCs/>
+          <w:sz w:val="24"/>
+          <w:szCs w:val="24"/>
+        </w:rPr>
+        <w:t xml:space="preserve">the small dataset, </w:t>
+      </w:r>
+      <w:r>
+        <w:rPr>
+          <w:rFonts w:ascii="Times New Roman" w:hAnsi="Times New Roman" w:cs="Times New Roman"/>
+          <w:bCs/>
+          <w:sz w:val="24"/>
+          <w:szCs w:val="24"/>
+        </w:rPr>
+        <w:t xml:space="preserve">replicating the analysis on a larger dataset can </w:t>
+      </w:r>
+      <w:r>
+        <w:rPr>
+          <w:rFonts w:ascii="Times New Roman" w:hAnsi="Times New Roman" w:cs="Times New Roman"/>
+          <w:bCs/>
+          <w:sz w:val="24"/>
+          <w:szCs w:val="24"/>
+        </w:rPr>
+        <w:t>strengthen confidence in its results by making the models more robust.</w:t>
+      </w:r>
+      <w:r>
+        <w:rPr>
+          <w:rFonts w:ascii="Times New Roman" w:hAnsi="Times New Roman" w:cs="Times New Roman"/>
+          <w:bCs/>
+          <w:sz w:val="24"/>
+          <w:szCs w:val="24"/>
+        </w:rPr>
+        <w:t xml:space="preserve"> Additionally, further work needs to be </w:t>
+      </w:r>
+      <w:r>
+        <w:rPr>
+          <w:rFonts w:ascii="Times New Roman" w:hAnsi="Times New Roman" w:cs="Times New Roman"/>
+          <w:bCs/>
+          <w:sz w:val="24"/>
+          <w:szCs w:val="24"/>
+        </w:rPr>
+        <w:t xml:space="preserve">done to generalize this </w:t>
+      </w:r>
+      <w:r>
+        <w:rPr>
+          <w:rFonts w:ascii="Times New Roman" w:hAnsi="Times New Roman" w:cs="Times New Roman"/>
+          <w:bCs/>
+          <w:sz w:val="24"/>
+          <w:szCs w:val="24"/>
+        </w:rPr>
+        <w:t xml:space="preserve">study’s methodology to predict other genes, </w:t>
+      </w:r>
+      <w:r>
+        <w:rPr>
+          <w:rFonts w:ascii="Times New Roman" w:hAnsi="Times New Roman" w:cs="Times New Roman"/>
+          <w:bCs/>
+          <w:sz w:val="24"/>
+          <w:szCs w:val="24"/>
+        </w:rPr>
+        <w:t xml:space="preserve">to </w:t>
+      </w:r>
+      <w:r>
+        <w:rPr>
+          <w:rFonts w:ascii="Times New Roman" w:hAnsi="Times New Roman" w:cs="Times New Roman"/>
+          <w:bCs/>
+          <w:sz w:val="24"/>
+          <w:szCs w:val="24"/>
+        </w:rPr>
+        <w:t xml:space="preserve">measure plants other than cotton, and </w:t>
+      </w:r>
+      <w:r>
+        <w:rPr>
+          <w:rFonts w:ascii="Times New Roman" w:hAnsi="Times New Roman" w:cs="Times New Roman"/>
+          <w:bCs/>
+          <w:sz w:val="24"/>
+          <w:szCs w:val="24"/>
+        </w:rPr>
+        <w:t xml:space="preserve">most importantly, to </w:t>
+      </w:r>
+      <w:r>
+        <w:rPr>
+          <w:rFonts w:ascii="Times New Roman" w:hAnsi="Times New Roman" w:cs="Times New Roman"/>
+          <w:bCs/>
+          <w:sz w:val="24"/>
+          <w:szCs w:val="24"/>
+        </w:rPr>
+        <w:t xml:space="preserve">predict gene abundance levels </w:t>
+      </w:r>
+      <w:r>
+        <w:rPr>
+          <w:rFonts w:ascii="Times New Roman" w:hAnsi="Times New Roman" w:cs="Times New Roman"/>
+          <w:bCs/>
+          <w:sz w:val="24"/>
+          <w:szCs w:val="24"/>
+        </w:rPr>
+        <w:t>in</w:t>
+      </w:r>
+      <w:r>
+        <w:rPr>
+          <w:rFonts w:ascii="Times New Roman" w:hAnsi="Times New Roman" w:cs="Times New Roman"/>
+          <w:bCs/>
+          <w:sz w:val="24"/>
+          <w:szCs w:val="24"/>
+        </w:rPr>
+        <w:t xml:space="preserve"> actual field conditions.</w:t>
+      </w:r>
+    </w:p>
+    <w:p>
+      <w:pPr>
+        <w:ind w:firstLine="720"/>
+        <w:rPr>
+          <w:rFonts w:ascii="Times New Roman" w:hAnsi="Times New Roman" w:cs="Times New Roman"/>
+          <w:bCs/>
+          <w:sz w:val="24"/>
+          <w:szCs w:val="24"/>
+        </w:rPr>
+      </w:pPr>
+      <w:r>
+        <w:rPr>
+          <w:rFonts w:ascii="Times New Roman" w:hAnsi="Times New Roman" w:cs="Times New Roman"/>
+          <w:bCs/>
+          <w:sz w:val="24"/>
+          <w:szCs w:val="24"/>
+        </w:rPr>
+        <w:t>&lt;Paragraph on coarser spectral resolution for cheaper sensors. Might need to refactor the above paragraph</w:t>
+      </w:r>
+      <w:r>
+        <w:rPr>
+          <w:rFonts w:ascii="Times New Roman" w:hAnsi="Times New Roman" w:cs="Times New Roman"/>
+          <w:bCs/>
+          <w:sz w:val="24"/>
+          <w:szCs w:val="24"/>
+        </w:rPr>
+        <w:t xml:space="preserve"> in the process.</w:t>
+      </w:r>
+      <w:r>
+        <w:rPr>
+          <w:rFonts w:ascii="Times New Roman" w:hAnsi="Times New Roman" w:cs="Times New Roman"/>
+          <w:bCs/>
+          <w:sz w:val="24"/>
+          <w:szCs w:val="24"/>
+        </w:rPr>
+        <w:t>&gt;</w:t>
+      </w:r>
+    </w:p>
+    <w:p>
+      <w:pPr>
+        <w:ind w:firstLine="720"/>
+        <w:rPr>
+          <w:rFonts w:ascii="Times New Roman" w:hAnsi="Times New Roman" w:cs="Times New Roman"/>
+          <w:bCs/>
+          <w:sz w:val="24"/>
+          <w:szCs w:val="24"/>
+        </w:rPr>
+      </w:pPr>
+      <w:r>
+        <w:rPr>
+          <w:rFonts w:ascii="Times New Roman" w:hAnsi="Times New Roman" w:cs="Times New Roman"/>
+          <w:bCs/>
+          <w:sz w:val="24"/>
+          <w:szCs w:val="24"/>
+        </w:rPr>
+        <w:t>T</w:t>
+      </w:r>
+      <w:r>
+        <w:rPr>
+          <w:rFonts w:ascii="Times New Roman" w:hAnsi="Times New Roman" w:cs="Times New Roman"/>
+          <w:bCs/>
+          <w:sz w:val="24"/>
+          <w:szCs w:val="24"/>
+        </w:rPr>
+        <w:t xml:space="preserve">he waveband selection </w:t>
+      </w:r>
+      <w:r>
+        <w:rPr>
+          <w:rFonts w:ascii="Times New Roman" w:hAnsi="Times New Roman" w:cs="Times New Roman"/>
+          <w:bCs/>
+          <w:sz w:val="24"/>
+          <w:szCs w:val="24"/>
+        </w:rPr>
+        <w:t xml:space="preserve">workflow in this study was </w:t>
+      </w:r>
+      <w:r>
+        <w:rPr>
+          <w:rFonts w:ascii="Times New Roman" w:hAnsi="Times New Roman" w:cs="Times New Roman"/>
+          <w:bCs/>
+          <w:sz w:val="24"/>
+          <w:szCs w:val="24"/>
+        </w:rPr>
+        <w:t xml:space="preserve">designed to </w:t>
+      </w:r>
+      <w:r>
+        <w:rPr>
+          <w:rFonts w:ascii="Times New Roman" w:hAnsi="Times New Roman" w:cs="Times New Roman"/>
+          <w:bCs/>
+          <w:sz w:val="24"/>
+          <w:szCs w:val="24"/>
+        </w:rPr>
+        <w:t>reduce</w:t>
+      </w:r>
+      <w:r>
+        <w:rPr>
+          <w:rFonts w:ascii="Times New Roman" w:hAnsi="Times New Roman" w:cs="Times New Roman"/>
+          <w:bCs/>
+          <w:sz w:val="24"/>
+          <w:szCs w:val="24"/>
+        </w:rPr>
+        <w:t xml:space="preserve"> the number of wavebands selected at each step</w:t>
+      </w:r>
+      <w:r>
+        <w:rPr>
+          <w:rFonts w:ascii="Times New Roman" w:hAnsi="Times New Roman" w:cs="Times New Roman"/>
+          <w:bCs/>
+          <w:sz w:val="24"/>
+          <w:szCs w:val="24"/>
+        </w:rPr>
+        <w:t xml:space="preserve">, but the number of features selected was ultimately arbitrary. </w:t>
+      </w:r>
+      <w:r>
+        <w:rPr>
+          <w:rFonts w:ascii="Times New Roman" w:hAnsi="Times New Roman" w:cs="Times New Roman"/>
+          <w:bCs/>
+          <w:sz w:val="24"/>
+          <w:szCs w:val="24"/>
+        </w:rPr>
+        <w:t>We reasoned tha</w:t>
+      </w:r>
+      <w:r>
+        <w:rPr>
+          <w:rFonts w:ascii="Times New Roman" w:hAnsi="Times New Roman" w:cs="Times New Roman"/>
+          <w:bCs/>
+          <w:sz w:val="24"/>
+          <w:szCs w:val="24"/>
+        </w:rPr>
+        <w:t>t,</w:t>
+      </w:r>
+      <w:r>
+        <w:rPr>
+          <w:rFonts w:ascii="Times New Roman" w:hAnsi="Times New Roman" w:cs="Times New Roman"/>
+          <w:bCs/>
+          <w:sz w:val="24"/>
+          <w:szCs w:val="24"/>
+        </w:rPr>
+        <w:t xml:space="preserve"> since</w:t>
+      </w:r>
+      <w:r>
+        <w:rPr>
+          <w:rFonts w:ascii="Times New Roman" w:hAnsi="Times New Roman" w:cs="Times New Roman"/>
+          <w:bCs/>
+          <w:sz w:val="24"/>
+          <w:szCs w:val="24"/>
+        </w:rPr>
+        <w:t xml:space="preserve"> in practice it would be trivial to use the entire dataset</w:t>
+      </w:r>
+      <w:r>
+        <w:rPr>
+          <w:rFonts w:ascii="Times New Roman" w:hAnsi="Times New Roman" w:cs="Times New Roman"/>
+          <w:bCs/>
+          <w:sz w:val="24"/>
+          <w:szCs w:val="24"/>
+        </w:rPr>
+        <w:t xml:space="preserve"> as input to predict gene abundance levels,</w:t>
+      </w:r>
+      <w:r>
+        <w:rPr>
+          <w:rFonts w:ascii="Times New Roman" w:hAnsi="Times New Roman" w:cs="Times New Roman"/>
+          <w:bCs/>
+          <w:sz w:val="24"/>
+          <w:szCs w:val="24"/>
+        </w:rPr>
+        <w:t xml:space="preserve"> the objective was not necessarily to select features to create </w:t>
+      </w:r>
+      <w:r>
+        <w:rPr>
+          <w:rFonts w:ascii="Times New Roman" w:hAnsi="Times New Roman" w:cs="Times New Roman"/>
+          <w:bCs/>
+          <w:sz w:val="24"/>
+          <w:szCs w:val="24"/>
+        </w:rPr>
+        <w:t xml:space="preserve">a model with the best metrics, but to </w:t>
+      </w:r>
+      <w:r>
+        <w:rPr>
+          <w:rFonts w:ascii="Times New Roman" w:hAnsi="Times New Roman" w:cs="Times New Roman"/>
+          <w:bCs/>
+          <w:sz w:val="24"/>
+          <w:szCs w:val="24"/>
+        </w:rPr>
+        <w:t>investigate which wavebands had the strongest effect when making these predictions.</w:t>
+      </w:r>
+      <w:r>
+        <w:rPr>
+          <w:rFonts w:ascii="Times New Roman" w:hAnsi="Times New Roman" w:cs="Times New Roman"/>
+          <w:bCs/>
+          <w:sz w:val="24"/>
+          <w:szCs w:val="24"/>
+        </w:rPr>
+        <w:t xml:space="preserve"> I</w:t>
+      </w:r>
+      <w:r>
+        <w:rPr>
+          <w:rFonts w:ascii="Times New Roman" w:hAnsi="Times New Roman" w:cs="Times New Roman"/>
+          <w:bCs/>
+          <w:sz w:val="24"/>
+          <w:szCs w:val="24"/>
+        </w:rPr>
+        <w:t xml:space="preserve">f future studies shift emphasis to </w:t>
+      </w:r>
+      <w:r>
+        <w:rPr>
+          <w:rFonts w:ascii="Times New Roman" w:hAnsi="Times New Roman" w:cs="Times New Roman"/>
+          <w:bCs/>
+          <w:sz w:val="24"/>
+          <w:szCs w:val="24"/>
+        </w:rPr>
+        <w:t>optimize</w:t>
+      </w:r>
+      <w:r>
+        <w:rPr>
+          <w:rFonts w:ascii="Times New Roman" w:hAnsi="Times New Roman" w:cs="Times New Roman"/>
+          <w:bCs/>
+          <w:sz w:val="24"/>
+          <w:szCs w:val="24"/>
+        </w:rPr>
+        <w:t xml:space="preserve"> prediction quality, </w:t>
+      </w:r>
+      <w:r>
+        <w:rPr>
+          <w:rFonts w:ascii="Times New Roman" w:hAnsi="Times New Roman" w:cs="Times New Roman"/>
+          <w:bCs/>
+          <w:sz w:val="24"/>
+          <w:szCs w:val="24"/>
+        </w:rPr>
+        <w:t xml:space="preserve">it may be useful to </w:t>
+      </w:r>
+      <w:r>
+        <w:rPr>
+          <w:rFonts w:ascii="Times New Roman" w:hAnsi="Times New Roman" w:cs="Times New Roman"/>
+          <w:bCs/>
+          <w:sz w:val="24"/>
+          <w:szCs w:val="24"/>
+        </w:rPr>
+        <w:t>add the number of wavebands selected as an additional hyperparameter</w:t>
+      </w:r>
+      <w:r>
+        <w:rPr>
+          <w:rFonts w:ascii="Times New Roman" w:hAnsi="Times New Roman" w:cs="Times New Roman"/>
+          <w:bCs/>
+          <w:sz w:val="24"/>
+          <w:szCs w:val="24"/>
+        </w:rPr>
+        <w:t xml:space="preserve"> and adjust the tuning algorithms accordingly.</w:t>
+      </w:r>
+    </w:p>
+    <w:p>
+      <w:pPr>
+        <w:ind w:firstLine="720"/>
+        <w:rPr>
+          <w:rFonts w:ascii="Times New Roman" w:hAnsi="Times New Roman" w:cs="Times New Roman"/>
+          <w:bCs/>
+          <w:sz w:val="24"/>
+          <w:szCs w:val="24"/>
+        </w:rPr>
+      </w:pPr>
+    </w:p>
+    <w:p>
+      <w:pPr>
         <w:rPr>
           <w:rFonts w:ascii="Times New Roman" w:hAnsi="Times New Roman" w:cs="Times New Roman"/>
           <w:sz w:val="24"/>
@@ -7001,32 +7940,14 @@
           <w:szCs w:val="24"/>
         </w:rPr>
       </w:pPr>
-      <w:commentRangeStart w:id="26"/>
-      <w:r>
-        <w:rPr>
-          <w:rFonts w:ascii="Times New Roman" w:hAnsi="Times New Roman" w:cs="Times New Roman"/>
-          <w:sz w:val="24"/>
-          <w:szCs w:val="24"/>
-        </w:rPr>
-        <w:t xml:space="preserve">This research used resources provided by the </w:t>
-      </w:r>
-      <w:proofErr w:type="spellStart"/>
-      <w:r>
-        <w:rPr>
-          <w:rFonts w:ascii="Times New Roman" w:hAnsi="Times New Roman" w:cs="Times New Roman"/>
-          <w:sz w:val="24"/>
-          <w:szCs w:val="24"/>
-        </w:rPr>
-        <w:t>SCINet</w:t>
-      </w:r>
-      <w:proofErr w:type="spellEnd"/>
-      <w:r>
-        <w:rPr>
-          <w:rFonts w:ascii="Times New Roman" w:hAnsi="Times New Roman" w:cs="Times New Roman"/>
-          <w:sz w:val="24"/>
-          <w:szCs w:val="24"/>
-        </w:rPr>
-        <w:t xml:space="preserve"> </w:t>
+      <w:commentRangeStart w:id="31"/>
+      <w:r>
+        <w:rPr>
+          <w:rFonts w:ascii="Times New Roman" w:hAnsi="Times New Roman" w:cs="Times New Roman"/>
+          <w:sz w:val="24"/>
+          <w:szCs w:val="24"/>
+        </w:rPr>
+        <w:t xml:space="preserve">This research used resources provided by the SCINet </w:t>
       </w:r>
       <w:r>
         <w:rPr>
@@ -7052,23 +7973,23 @@
         </w:rPr>
         <w:t>88-003-000D and 0201-88888-002-000D.</w:t>
       </w:r>
-      <w:commentRangeEnd w:id="26"/>
+      <w:commentRangeEnd w:id="31"/>
       <w:r>
         <w:rPr>
           <w:rStyle w:val="CommentReference"/>
         </w:rPr>
-        <w:commentReference w:id="26"/>
-      </w:r>
-    </w:p>
-    <w:p>
-      <w:pPr>
-        <w:rPr>
-          <w:rFonts w:ascii="Times New Roman" w:hAnsi="Times New Roman" w:cs="Times New Roman"/>
-          <w:sz w:val="24"/>
-          <w:szCs w:val="24"/>
-        </w:rPr>
-      </w:pPr>
-      <w:commentRangeStart w:id="27"/>
+        <w:commentReference w:id="31"/>
+      </w:r>
+    </w:p>
+    <w:p>
+      <w:pPr>
+        <w:rPr>
+          <w:rFonts w:ascii="Times New Roman" w:hAnsi="Times New Roman" w:cs="Times New Roman"/>
+          <w:sz w:val="24"/>
+          <w:szCs w:val="24"/>
+        </w:rPr>
+      </w:pPr>
+      <w:commentRangeStart w:id="32"/>
       <w:r>
         <w:rPr>
           <w:rFonts w:ascii="Times New Roman" w:hAnsi="Times New Roman" w:cs="Times New Roman"/>
@@ -7077,22 +7998,23 @@
         </w:rPr>
         <w:t>This work did not receive any specific grant from funding agencies in the public, commercial, or not-for-profit sectors.</w:t>
       </w:r>
-      <w:commentRangeEnd w:id="27"/>
+      <w:commentRangeEnd w:id="32"/>
       <w:r>
         <w:rPr>
           <w:rStyle w:val="CommentReference"/>
         </w:rPr>
-        <w:commentReference w:id="27"/>
-      </w:r>
-    </w:p>
-    <w:p>
-      <w:pPr>
-        <w:rPr>
-          <w:rFonts w:ascii="Times New Roman" w:hAnsi="Times New Roman" w:cs="Times New Roman"/>
-          <w:sz w:val="24"/>
-          <w:szCs w:val="24"/>
-        </w:rPr>
-      </w:pPr>
+        <w:commentReference w:id="32"/>
+      </w:r>
+    </w:p>
+    <w:p>
+      <w:pPr>
+        <w:rPr>
+          <w:rFonts w:ascii="Times New Roman" w:hAnsi="Times New Roman" w:cs="Times New Roman"/>
+          <w:sz w:val="24"/>
+          <w:szCs w:val="24"/>
+        </w:rPr>
+      </w:pPr>
+      <w:commentRangeStart w:id="33"/>
       <w:r>
         <w:rPr>
           <w:rFonts w:ascii="Times New Roman" w:hAnsi="Times New Roman" w:cs="Times New Roman"/>
@@ -7103,30 +8025,37 @@
         </w:rPr>
         <w:t>References</w:t>
       </w:r>
-    </w:p>
-    <w:p>
-      <w:pPr>
-        <w:rPr>
-          <w:rFonts w:ascii="Times New Roman" w:hAnsi="Times New Roman" w:cs="Times New Roman"/>
-          <w:sz w:val="24"/>
-          <w:szCs w:val="24"/>
-        </w:rPr>
-      </w:pPr>
-      <w:r>
-        <w:rPr>
-          <w:rFonts w:ascii="Times New Roman" w:hAnsi="Times New Roman" w:cs="Times New Roman"/>
-          <w:sz w:val="24"/>
-          <w:szCs w:val="24"/>
-        </w:rPr>
-        <w:t xml:space="preserve">&lt;From EndNote. If other authors have any necessary references, </w:t>
-      </w:r>
-      <w:r>
-        <w:rPr>
-          <w:rFonts w:ascii="Times New Roman" w:hAnsi="Times New Roman" w:cs="Times New Roman"/>
-          <w:sz w:val="24"/>
-          <w:szCs w:val="24"/>
-        </w:rPr>
-        <w:t>probably easiest to send to me so I can put in my EndNote and export all together&gt;</w:t>
+      <w:commentRangeEnd w:id="33"/>
+      <w:r>
+        <w:rPr>
+          <w:rStyle w:val="CommentReference"/>
+        </w:rPr>
+        <w:commentReference w:id="33"/>
+      </w:r>
+    </w:p>
+    <w:p>
+      <w:pPr>
+        <w:rPr>
+          <w:rFonts w:ascii="Times New Roman" w:hAnsi="Times New Roman" w:cs="Times New Roman"/>
+          <w:sz w:val="24"/>
+          <w:szCs w:val="24"/>
+        </w:rPr>
+      </w:pPr>
+      <w:r>
+        <w:rPr>
+          <w:rFonts w:ascii="Times New Roman" w:hAnsi="Times New Roman" w:cs="Times New Roman"/>
+          <w:sz w:val="24"/>
+          <w:szCs w:val="24"/>
+        </w:rPr>
+        <w:t>&lt;</w:t>
+      </w:r>
+      <w:r>
+        <w:rPr>
+          <w:rFonts w:ascii="Times New Roman" w:hAnsi="Times New Roman" w:cs="Times New Roman"/>
+          <w:sz w:val="24"/>
+          <w:szCs w:val="24"/>
+        </w:rPr>
+        <w:t>TODO&gt;</w:t>
       </w:r>
     </w:p>
     <w:sectPr>
@@ -7479,7 +8408,7 @@
       </w:r>
     </w:p>
   </w:comment>
-  <w:comment w:id="21" w:author="Waldbieser, Josh - REE-ARS" w:date="2024-12-20T09:42:00Z" w:initials="JW">
+  <w:comment w:id="21" w:author="Waldbieser, Josh - REE-ARS" w:date="2024-12-27T09:12:00Z" w:initials="JW">
     <w:p>
       <w:pPr>
         <w:pStyle w:val="CommentText"/>
@@ -7491,11 +8420,27 @@
         <w:annotationRef/>
       </w:r>
       <w:r>
+        <w:t>Should the fact that this is on the standardized target be (re?)-emphasized? And for that matter, the target has already been log-transformed from the raw values. But we can’t just bring this up every time, it would get way too clunky.</w:t>
+      </w:r>
+    </w:p>
+  </w:comment>
+  <w:comment w:id="22" w:author="Waldbieser, Josh - REE-ARS" w:date="2024-12-20T09:42:00Z" w:initials="JW">
+    <w:p>
+      <w:pPr>
+        <w:pStyle w:val="CommentText"/>
+      </w:pPr>
+      <w:r>
+        <w:rPr>
+          <w:rStyle w:val="CommentReference"/>
+        </w:rPr>
+        <w:annotationRef/>
+      </w:r>
+      <w:r>
         <w:t>Is this necessary? Go back later and see whether NIR is referenced anywhere else in the paper. If not, or if only referenced once or twice, just keep the written-out version, not the abbreviation.</w:t>
       </w:r>
     </w:p>
   </w:comment>
-  <w:comment w:id="22" w:author="Waldbieser, Josh - REE-ARS" w:date="2024-12-20T16:23:00Z" w:initials="JW">
+  <w:comment w:id="23" w:author="Waldbieser, Josh - REE-ARS" w:date="2024-12-27T13:53:00Z" w:initials="JW">
     <w:p>
       <w:pPr>
         <w:pStyle w:val="CommentText"/>
@@ -7507,11 +8452,27 @@
         <w:annotationRef/>
       </w:r>
       <w:r>
+        <w:t>Is it worth it to put in a sentence saying basically “if you want the precise results, you can look in the repo”? I don’t think it should be included for the sake of space, but I may be wrong.</w:t>
+      </w:r>
+    </w:p>
+  </w:comment>
+  <w:comment w:id="24" w:author="Waldbieser, Josh - REE-ARS" w:date="2024-12-20T16:23:00Z" w:initials="JW">
+    <w:p>
+      <w:pPr>
+        <w:pStyle w:val="CommentText"/>
+      </w:pPr>
+      <w:r>
+        <w:rPr>
+          <w:rStyle w:val="CommentReference"/>
+        </w:rPr>
+        <w:annotationRef/>
+      </w:r>
+      <w:r>
         <w:t>Maybe work out a nicer transition. This seems clunky right now, but maybe it’ll seem better in context once the rest of the paragraph is written.</w:t>
       </w:r>
     </w:p>
   </w:comment>
-  <w:comment w:id="23" w:author="Waldbieser, Josh - REE-ARS" w:date="2024-12-20T17:03:00Z" w:initials="JW">
+  <w:comment w:id="25" w:author="Waldbieser, Josh - REE-ARS" w:date="2024-12-20T17:03:00Z" w:initials="JW">
     <w:p>
       <w:pPr>
         <w:pStyle w:val="CommentText"/>
@@ -7527,7 +8488,7 @@
       </w:r>
     </w:p>
   </w:comment>
-  <w:comment w:id="24" w:author="Waldbieser, Josh - REE-ARS" w:date="2024-12-20T17:03:00Z" w:initials="JW">
+  <w:comment w:id="26" w:author="Waldbieser, Josh - REE-ARS" w:date="2024-12-20T17:03:00Z" w:initials="JW">
     <w:p>
       <w:pPr>
         <w:pStyle w:val="CommentText"/>
@@ -7543,7 +8504,7 @@
       </w:r>
     </w:p>
   </w:comment>
-  <w:comment w:id="25" w:author="Waldbieser, Josh - REE-ARS" w:date="2024-12-20T17:19:00Z" w:initials="JW">
+  <w:comment w:id="27" w:author="Waldbieser, Josh - REE-ARS" w:date="2024-12-20T17:19:00Z" w:initials="JW">
     <w:p>
       <w:pPr>
         <w:pStyle w:val="CommentText"/>
@@ -7559,7 +8520,55 @@
       </w:r>
     </w:p>
   </w:comment>
-  <w:comment w:id="26" w:author="Waldbieser, Josh - REE-ARS" w:date="2024-12-20T16:00:00Z" w:initials="JW">
+  <w:comment w:id="28" w:author="Waldbieser, Josh - REE-ARS" w:date="2024-12-27T12:46:00Z" w:initials="JW">
+    <w:p>
+      <w:pPr>
+        <w:pStyle w:val="CommentText"/>
+      </w:pPr>
+      <w:r>
+        <w:rPr>
+          <w:rStyle w:val="CommentReference"/>
+        </w:rPr>
+        <w:annotationRef/>
+      </w:r>
+      <w:r>
+        <w:t>Get a better transition into this paragraph that makes it clearer what’s going on, and why singling out these specific models.</w:t>
+      </w:r>
+    </w:p>
+  </w:comment>
+  <w:comment w:id="29" w:author="Waldbieser, Josh - REE-ARS" w:date="2024-12-27T10:36:00Z" w:initials="JW">
+    <w:p>
+      <w:pPr>
+        <w:pStyle w:val="CommentText"/>
+      </w:pPr>
+      <w:r>
+        <w:rPr>
+          <w:rStyle w:val="CommentReference"/>
+        </w:rPr>
+        <w:annotationRef/>
+      </w:r>
+      <w:r>
+        <w:t>Seems too informal.</w:t>
+      </w:r>
+    </w:p>
+  </w:comment>
+  <w:comment w:id="30" w:author="Waldbieser, Josh - REE-ARS" w:date="2024-12-27T15:29:00Z" w:initials="JW">
+    <w:p>
+      <w:pPr>
+        <w:pStyle w:val="CommentText"/>
+      </w:pPr>
+      <w:r>
+        <w:rPr>
+          <w:rStyle w:val="CommentReference"/>
+        </w:rPr>
+        <w:annotationRef/>
+      </w:r>
+      <w:r>
+        <w:t>Reword to make this more formal.</w:t>
+      </w:r>
+    </w:p>
+  </w:comment>
+  <w:comment w:id="31" w:author="Waldbieser, Josh - REE-ARS" w:date="2024-12-20T16:00:00Z" w:initials="JW">
     <w:p>
       <w:pPr>
         <w:pStyle w:val="CommentText"/>
@@ -7582,11 +8591,11 @@
         </w:r>
       </w:hyperlink>
       <w:r>
-        <w:t>, but when I looked up the project numbers ot check, I didn’t get any results. Is this up to date?</w:t>
+        <w:t>, but when I looked up the project numbers to check, I didn’t get any results. Is this up to date?</w:t>
       </w:r>
     </w:p>
   </w:comment>
-  <w:comment w:id="27" w:author="Waldbieser, Josh - REE-ARS" w:date="2024-12-19T15:22:00Z" w:initials="JW">
+  <w:comment w:id="32" w:author="Waldbieser, Josh - REE-ARS" w:date="2024-12-19T15:22:00Z" w:initials="JW">
     <w:p>
       <w:pPr>
         <w:pStyle w:val="CommentText"/>
@@ -7599,6 +8608,22 @@
       </w:r>
       <w:r>
         <w:t>Copied from my MS thesis paper. Not 100% sure whether this is true in this case though. If so, we probably need the ARS project number.</w:t>
+      </w:r>
+    </w:p>
+  </w:comment>
+  <w:comment w:id="33" w:author="Waldbieser, Josh - REE-ARS" w:date="2024-12-27T13:41:00Z" w:initials="JW">
+    <w:p>
+      <w:pPr>
+        <w:pStyle w:val="CommentText"/>
+      </w:pPr>
+      <w:r>
+        <w:rPr>
+          <w:rStyle w:val="CommentReference"/>
+        </w:rPr>
+        <w:annotationRef/>
+      </w:r>
+      <w:r>
+        <w:t>If any of y’all add any references, feel free to add them. Formatting doesn’t matter since I’ll be going in and reformatting things afterward regardless.</w:t>
       </w:r>
     </w:p>
   </w:comment>
@@ -7628,13 +8653,19 @@
   <w15:commentEx w15:paraId="7B0EDB6E" w15:done="0"/>
   <w15:commentEx w15:paraId="370663DA" w15:done="0"/>
   <w15:commentEx w15:paraId="7903B79D" w15:done="0"/>
+  <w15:commentEx w15:paraId="0C464A8D" w15:done="0"/>
   <w15:commentEx w15:paraId="7B3FCE51" w15:done="0"/>
+  <w15:commentEx w15:paraId="2635A47A" w15:done="0"/>
   <w15:commentEx w15:paraId="3B64AE6C" w15:done="0"/>
   <w15:commentEx w15:paraId="38BDA704" w15:done="0"/>
   <w15:commentEx w15:paraId="3AA47069" w15:done="0"/>
   <w15:commentEx w15:paraId="745E853A" w15:done="0"/>
+  <w15:commentEx w15:paraId="773E33E2" w15:done="0"/>
+  <w15:commentEx w15:paraId="11B71998" w15:done="0"/>
+  <w15:commentEx w15:paraId="6D8D884C" w15:done="0"/>
   <w15:commentEx w15:paraId="32C28719" w15:done="0"/>
   <w15:commentEx w15:paraId="79876465" w15:done="0"/>
+  <w15:commentEx w15:paraId="2C25F2F6" w15:done="0"/>
 </w15:commentsEx>
 </file>
 
@@ -7661,13 +8692,19 @@
   <w16cex:commentExtensible w16cex:durableId="06E10854" w16cex:dateUtc="2024-12-20T18:22:00Z"/>
   <w16cex:commentExtensible w16cex:durableId="28B474B7" w16cex:dateUtc="2024-12-20T19:48:00Z"/>
   <w16cex:commentExtensible w16cex:durableId="60385C79" w16cex:dateUtc="2024-12-20T23:43:00Z"/>
+  <w16cex:commentExtensible w16cex:durableId="51EE9295" w16cex:dateUtc="2024-12-27T15:12:00Z"/>
   <w16cex:commentExtensible w16cex:durableId="3C0684C5" w16cex:dateUtc="2024-12-20T15:42:00Z"/>
+  <w16cex:commentExtensible w16cex:durableId="26C5C849" w16cex:dateUtc="2024-12-27T19:53:00Z"/>
   <w16cex:commentExtensible w16cex:durableId="6D7CF3C0" w16cex:dateUtc="2024-12-20T22:23:00Z"/>
   <w16cex:commentExtensible w16cex:durableId="703FBCF9" w16cex:dateUtc="2024-12-20T23:03:00Z"/>
   <w16cex:commentExtensible w16cex:durableId="4CE92C35" w16cex:dateUtc="2024-12-20T23:03:00Z"/>
   <w16cex:commentExtensible w16cex:durableId="63E0D35F" w16cex:dateUtc="2024-12-20T23:19:00Z"/>
+  <w16cex:commentExtensible w16cex:durableId="7F30C11E" w16cex:dateUtc="2024-12-27T18:46:00Z"/>
+  <w16cex:commentExtensible w16cex:durableId="679F0529" w16cex:dateUtc="2024-12-27T16:36:00Z"/>
+  <w16cex:commentExtensible w16cex:durableId="41425818" w16cex:dateUtc="2024-12-27T21:29:00Z"/>
   <w16cex:commentExtensible w16cex:durableId="29FA9F9C" w16cex:dateUtc="2024-12-20T22:00:00Z"/>
   <w16cex:commentExtensible w16cex:durableId="291F8316" w16cex:dateUtc="2024-12-19T21:22:00Z"/>
+  <w16cex:commentExtensible w16cex:durableId="42AF0810" w16cex:dateUtc="2024-12-27T19:41:00Z"/>
 </w16cex:commentsExtensible>
 </file>
 
@@ -7694,13 +8731,19 @@
   <w16cid:commentId w16cid:paraId="7B0EDB6E" w16cid:durableId="06E10854"/>
   <w16cid:commentId w16cid:paraId="370663DA" w16cid:durableId="28B474B7"/>
   <w16cid:commentId w16cid:paraId="7903B79D" w16cid:durableId="60385C79"/>
+  <w16cid:commentId w16cid:paraId="0C464A8D" w16cid:durableId="51EE9295"/>
   <w16cid:commentId w16cid:paraId="7B3FCE51" w16cid:durableId="3C0684C5"/>
+  <w16cid:commentId w16cid:paraId="2635A47A" w16cid:durableId="26C5C849"/>
   <w16cid:commentId w16cid:paraId="3B64AE6C" w16cid:durableId="6D7CF3C0"/>
   <w16cid:commentId w16cid:paraId="38BDA704" w16cid:durableId="703FBCF9"/>
   <w16cid:commentId w16cid:paraId="3AA47069" w16cid:durableId="4CE92C35"/>
   <w16cid:commentId w16cid:paraId="745E853A" w16cid:durableId="63E0D35F"/>
+  <w16cid:commentId w16cid:paraId="773E33E2" w16cid:durableId="7F30C11E"/>
+  <w16cid:commentId w16cid:paraId="11B71998" w16cid:durableId="679F0529"/>
+  <w16cid:commentId w16cid:paraId="6D8D884C" w16cid:durableId="41425818"/>
   <w16cid:commentId w16cid:paraId="32C28719" w16cid:durableId="29FA9F9C"/>
   <w16cid:commentId w16cid:paraId="79876465" w16cid:durableId="291F8316"/>
+  <w16cid:commentId w16cid:paraId="2C25F2F6" w16cid:durableId="42AF0810"/>
 </w16cid:commentsIds>
 </file>
 

</xml_diff>